<commit_message>
Modified styles ease of reading and doc navigation
</commit_message>
<xml_diff>
--- a/Assignment 2.docx
+++ b/Assignment 2.docx
@@ -21,100 +21,158 @@
       </w:r>
     </w:p>
     <w:p>
+      <w:pPr>
+        <w:pStyle w:val="Heading1"/>
+      </w:pPr>
       <w:r>
         <w:t>Team name</w:t>
       </w:r>
     </w:p>
     <w:p>
       <w:r>
+        <w:t>BraveMice</w:t>
+      </w:r>
+      <w:bookmarkStart w:id="0" w:name="_GoBack"/>
+      <w:bookmarkEnd w:id="0"/>
+    </w:p>
+    <w:p>
+      <w:pPr>
+        <w:pStyle w:val="Heading1"/>
+      </w:pPr>
+      <w:r>
         <w:t>Profile</w:t>
       </w:r>
     </w:p>
-    <w:p>
+    <w:p/>
+    <w:p>
+      <w:pPr>
+        <w:pStyle w:val="Heading1"/>
+      </w:pPr>
       <w:r>
         <w:t>Members</w:t>
       </w:r>
     </w:p>
-    <w:p>
+    <w:p/>
+    <w:p>
+      <w:pPr>
+        <w:pStyle w:val="Heading1"/>
+      </w:pPr>
       <w:r>
         <w:t>Ideal jobs</w:t>
       </w:r>
     </w:p>
-    <w:p>
+    <w:p/>
+    <w:p>
+      <w:pPr>
+        <w:pStyle w:val="Heading1"/>
+      </w:pPr>
       <w:r>
         <w:t>Personal profile links</w:t>
       </w:r>
     </w:p>
-    <w:p>
+    <w:p/>
+    <w:p>
+      <w:pPr>
+        <w:pStyle w:val="Heading1"/>
+      </w:pPr>
       <w:r>
         <w:t>Team website</w:t>
       </w:r>
     </w:p>
-    <w:p>
+    <w:p/>
+    <w:p>
+      <w:pPr>
+        <w:pStyle w:val="Heading1"/>
+      </w:pPr>
       <w:r>
         <w:t>GitHub repo</w:t>
       </w:r>
     </w:p>
-    <w:p>
+    <w:p/>
+    <w:p>
+      <w:pPr>
+        <w:pStyle w:val="Heading1"/>
+      </w:pPr>
       <w:r>
         <w:t>Industry Data:</w:t>
       </w:r>
     </w:p>
-    <w:p>
+    <w:p/>
+    <w:p>
+      <w:pPr>
+        <w:pStyle w:val="Heading2"/>
+      </w:pPr>
       <w:r>
         <w:tab/>
         <w:t>Job titles</w:t>
       </w:r>
     </w:p>
-    <w:p>
-      <w:pPr>
-        <w:ind w:firstLine="720"/>
+    <w:p/>
+    <w:p>
+      <w:pPr>
+        <w:pStyle w:val="Heading2"/>
+        <w:ind w:left="720"/>
       </w:pPr>
       <w:r>
         <w:t>Demand for jobs</w:t>
       </w:r>
     </w:p>
-    <w:p>
-      <w:pPr>
-        <w:ind w:firstLine="720"/>
+    <w:p/>
+    <w:p>
+      <w:pPr>
+        <w:pStyle w:val="Heading2"/>
+        <w:ind w:left="720"/>
       </w:pPr>
       <w:r>
         <w:t>Required skill sets</w:t>
       </w:r>
     </w:p>
-    <w:p>
-      <w:pPr>
-        <w:ind w:firstLine="720"/>
+    <w:p/>
+    <w:p>
+      <w:pPr>
+        <w:pStyle w:val="Heading2"/>
+        <w:ind w:left="720"/>
       </w:pPr>
       <w:r>
         <w:t>Skill demand ranking</w:t>
       </w:r>
     </w:p>
-    <w:p>
-      <w:pPr>
-        <w:ind w:firstLine="720"/>
+    <w:p/>
+    <w:p>
+      <w:pPr>
+        <w:pStyle w:val="Heading3"/>
+        <w:ind w:left="720"/>
       </w:pPr>
       <w:r>
         <w:tab/>
         <w:t>Top 3 ( general and specific )</w:t>
       </w:r>
     </w:p>
-    <w:p>
-      <w:pPr>
-        <w:ind w:firstLine="720"/>
+    <w:p/>
+    <w:p>
+      <w:pPr>
+        <w:pStyle w:val="Heading2"/>
+        <w:ind w:left="720"/>
       </w:pPr>
       <w:r>
         <w:t>Reflection on ideal jobs following research</w:t>
       </w:r>
     </w:p>
-    <w:p>
-      <w:r>
+    <w:p/>
+    <w:p>
+      <w:pPr>
+        <w:pStyle w:val="Heading1"/>
+      </w:pPr>
+      <w:r>
+        <w:lastRenderedPageBreak/>
         <w:t>Interview an IT professional</w:t>
       </w:r>
     </w:p>
-    <w:p>
-      <w:pPr>
-        <w:ind w:firstLine="720"/>
+    <w:p/>
+    <w:p>
+      <w:pPr>
+        <w:pStyle w:val="Heading2"/>
+        <w:ind w:left="720"/>
       </w:pPr>
       <w:r>
         <w:t xml:space="preserve">OR </w:t>
@@ -129,178 +187,191 @@
         <w:t xml:space="preserve"> videos regarding industry roles</w:t>
       </w:r>
     </w:p>
-    <w:p>
-      <w:pPr>
-        <w:pStyle w:val="ListParagraph"/>
+    <w:p/>
+    <w:p>
+      <w:pPr>
+        <w:pStyle w:val="Heading3"/>
+        <w:ind w:left="1440"/>
+      </w:pPr>
+      <w:r>
+        <w:t xml:space="preserve">Requires 5+ IT professionals </w:t>
+      </w:r>
+      <w:r>
+        <w:t>from 10+ sources</w:t>
+      </w:r>
+    </w:p>
+    <w:p/>
+    <w:p>
+      <w:pPr>
+        <w:pStyle w:val="Heading2"/>
+        <w:ind w:left="720"/>
+      </w:pPr>
+      <w:r>
+        <w:t>Answer these questions:</w:t>
+      </w:r>
+    </w:p>
+    <w:p/>
+    <w:p>
+      <w:pPr>
+        <w:pStyle w:val="Heading3"/>
         <w:numPr>
           <w:ilvl w:val="0"/>
-          <w:numId w:val="1"/>
-        </w:numPr>
-      </w:pPr>
-      <w:r>
-        <w:t xml:space="preserve">Requires 5+ IT professionals </w:t>
-      </w:r>
-      <w:r>
-        <w:t>from 10+ sources</w:t>
-      </w:r>
-    </w:p>
-    <w:p>
-      <w:pPr>
-        <w:ind w:left="720"/>
-      </w:pPr>
-      <w:r>
-        <w:t>Answer these questions:</w:t>
-      </w:r>
-    </w:p>
-    <w:p>
-      <w:pPr>
-        <w:pStyle w:val="ListParagraph"/>
+          <w:numId w:val="6"/>
+        </w:numPr>
+      </w:pPr>
+      <w:r>
+        <w:t>What work is done by roles</w:t>
+      </w:r>
+    </w:p>
+    <w:p>
+      <w:pPr>
+        <w:pStyle w:val="Heading3"/>
         <w:numPr>
           <w:ilvl w:val="0"/>
-          <w:numId w:val="2"/>
-        </w:numPr>
-      </w:pPr>
-      <w:r>
-        <w:t>What work is done by roles</w:t>
-      </w:r>
-    </w:p>
-    <w:p>
-      <w:pPr>
-        <w:pStyle w:val="ListParagraph"/>
+          <w:numId w:val="6"/>
+        </w:numPr>
+      </w:pPr>
+      <w:r>
+        <w:t>What kinds of people do they interact with</w:t>
+      </w:r>
+    </w:p>
+    <w:p>
+      <w:pPr>
+        <w:pStyle w:val="Heading3"/>
         <w:numPr>
           <w:ilvl w:val="0"/>
-          <w:numId w:val="2"/>
-        </w:numPr>
-      </w:pPr>
-      <w:r>
-        <w:t>What kinds of people do they interact with</w:t>
-      </w:r>
-    </w:p>
-    <w:p>
-      <w:pPr>
-        <w:pStyle w:val="ListParagraph"/>
+          <w:numId w:val="6"/>
+        </w:numPr>
+      </w:pPr>
+      <w:r>
+        <w:t>Where do they spend their time</w:t>
+      </w:r>
+    </w:p>
+    <w:p>
+      <w:pPr>
+        <w:pStyle w:val="Heading3"/>
         <w:numPr>
           <w:ilvl w:val="0"/>
-          <w:numId w:val="2"/>
-        </w:numPr>
-      </w:pPr>
-      <w:r>
-        <w:t>Where do they spend their time</w:t>
-      </w:r>
-    </w:p>
-    <w:p>
-      <w:pPr>
-        <w:pStyle w:val="ListParagraph"/>
+          <w:numId w:val="6"/>
+        </w:numPr>
+      </w:pPr>
+      <w:r>
+        <w:t>What is most challenging about role</w:t>
+      </w:r>
+    </w:p>
+    <w:p/>
+    <w:p>
+      <w:pPr>
+        <w:pStyle w:val="Heading1"/>
+      </w:pPr>
+      <w:r>
+        <w:t>IT Tech</w:t>
+      </w:r>
+      <w:r>
+        <w:t xml:space="preserve"> – report on 4 of the following</w:t>
+      </w:r>
+      <w:r>
+        <w:t>:</w:t>
+      </w:r>
+    </w:p>
+    <w:p/>
+    <w:p>
+      <w:pPr>
+        <w:pStyle w:val="Heading2"/>
         <w:numPr>
           <w:ilvl w:val="0"/>
-          <w:numId w:val="2"/>
-        </w:numPr>
-      </w:pPr>
-      <w:r>
-        <w:t>What is most challenging about role</w:t>
-      </w:r>
-    </w:p>
-    <w:p>
-      <w:r>
-        <w:t>IT Tech</w:t>
-      </w:r>
-      <w:r>
-        <w:t xml:space="preserve"> – report on 4 of the following</w:t>
-      </w:r>
-      <w:r>
-        <w:t>:</w:t>
-      </w:r>
-    </w:p>
-    <w:p>
-      <w:pPr>
-        <w:pStyle w:val="ListParagraph"/>
+          <w:numId w:val="7"/>
+        </w:numPr>
+      </w:pPr>
+      <w:r>
+        <w:t>Cloud server/service</w:t>
+      </w:r>
+    </w:p>
+    <w:p/>
+    <w:p>
+      <w:pPr>
+        <w:pStyle w:val="Heading2"/>
         <w:numPr>
           <w:ilvl w:val="0"/>
-          <w:numId w:val="3"/>
-        </w:numPr>
-      </w:pPr>
-      <w:r>
-        <w:t>Cloud server/service</w:t>
-      </w:r>
-    </w:p>
-    <w:p>
-      <w:pPr>
-        <w:pStyle w:val="ListParagraph"/>
+          <w:numId w:val="7"/>
+        </w:numPr>
+      </w:pPr>
+      <w:r>
+        <w:t>Cyber security</w:t>
+      </w:r>
+    </w:p>
+    <w:p/>
+    <w:p>
+      <w:pPr>
+        <w:pStyle w:val="Heading2"/>
         <w:numPr>
           <w:ilvl w:val="0"/>
-          <w:numId w:val="3"/>
-        </w:numPr>
-      </w:pPr>
-      <w:r>
-        <w:t>Cyber security</w:t>
-      </w:r>
-    </w:p>
-    <w:p>
-      <w:pPr>
-        <w:pStyle w:val="ListParagraph"/>
+          <w:numId w:val="7"/>
+        </w:numPr>
+      </w:pPr>
+      <w:r>
+        <w:t>Blockchain / crypto</w:t>
+      </w:r>
+    </w:p>
+    <w:p/>
+    <w:p>
+      <w:pPr>
+        <w:pStyle w:val="Heading2"/>
         <w:numPr>
           <w:ilvl w:val="0"/>
-          <w:numId w:val="3"/>
-        </w:numPr>
-      </w:pPr>
-      <w:r>
-        <w:t>Blockchain / crypto</w:t>
-      </w:r>
-    </w:p>
-    <w:p>
-      <w:pPr>
-        <w:pStyle w:val="ListParagraph"/>
+          <w:numId w:val="7"/>
+        </w:numPr>
+      </w:pPr>
+      <w:r>
+        <w:t>Machine learning ( AI )</w:t>
+      </w:r>
+    </w:p>
+    <w:p/>
+    <w:p>
+      <w:pPr>
+        <w:pStyle w:val="Heading2"/>
         <w:numPr>
           <w:ilvl w:val="0"/>
-          <w:numId w:val="3"/>
-        </w:numPr>
-      </w:pPr>
-      <w:r>
-        <w:t>Machine learning ( AI )</w:t>
-      </w:r>
-    </w:p>
-    <w:p>
-      <w:pPr>
-        <w:pStyle w:val="ListParagraph"/>
+          <w:numId w:val="7"/>
+        </w:numPr>
+      </w:pPr>
+      <w:r>
+        <w:t>Autonomous vehicles</w:t>
+      </w:r>
+    </w:p>
+    <w:p/>
+    <w:p>
+      <w:pPr>
+        <w:pStyle w:val="Heading2"/>
         <w:numPr>
           <w:ilvl w:val="0"/>
-          <w:numId w:val="3"/>
-        </w:numPr>
-      </w:pPr>
-      <w:r>
-        <w:t>Autonomous vehicles</w:t>
-      </w:r>
-    </w:p>
-    <w:p>
-      <w:pPr>
-        <w:pStyle w:val="ListParagraph"/>
+          <w:numId w:val="7"/>
+        </w:numPr>
+      </w:pPr>
+      <w:r>
+        <w:t>Natural language processors ( chatter bots )</w:t>
+      </w:r>
+    </w:p>
+    <w:p/>
+    <w:p>
+      <w:pPr>
+        <w:pStyle w:val="Heading2"/>
         <w:numPr>
           <w:ilvl w:val="0"/>
-          <w:numId w:val="3"/>
-        </w:numPr>
-      </w:pPr>
-      <w:r>
-        <w:t>Natural language processors ( chatter bots )</w:t>
-      </w:r>
-    </w:p>
-    <w:p>
-      <w:pPr>
-        <w:pStyle w:val="ListParagraph"/>
+          <w:numId w:val="7"/>
+        </w:numPr>
+      </w:pPr>
+      <w:r>
+        <w:t xml:space="preserve">Robots / mechatronics </w:t>
+      </w:r>
+    </w:p>
+    <w:p/>
+    <w:p>
+      <w:pPr>
+        <w:pStyle w:val="Heading2"/>
         <w:numPr>
           <w:ilvl w:val="0"/>
-          <w:numId w:val="3"/>
-        </w:numPr>
-      </w:pPr>
-      <w:r>
-        <w:t xml:space="preserve">Robots / mechatronics </w:t>
-      </w:r>
-    </w:p>
-    <w:p>
-      <w:pPr>
-        <w:pStyle w:val="ListParagraph"/>
-        <w:numPr>
-          <w:ilvl w:val="0"/>
-          <w:numId w:val="3"/>
+          <w:numId w:val="7"/>
         </w:numPr>
       </w:pPr>
       <w:r>
@@ -310,260 +381,307 @@
     <w:p/>
     <w:p>
       <w:pPr>
-        <w:pStyle w:val="ListParagraph"/>
-        <w:numPr>
-          <w:ilvl w:val="1"/>
-          <w:numId w:val="3"/>
-        </w:numPr>
-      </w:pPr>
-      <w:r>
-        <w:lastRenderedPageBreak/>
-        <w:t>What do they do?</w:t>
-      </w:r>
-      <w:r>
-        <w:t xml:space="preserve"> ( 600 words )</w:t>
-      </w:r>
-    </w:p>
-    <w:p>
-      <w:pPr>
-        <w:pStyle w:val="ListParagraph"/>
+        <w:pStyle w:val="Heading3"/>
         <w:numPr>
           <w:ilvl w:val="2"/>
           <w:numId w:val="3"/>
         </w:numPr>
       </w:pPr>
       <w:r>
+        <w:t>What do they do?</w:t>
+      </w:r>
+      <w:r>
+        <w:t xml:space="preserve"> ( 600 words )</w:t>
+      </w:r>
+    </w:p>
+    <w:p/>
+    <w:p>
+      <w:pPr>
+        <w:pStyle w:val="Heading4"/>
+        <w:numPr>
+          <w:ilvl w:val="3"/>
+          <w:numId w:val="3"/>
+        </w:numPr>
+      </w:pPr>
+      <w:r>
         <w:t>What is state of the art in this tech</w:t>
       </w:r>
     </w:p>
-    <w:p>
-      <w:pPr>
-        <w:pStyle w:val="ListParagraph"/>
+    <w:p/>
+    <w:p>
+      <w:pPr>
+        <w:pStyle w:val="Heading4"/>
+        <w:numPr>
+          <w:ilvl w:val="3"/>
+          <w:numId w:val="3"/>
+        </w:numPr>
+      </w:pPr>
+      <w:r>
+        <w:lastRenderedPageBreak/>
+        <w:t>What can be done</w:t>
+      </w:r>
+    </w:p>
+    <w:p/>
+    <w:p>
+      <w:pPr>
+        <w:pStyle w:val="Heading4"/>
+        <w:numPr>
+          <w:ilvl w:val="3"/>
+          <w:numId w:val="3"/>
+        </w:numPr>
+      </w:pPr>
+      <w:r>
+        <w:t>What is coming soon</w:t>
+      </w:r>
+    </w:p>
+    <w:p/>
+    <w:p>
+      <w:pPr>
+        <w:pStyle w:val="Heading4"/>
+        <w:numPr>
+          <w:ilvl w:val="3"/>
+          <w:numId w:val="3"/>
+        </w:numPr>
+      </w:pPr>
+      <w:r>
+        <w:t>What technology makes it possible</w:t>
+      </w:r>
+    </w:p>
+    <w:p/>
+    <w:p>
+      <w:pPr>
+        <w:pStyle w:val="Heading3"/>
         <w:numPr>
           <w:ilvl w:val="2"/>
           <w:numId w:val="3"/>
         </w:numPr>
       </w:pPr>
       <w:r>
-        <w:t>What can be done</w:t>
-      </w:r>
-    </w:p>
-    <w:p>
-      <w:pPr>
-        <w:pStyle w:val="ListParagraph"/>
+        <w:t>Likely impact of tech ( 300 words )</w:t>
+      </w:r>
+    </w:p>
+    <w:p/>
+    <w:p>
+      <w:pPr>
+        <w:pStyle w:val="Heading4"/>
+        <w:numPr>
+          <w:ilvl w:val="3"/>
+          <w:numId w:val="3"/>
+        </w:numPr>
+      </w:pPr>
+      <w:r>
+        <w:t>Potential impact</w:t>
+      </w:r>
+    </w:p>
+    <w:p/>
+    <w:p>
+      <w:pPr>
+        <w:pStyle w:val="Heading4"/>
+        <w:numPr>
+          <w:ilvl w:val="3"/>
+          <w:numId w:val="3"/>
+        </w:numPr>
+      </w:pPr>
+      <w:r>
+        <w:t>Likely changes</w:t>
+      </w:r>
+    </w:p>
+    <w:p/>
+    <w:p>
+      <w:pPr>
+        <w:pStyle w:val="Heading4"/>
+        <w:numPr>
+          <w:ilvl w:val="3"/>
+          <w:numId w:val="3"/>
+        </w:numPr>
+      </w:pPr>
+      <w:r>
+        <w:t>Who will be affected</w:t>
+      </w:r>
+    </w:p>
+    <w:p/>
+    <w:p>
+      <w:pPr>
+        <w:pStyle w:val="Heading4"/>
+        <w:numPr>
+          <w:ilvl w:val="3"/>
+          <w:numId w:val="3"/>
+        </w:numPr>
+      </w:pPr>
+      <w:r>
+        <w:t>How will they be affected</w:t>
+      </w:r>
+    </w:p>
+    <w:p/>
+    <w:p>
+      <w:pPr>
+        <w:pStyle w:val="Heading3"/>
         <w:numPr>
           <w:ilvl w:val="2"/>
           <w:numId w:val="3"/>
         </w:numPr>
       </w:pPr>
       <w:r>
-        <w:t>What is coming soon</w:t>
-      </w:r>
-    </w:p>
-    <w:p>
-      <w:pPr>
-        <w:pStyle w:val="ListParagraph"/>
-        <w:numPr>
-          <w:ilvl w:val="2"/>
+        <w:t>How will it affect you ( 300 words )</w:t>
+      </w:r>
+    </w:p>
+    <w:p/>
+    <w:p>
+      <w:pPr>
+        <w:pStyle w:val="Heading4"/>
+        <w:numPr>
+          <w:ilvl w:val="3"/>
           <w:numId w:val="3"/>
         </w:numPr>
       </w:pPr>
       <w:r>
-        <w:t>What technology makes it possible</w:t>
-      </w:r>
-    </w:p>
-    <w:p>
-      <w:pPr>
-        <w:pStyle w:val="ListParagraph"/>
-        <w:numPr>
-          <w:ilvl w:val="1"/>
+        <w:t>Daily life</w:t>
+      </w:r>
+    </w:p>
+    <w:p/>
+    <w:p>
+      <w:pPr>
+        <w:pStyle w:val="Heading4"/>
+        <w:numPr>
+          <w:ilvl w:val="3"/>
           <w:numId w:val="3"/>
         </w:numPr>
       </w:pPr>
       <w:r>
-        <w:t>Likely impact of tech ( 300 words )</w:t>
-      </w:r>
-    </w:p>
-    <w:p>
-      <w:pPr>
-        <w:pStyle w:val="ListParagraph"/>
-        <w:numPr>
-          <w:ilvl w:val="2"/>
+        <w:t>What will be different</w:t>
+      </w:r>
+    </w:p>
+    <w:p/>
+    <w:p>
+      <w:pPr>
+        <w:pStyle w:val="Heading4"/>
+        <w:numPr>
+          <w:ilvl w:val="3"/>
           <w:numId w:val="3"/>
         </w:numPr>
       </w:pPr>
       <w:r>
-        <w:t>Potential impact</w:t>
-      </w:r>
-    </w:p>
-    <w:p>
-      <w:pPr>
-        <w:pStyle w:val="ListParagraph"/>
-        <w:numPr>
-          <w:ilvl w:val="2"/>
-          <w:numId w:val="3"/>
-        </w:numPr>
-      </w:pPr>
-      <w:r>
-        <w:t>Likely changes</w:t>
-      </w:r>
-    </w:p>
-    <w:p>
-      <w:pPr>
-        <w:pStyle w:val="ListParagraph"/>
-        <w:numPr>
-          <w:ilvl w:val="2"/>
-          <w:numId w:val="3"/>
-        </w:numPr>
-      </w:pPr>
-      <w:r>
-        <w:t>Who will be affected</w:t>
-      </w:r>
-    </w:p>
-    <w:p>
-      <w:pPr>
-        <w:pStyle w:val="ListParagraph"/>
-        <w:numPr>
-          <w:ilvl w:val="2"/>
-          <w:numId w:val="3"/>
-        </w:numPr>
-      </w:pPr>
-      <w:r>
-        <w:t>How will they be affected</w:t>
-      </w:r>
-    </w:p>
-    <w:p>
-      <w:pPr>
-        <w:pStyle w:val="ListParagraph"/>
-        <w:numPr>
-          <w:ilvl w:val="1"/>
-          <w:numId w:val="3"/>
-        </w:numPr>
-      </w:pPr>
-      <w:r>
-        <w:t>How will it affect you ( 300 words )</w:t>
-      </w:r>
-    </w:p>
-    <w:p>
-      <w:pPr>
-        <w:pStyle w:val="ListParagraph"/>
-        <w:numPr>
-          <w:ilvl w:val="2"/>
-          <w:numId w:val="3"/>
-        </w:numPr>
-      </w:pPr>
-      <w:r>
-        <w:t>Daily life</w:t>
-      </w:r>
-    </w:p>
-    <w:p>
-      <w:pPr>
-        <w:pStyle w:val="ListParagraph"/>
-        <w:numPr>
-          <w:ilvl w:val="2"/>
-          <w:numId w:val="3"/>
-        </w:numPr>
-      </w:pPr>
-      <w:r>
-        <w:t>What will be different</w:t>
-      </w:r>
-    </w:p>
-    <w:p>
-      <w:pPr>
-        <w:pStyle w:val="ListParagraph"/>
-        <w:numPr>
-          <w:ilvl w:val="2"/>
-          <w:numId w:val="3"/>
-        </w:numPr>
-      </w:pPr>
-      <w:r>
         <w:t>Effect on family / friends</w:t>
       </w:r>
     </w:p>
-    <w:p>
+    <w:p/>
+    <w:p>
+      <w:pPr>
+        <w:pStyle w:val="Heading1"/>
+      </w:pPr>
       <w:r>
         <w:t>Project ideas</w:t>
       </w:r>
     </w:p>
-    <w:p>
-      <w:pPr>
-        <w:pStyle w:val="ListParagraph"/>
+    <w:p/>
+    <w:p>
+      <w:pPr>
+        <w:pStyle w:val="Heading2"/>
         <w:numPr>
           <w:ilvl w:val="0"/>
-          <w:numId w:val="4"/>
+          <w:numId w:val="8"/>
         </w:numPr>
       </w:pPr>
       <w:r>
         <w:t>Group project</w:t>
       </w:r>
     </w:p>
-    <w:p>
-      <w:pPr>
-        <w:pStyle w:val="ListParagraph"/>
+    <w:p/>
+    <w:p>
+      <w:pPr>
+        <w:pStyle w:val="Heading2"/>
         <w:numPr>
           <w:ilvl w:val="0"/>
-          <w:numId w:val="4"/>
+          <w:numId w:val="8"/>
         </w:numPr>
       </w:pPr>
       <w:r>
         <w:t>&lt; 500 words ( adequate )</w:t>
       </w:r>
     </w:p>
-    <w:p>
-      <w:r>
-        <w:t>Then:</w:t>
-      </w:r>
-    </w:p>
-    <w:p>
-      <w:pPr>
+    <w:p/>
+    <w:p>
+      <w:pPr>
+        <w:pStyle w:val="Heading2"/>
         <w:ind w:left="720"/>
         <w:rPr>
-          <w:rStyle w:val="IntenseReference"/>
+          <w:b/>
+          <w:bCs/>
         </w:rPr>
       </w:pPr>
       <w:r>
         <w:rPr>
-          <w:rStyle w:val="IntenseReference"/>
+          <w:b/>
+          <w:bCs/>
         </w:rPr>
+        <w:t>Then:</w:t>
+      </w:r>
+    </w:p>
+    <w:p/>
+    <w:p>
+      <w:pPr>
+        <w:pStyle w:val="Heading3"/>
+        <w:numPr>
+          <w:ilvl w:val="0"/>
+          <w:numId w:val="9"/>
+        </w:numPr>
+      </w:pPr>
+      <w:r>
         <w:t>Login to spark plus on canvas</w:t>
       </w:r>
     </w:p>
-    <w:p>
-      <w:pPr>
+    <w:p/>
+    <w:p>
+      <w:pPr>
+        <w:pStyle w:val="Heading3"/>
+        <w:numPr>
+          <w:ilvl w:val="0"/>
+          <w:numId w:val="9"/>
+        </w:numPr>
+      </w:pPr>
+      <w:r>
+        <w:t>Assess other members of group</w:t>
+      </w:r>
+    </w:p>
+    <w:p/>
+    <w:p>
+      <w:pPr>
+        <w:pStyle w:val="Heading3"/>
+        <w:numPr>
+          <w:ilvl w:val="0"/>
+          <w:numId w:val="9"/>
+        </w:numPr>
+      </w:pPr>
+      <w:r>
+        <w:lastRenderedPageBreak/>
+        <w:t>Self review</w:t>
+      </w:r>
+    </w:p>
+    <w:p/>
+    <w:p>
+      <w:pPr>
+        <w:pStyle w:val="Heading2"/>
         <w:ind w:left="720"/>
         <w:rPr>
-          <w:rStyle w:val="IntenseReference"/>
+          <w:b/>
+          <w:bCs/>
         </w:rPr>
       </w:pPr>
       <w:r>
         <w:rPr>
-          <w:rStyle w:val="IntenseReference"/>
+          <w:b/>
+          <w:bCs/>
         </w:rPr>
-        <w:t>Assess other members of group</w:t>
-      </w:r>
-    </w:p>
-    <w:p>
-      <w:pPr>
-        <w:ind w:left="720"/>
-      </w:pPr>
-      <w:r>
-        <w:rPr>
-          <w:rStyle w:val="IntenseReference"/>
-        </w:rPr>
-        <w:t>Self review</w:t>
-      </w:r>
-    </w:p>
-    <w:p>
-      <w:r>
         <w:t>Finally:</w:t>
       </w:r>
     </w:p>
-    <w:p>
-      <w:pPr>
-        <w:pStyle w:val="ListParagraph"/>
+    <w:p/>
+    <w:p>
+      <w:pPr>
+        <w:pStyle w:val="Heading3"/>
         <w:numPr>
           <w:ilvl w:val="0"/>
-          <w:numId w:val="5"/>
+          <w:numId w:val="9"/>
         </w:numPr>
       </w:pPr>
       <w:r>
@@ -576,90 +694,98 @@
         <w:t>)</w:t>
       </w:r>
     </w:p>
-    <w:p>
-      <w:pPr>
-        <w:pStyle w:val="ListParagraph"/>
-        <w:numPr>
-          <w:ilvl w:val="1"/>
-          <w:numId w:val="5"/>
+    <w:p/>
+    <w:p>
+      <w:pPr>
+        <w:pStyle w:val="Heading3"/>
+        <w:numPr>
+          <w:ilvl w:val="0"/>
+          <w:numId w:val="9"/>
         </w:numPr>
       </w:pPr>
       <w:r>
         <w:t>+400 group words</w:t>
       </w:r>
     </w:p>
-    <w:p>
-      <w:pPr>
-        <w:pStyle w:val="ListParagraph"/>
+    <w:p/>
+    <w:p>
+      <w:pPr>
+        <w:pStyle w:val="Heading3"/>
         <w:numPr>
           <w:ilvl w:val="0"/>
-          <w:numId w:val="5"/>
+          <w:numId w:val="9"/>
         </w:numPr>
       </w:pPr>
       <w:r>
         <w:t>GitHub commits</w:t>
       </w:r>
     </w:p>
-    <w:p>
-      <w:pPr>
-        <w:pStyle w:val="ListParagraph"/>
+    <w:p/>
+    <w:p>
+      <w:pPr>
+        <w:pStyle w:val="Heading3"/>
         <w:numPr>
           <w:ilvl w:val="0"/>
-          <w:numId w:val="5"/>
+          <w:numId w:val="9"/>
         </w:numPr>
       </w:pPr>
       <w:r>
         <w:t>Group process</w:t>
       </w:r>
     </w:p>
-    <w:p>
-      <w:pPr>
-        <w:pStyle w:val="ListParagraph"/>
+    <w:p/>
+    <w:p>
+      <w:pPr>
+        <w:pStyle w:val="Heading3"/>
         <w:numPr>
           <w:ilvl w:val="0"/>
-          <w:numId w:val="5"/>
+          <w:numId w:val="9"/>
         </w:numPr>
       </w:pPr>
       <w:r>
         <w:t>What went well</w:t>
       </w:r>
     </w:p>
-    <w:p>
-      <w:pPr>
-        <w:pStyle w:val="ListParagraph"/>
+    <w:p/>
+    <w:p>
+      <w:pPr>
+        <w:pStyle w:val="Heading3"/>
         <w:numPr>
           <w:ilvl w:val="0"/>
-          <w:numId w:val="5"/>
+          <w:numId w:val="9"/>
         </w:numPr>
       </w:pPr>
       <w:r>
         <w:t>What needs improvement</w:t>
       </w:r>
     </w:p>
-    <w:p>
-      <w:pPr>
-        <w:pStyle w:val="ListParagraph"/>
+    <w:p/>
+    <w:p>
+      <w:pPr>
+        <w:pStyle w:val="Heading3"/>
         <w:numPr>
           <w:ilvl w:val="0"/>
-          <w:numId w:val="5"/>
+          <w:numId w:val="9"/>
         </w:numPr>
       </w:pPr>
       <w:r>
         <w:t>One surprising thing</w:t>
       </w:r>
     </w:p>
-    <w:p>
-      <w:pPr>
-        <w:pStyle w:val="ListParagraph"/>
+    <w:p/>
+    <w:p>
+      <w:pPr>
+        <w:pStyle w:val="Heading3"/>
         <w:numPr>
           <w:ilvl w:val="0"/>
-          <w:numId w:val="5"/>
+          <w:numId w:val="9"/>
         </w:numPr>
       </w:pPr>
       <w:r>
         <w:t>Learning about groups</w:t>
       </w:r>
     </w:p>
+    <w:p/>
     <w:p/>
     <w:p>
       <w:pPr>
@@ -680,6 +806,13 @@
           <w:rStyle w:val="IntenseReference"/>
         </w:rPr>
       </w:pPr>
+    </w:p>
+    <w:p>
+      <w:pPr>
+        <w:rPr>
+          <w:rStyle w:val="IntenseReference"/>
+        </w:rPr>
+      </w:pPr>
       <w:r>
         <w:rPr>
           <w:rStyle w:val="IntenseReference"/>
@@ -692,8 +825,6 @@
         </w:rPr>
         <w:t xml:space="preserve"> ( with links as described )</w:t>
       </w:r>
-      <w:bookmarkStart w:id="0" w:name="_GoBack"/>
-      <w:bookmarkEnd w:id="0"/>
     </w:p>
     <w:p/>
     <w:p/>
@@ -909,9 +1040,321 @@
     </w:lvl>
   </w:abstractNum>
   <w:abstractNum w:abstractNumId="2" w15:restartNumberingAfterBreak="0">
+    <w:nsid w:val="123C4501"/>
+    <w:multiLevelType w:val="hybridMultilevel"/>
+    <w:tmpl w:val="12D27E3C"/>
+    <w:lvl w:ilvl="0" w:tplc="0C09000F">
+      <w:start w:val="1"/>
+      <w:numFmt w:val="decimal"/>
+      <w:lvlText w:val="%1."/>
+      <w:lvlJc w:val="left"/>
+      <w:pPr>
+        <w:ind w:left="1800" w:hanging="360"/>
+      </w:pPr>
+    </w:lvl>
+    <w:lvl w:ilvl="1" w:tplc="0C090019" w:tentative="1">
+      <w:start w:val="1"/>
+      <w:numFmt w:val="lowerLetter"/>
+      <w:lvlText w:val="%2."/>
+      <w:lvlJc w:val="left"/>
+      <w:pPr>
+        <w:ind w:left="2520" w:hanging="360"/>
+      </w:pPr>
+    </w:lvl>
+    <w:lvl w:ilvl="2" w:tplc="0C09001B" w:tentative="1">
+      <w:start w:val="1"/>
+      <w:numFmt w:val="lowerRoman"/>
+      <w:lvlText w:val="%3."/>
+      <w:lvlJc w:val="right"/>
+      <w:pPr>
+        <w:ind w:left="3240" w:hanging="180"/>
+      </w:pPr>
+    </w:lvl>
+    <w:lvl w:ilvl="3" w:tplc="0C09000F" w:tentative="1">
+      <w:start w:val="1"/>
+      <w:numFmt w:val="decimal"/>
+      <w:lvlText w:val="%4."/>
+      <w:lvlJc w:val="left"/>
+      <w:pPr>
+        <w:ind w:left="3960" w:hanging="360"/>
+      </w:pPr>
+    </w:lvl>
+    <w:lvl w:ilvl="4" w:tplc="0C090019" w:tentative="1">
+      <w:start w:val="1"/>
+      <w:numFmt w:val="lowerLetter"/>
+      <w:lvlText w:val="%5."/>
+      <w:lvlJc w:val="left"/>
+      <w:pPr>
+        <w:ind w:left="4680" w:hanging="360"/>
+      </w:pPr>
+    </w:lvl>
+    <w:lvl w:ilvl="5" w:tplc="0C09001B" w:tentative="1">
+      <w:start w:val="1"/>
+      <w:numFmt w:val="lowerRoman"/>
+      <w:lvlText w:val="%6."/>
+      <w:lvlJc w:val="right"/>
+      <w:pPr>
+        <w:ind w:left="5400" w:hanging="180"/>
+      </w:pPr>
+    </w:lvl>
+    <w:lvl w:ilvl="6" w:tplc="0C09000F" w:tentative="1">
+      <w:start w:val="1"/>
+      <w:numFmt w:val="decimal"/>
+      <w:lvlText w:val="%7."/>
+      <w:lvlJc w:val="left"/>
+      <w:pPr>
+        <w:ind w:left="6120" w:hanging="360"/>
+      </w:pPr>
+    </w:lvl>
+    <w:lvl w:ilvl="7" w:tplc="0C090019" w:tentative="1">
+      <w:start w:val="1"/>
+      <w:numFmt w:val="lowerLetter"/>
+      <w:lvlText w:val="%8."/>
+      <w:lvlJc w:val="left"/>
+      <w:pPr>
+        <w:ind w:left="6840" w:hanging="360"/>
+      </w:pPr>
+    </w:lvl>
+    <w:lvl w:ilvl="8" w:tplc="0C09001B" w:tentative="1">
+      <w:start w:val="1"/>
+      <w:numFmt w:val="lowerRoman"/>
+      <w:lvlText w:val="%9."/>
+      <w:lvlJc w:val="right"/>
+      <w:pPr>
+        <w:ind w:left="7560" w:hanging="180"/>
+      </w:pPr>
+    </w:lvl>
+  </w:abstractNum>
+  <w:abstractNum w:abstractNumId="3" w15:restartNumberingAfterBreak="0">
+    <w:nsid w:val="19DB164A"/>
+    <w:multiLevelType w:val="hybridMultilevel"/>
+    <w:tmpl w:val="B1BA9A74"/>
+    <w:lvl w:ilvl="0" w:tplc="0C090001">
+      <w:start w:val="1"/>
+      <w:numFmt w:val="bullet"/>
+      <w:lvlText w:val=""/>
+      <w:lvlJc w:val="left"/>
+      <w:pPr>
+        <w:ind w:left="720" w:hanging="360"/>
+      </w:pPr>
+      <w:rPr>
+        <w:rFonts w:ascii="Symbol" w:hAnsi="Symbol" w:hint="default"/>
+      </w:rPr>
+    </w:lvl>
+    <w:lvl w:ilvl="1" w:tplc="0C090003" w:tentative="1">
+      <w:start w:val="1"/>
+      <w:numFmt w:val="bullet"/>
+      <w:lvlText w:val="o"/>
+      <w:lvlJc w:val="left"/>
+      <w:pPr>
+        <w:ind w:left="1440" w:hanging="360"/>
+      </w:pPr>
+      <w:rPr>
+        <w:rFonts w:ascii="Courier New" w:hAnsi="Courier New" w:cs="Courier New" w:hint="default"/>
+      </w:rPr>
+    </w:lvl>
+    <w:lvl w:ilvl="2" w:tplc="0C090005" w:tentative="1">
+      <w:start w:val="1"/>
+      <w:numFmt w:val="bullet"/>
+      <w:lvlText w:val=""/>
+      <w:lvlJc w:val="left"/>
+      <w:pPr>
+        <w:ind w:left="2160" w:hanging="360"/>
+      </w:pPr>
+      <w:rPr>
+        <w:rFonts w:ascii="Wingdings" w:hAnsi="Wingdings" w:hint="default"/>
+      </w:rPr>
+    </w:lvl>
+    <w:lvl w:ilvl="3" w:tplc="0C090001" w:tentative="1">
+      <w:start w:val="1"/>
+      <w:numFmt w:val="bullet"/>
+      <w:lvlText w:val=""/>
+      <w:lvlJc w:val="left"/>
+      <w:pPr>
+        <w:ind w:left="2880" w:hanging="360"/>
+      </w:pPr>
+      <w:rPr>
+        <w:rFonts w:ascii="Symbol" w:hAnsi="Symbol" w:hint="default"/>
+      </w:rPr>
+    </w:lvl>
+    <w:lvl w:ilvl="4" w:tplc="0C090003" w:tentative="1">
+      <w:start w:val="1"/>
+      <w:numFmt w:val="bullet"/>
+      <w:lvlText w:val="o"/>
+      <w:lvlJc w:val="left"/>
+      <w:pPr>
+        <w:ind w:left="3600" w:hanging="360"/>
+      </w:pPr>
+      <w:rPr>
+        <w:rFonts w:ascii="Courier New" w:hAnsi="Courier New" w:cs="Courier New" w:hint="default"/>
+      </w:rPr>
+    </w:lvl>
+    <w:lvl w:ilvl="5" w:tplc="0C090005" w:tentative="1">
+      <w:start w:val="1"/>
+      <w:numFmt w:val="bullet"/>
+      <w:lvlText w:val=""/>
+      <w:lvlJc w:val="left"/>
+      <w:pPr>
+        <w:ind w:left="4320" w:hanging="360"/>
+      </w:pPr>
+      <w:rPr>
+        <w:rFonts w:ascii="Wingdings" w:hAnsi="Wingdings" w:hint="default"/>
+      </w:rPr>
+    </w:lvl>
+    <w:lvl w:ilvl="6" w:tplc="0C090001" w:tentative="1">
+      <w:start w:val="1"/>
+      <w:numFmt w:val="bullet"/>
+      <w:lvlText w:val=""/>
+      <w:lvlJc w:val="left"/>
+      <w:pPr>
+        <w:ind w:left="5040" w:hanging="360"/>
+      </w:pPr>
+      <w:rPr>
+        <w:rFonts w:ascii="Symbol" w:hAnsi="Symbol" w:hint="default"/>
+      </w:rPr>
+    </w:lvl>
+    <w:lvl w:ilvl="7" w:tplc="0C090003" w:tentative="1">
+      <w:start w:val="1"/>
+      <w:numFmt w:val="bullet"/>
+      <w:lvlText w:val="o"/>
+      <w:lvlJc w:val="left"/>
+      <w:pPr>
+        <w:ind w:left="5760" w:hanging="360"/>
+      </w:pPr>
+      <w:rPr>
+        <w:rFonts w:ascii="Courier New" w:hAnsi="Courier New" w:cs="Courier New" w:hint="default"/>
+      </w:rPr>
+    </w:lvl>
+    <w:lvl w:ilvl="8" w:tplc="0C090005" w:tentative="1">
+      <w:start w:val="1"/>
+      <w:numFmt w:val="bullet"/>
+      <w:lvlText w:val=""/>
+      <w:lvlJc w:val="left"/>
+      <w:pPr>
+        <w:ind w:left="6480" w:hanging="360"/>
+      </w:pPr>
+      <w:rPr>
+        <w:rFonts w:ascii="Wingdings" w:hAnsi="Wingdings" w:hint="default"/>
+      </w:rPr>
+    </w:lvl>
+  </w:abstractNum>
+  <w:abstractNum w:abstractNumId="4" w15:restartNumberingAfterBreak="0">
+    <w:nsid w:val="1A346B82"/>
+    <w:multiLevelType w:val="hybridMultilevel"/>
+    <w:tmpl w:val="429EF9FA"/>
+    <w:lvl w:ilvl="0" w:tplc="0C090005">
+      <w:start w:val="1"/>
+      <w:numFmt w:val="bullet"/>
+      <w:lvlText w:val=""/>
+      <w:lvlJc w:val="left"/>
+      <w:pPr>
+        <w:ind w:left="1080" w:hanging="360"/>
+      </w:pPr>
+      <w:rPr>
+        <w:rFonts w:ascii="Wingdings" w:hAnsi="Wingdings" w:hint="default"/>
+      </w:rPr>
+    </w:lvl>
+    <w:lvl w:ilvl="1" w:tplc="0C090003" w:tentative="1">
+      <w:start w:val="1"/>
+      <w:numFmt w:val="bullet"/>
+      <w:lvlText w:val="o"/>
+      <w:lvlJc w:val="left"/>
+      <w:pPr>
+        <w:ind w:left="1800" w:hanging="360"/>
+      </w:pPr>
+      <w:rPr>
+        <w:rFonts w:ascii="Courier New" w:hAnsi="Courier New" w:cs="Courier New" w:hint="default"/>
+      </w:rPr>
+    </w:lvl>
+    <w:lvl w:ilvl="2" w:tplc="0C090005" w:tentative="1">
+      <w:start w:val="1"/>
+      <w:numFmt w:val="bullet"/>
+      <w:lvlText w:val=""/>
+      <w:lvlJc w:val="left"/>
+      <w:pPr>
+        <w:ind w:left="2520" w:hanging="360"/>
+      </w:pPr>
+      <w:rPr>
+        <w:rFonts w:ascii="Wingdings" w:hAnsi="Wingdings" w:hint="default"/>
+      </w:rPr>
+    </w:lvl>
+    <w:lvl w:ilvl="3" w:tplc="0C090001" w:tentative="1">
+      <w:start w:val="1"/>
+      <w:numFmt w:val="bullet"/>
+      <w:lvlText w:val=""/>
+      <w:lvlJc w:val="left"/>
+      <w:pPr>
+        <w:ind w:left="3240" w:hanging="360"/>
+      </w:pPr>
+      <w:rPr>
+        <w:rFonts w:ascii="Symbol" w:hAnsi="Symbol" w:hint="default"/>
+      </w:rPr>
+    </w:lvl>
+    <w:lvl w:ilvl="4" w:tplc="0C090003" w:tentative="1">
+      <w:start w:val="1"/>
+      <w:numFmt w:val="bullet"/>
+      <w:lvlText w:val="o"/>
+      <w:lvlJc w:val="left"/>
+      <w:pPr>
+        <w:ind w:left="3960" w:hanging="360"/>
+      </w:pPr>
+      <w:rPr>
+        <w:rFonts w:ascii="Courier New" w:hAnsi="Courier New" w:cs="Courier New" w:hint="default"/>
+      </w:rPr>
+    </w:lvl>
+    <w:lvl w:ilvl="5" w:tplc="0C090005" w:tentative="1">
+      <w:start w:val="1"/>
+      <w:numFmt w:val="bullet"/>
+      <w:lvlText w:val=""/>
+      <w:lvlJc w:val="left"/>
+      <w:pPr>
+        <w:ind w:left="4680" w:hanging="360"/>
+      </w:pPr>
+      <w:rPr>
+        <w:rFonts w:ascii="Wingdings" w:hAnsi="Wingdings" w:hint="default"/>
+      </w:rPr>
+    </w:lvl>
+    <w:lvl w:ilvl="6" w:tplc="0C090001" w:tentative="1">
+      <w:start w:val="1"/>
+      <w:numFmt w:val="bullet"/>
+      <w:lvlText w:val=""/>
+      <w:lvlJc w:val="left"/>
+      <w:pPr>
+        <w:ind w:left="5400" w:hanging="360"/>
+      </w:pPr>
+      <w:rPr>
+        <w:rFonts w:ascii="Symbol" w:hAnsi="Symbol" w:hint="default"/>
+      </w:rPr>
+    </w:lvl>
+    <w:lvl w:ilvl="7" w:tplc="0C090003" w:tentative="1">
+      <w:start w:val="1"/>
+      <w:numFmt w:val="bullet"/>
+      <w:lvlText w:val="o"/>
+      <w:lvlJc w:val="left"/>
+      <w:pPr>
+        <w:ind w:left="6120" w:hanging="360"/>
+      </w:pPr>
+      <w:rPr>
+        <w:rFonts w:ascii="Courier New" w:hAnsi="Courier New" w:cs="Courier New" w:hint="default"/>
+      </w:rPr>
+    </w:lvl>
+    <w:lvl w:ilvl="8" w:tplc="0C090005" w:tentative="1">
+      <w:start w:val="1"/>
+      <w:numFmt w:val="bullet"/>
+      <w:lvlText w:val=""/>
+      <w:lvlJc w:val="left"/>
+      <w:pPr>
+        <w:ind w:left="6840" w:hanging="360"/>
+      </w:pPr>
+      <w:rPr>
+        <w:rFonts w:ascii="Wingdings" w:hAnsi="Wingdings" w:hint="default"/>
+      </w:rPr>
+    </w:lvl>
+  </w:abstractNum>
+  <w:abstractNum w:abstractNumId="5" w15:restartNumberingAfterBreak="0">
     <w:nsid w:val="3A481E3C"/>
     <w:multiLevelType w:val="hybridMultilevel"/>
-    <w:tmpl w:val="167A9074"/>
+    <w:tmpl w:val="1188FC96"/>
     <w:lvl w:ilvl="0" w:tplc="0C090001">
       <w:start w:val="1"/>
       <w:numFmt w:val="bullet"/>
@@ -948,13 +1391,126 @@
         <w:rFonts w:ascii="Wingdings" w:hAnsi="Wingdings" w:hint="default"/>
       </w:rPr>
     </w:lvl>
+    <w:lvl w:ilvl="3" w:tplc="0C090001">
+      <w:start w:val="1"/>
+      <w:numFmt w:val="bullet"/>
+      <w:lvlText w:val=""/>
+      <w:lvlJc w:val="left"/>
+      <w:pPr>
+        <w:ind w:left="2520" w:hanging="360"/>
+      </w:pPr>
+      <w:rPr>
+        <w:rFonts w:ascii="Symbol" w:hAnsi="Symbol" w:hint="default"/>
+      </w:rPr>
+    </w:lvl>
+    <w:lvl w:ilvl="4" w:tplc="0C090003" w:tentative="1">
+      <w:start w:val="1"/>
+      <w:numFmt w:val="bullet"/>
+      <w:lvlText w:val="o"/>
+      <w:lvlJc w:val="left"/>
+      <w:pPr>
+        <w:ind w:left="3240" w:hanging="360"/>
+      </w:pPr>
+      <w:rPr>
+        <w:rFonts w:ascii="Courier New" w:hAnsi="Courier New" w:cs="Courier New" w:hint="default"/>
+      </w:rPr>
+    </w:lvl>
+    <w:lvl w:ilvl="5" w:tplc="0C090005" w:tentative="1">
+      <w:start w:val="1"/>
+      <w:numFmt w:val="bullet"/>
+      <w:lvlText w:val=""/>
+      <w:lvlJc w:val="left"/>
+      <w:pPr>
+        <w:ind w:left="3960" w:hanging="360"/>
+      </w:pPr>
+      <w:rPr>
+        <w:rFonts w:ascii="Wingdings" w:hAnsi="Wingdings" w:hint="default"/>
+      </w:rPr>
+    </w:lvl>
+    <w:lvl w:ilvl="6" w:tplc="0C090001" w:tentative="1">
+      <w:start w:val="1"/>
+      <w:numFmt w:val="bullet"/>
+      <w:lvlText w:val=""/>
+      <w:lvlJc w:val="left"/>
+      <w:pPr>
+        <w:ind w:left="4680" w:hanging="360"/>
+      </w:pPr>
+      <w:rPr>
+        <w:rFonts w:ascii="Symbol" w:hAnsi="Symbol" w:hint="default"/>
+      </w:rPr>
+    </w:lvl>
+    <w:lvl w:ilvl="7" w:tplc="0C090003" w:tentative="1">
+      <w:start w:val="1"/>
+      <w:numFmt w:val="bullet"/>
+      <w:lvlText w:val="o"/>
+      <w:lvlJc w:val="left"/>
+      <w:pPr>
+        <w:ind w:left="5400" w:hanging="360"/>
+      </w:pPr>
+      <w:rPr>
+        <w:rFonts w:ascii="Courier New" w:hAnsi="Courier New" w:cs="Courier New" w:hint="default"/>
+      </w:rPr>
+    </w:lvl>
+    <w:lvl w:ilvl="8" w:tplc="0C090005" w:tentative="1">
+      <w:start w:val="1"/>
+      <w:numFmt w:val="bullet"/>
+      <w:lvlText w:val=""/>
+      <w:lvlJc w:val="left"/>
+      <w:pPr>
+        <w:ind w:left="6120" w:hanging="360"/>
+      </w:pPr>
+      <w:rPr>
+        <w:rFonts w:ascii="Wingdings" w:hAnsi="Wingdings" w:hint="default"/>
+      </w:rPr>
+    </w:lvl>
+  </w:abstractNum>
+  <w:abstractNum w:abstractNumId="6" w15:restartNumberingAfterBreak="0">
+    <w:nsid w:val="587B4202"/>
+    <w:multiLevelType w:val="hybridMultilevel"/>
+    <w:tmpl w:val="8F786966"/>
+    <w:lvl w:ilvl="0" w:tplc="0C090005">
+      <w:start w:val="1"/>
+      <w:numFmt w:val="bullet"/>
+      <w:lvlText w:val=""/>
+      <w:lvlJc w:val="left"/>
+      <w:pPr>
+        <w:ind w:left="720" w:hanging="360"/>
+      </w:pPr>
+      <w:rPr>
+        <w:rFonts w:ascii="Wingdings" w:hAnsi="Wingdings" w:hint="default"/>
+      </w:rPr>
+    </w:lvl>
+    <w:lvl w:ilvl="1" w:tplc="0C090003">
+      <w:start w:val="1"/>
+      <w:numFmt w:val="bullet"/>
+      <w:lvlText w:val="o"/>
+      <w:lvlJc w:val="left"/>
+      <w:pPr>
+        <w:ind w:left="1440" w:hanging="360"/>
+      </w:pPr>
+      <w:rPr>
+        <w:rFonts w:ascii="Courier New" w:hAnsi="Courier New" w:cs="Courier New" w:hint="default"/>
+      </w:rPr>
+    </w:lvl>
+    <w:lvl w:ilvl="2" w:tplc="0C090005" w:tentative="1">
+      <w:start w:val="1"/>
+      <w:numFmt w:val="bullet"/>
+      <w:lvlText w:val=""/>
+      <w:lvlJc w:val="left"/>
+      <w:pPr>
+        <w:ind w:left="2160" w:hanging="360"/>
+      </w:pPr>
+      <w:rPr>
+        <w:rFonts w:ascii="Wingdings" w:hAnsi="Wingdings" w:hint="default"/>
+      </w:rPr>
+    </w:lvl>
     <w:lvl w:ilvl="3" w:tplc="0C090001" w:tentative="1">
       <w:start w:val="1"/>
       <w:numFmt w:val="bullet"/>
       <w:lvlText w:val=""/>
       <w:lvlJc w:val="left"/>
       <w:pPr>
-        <w:ind w:left="2520" w:hanging="360"/>
+        <w:ind w:left="2880" w:hanging="360"/>
       </w:pPr>
       <w:rPr>
         <w:rFonts w:ascii="Symbol" w:hAnsi="Symbol" w:hint="default"/>
@@ -966,7 +1522,7 @@
       <w:lvlText w:val="o"/>
       <w:lvlJc w:val="left"/>
       <w:pPr>
-        <w:ind w:left="3240" w:hanging="360"/>
+        <w:ind w:left="3600" w:hanging="360"/>
       </w:pPr>
       <w:rPr>
         <w:rFonts w:ascii="Courier New" w:hAnsi="Courier New" w:cs="Courier New" w:hint="default"/>
@@ -978,7 +1534,7 @@
       <w:lvlText w:val=""/>
       <w:lvlJc w:val="left"/>
       <w:pPr>
-        <w:ind w:left="3960" w:hanging="360"/>
+        <w:ind w:left="4320" w:hanging="360"/>
       </w:pPr>
       <w:rPr>
         <w:rFonts w:ascii="Wingdings" w:hAnsi="Wingdings" w:hint="default"/>
@@ -990,7 +1546,7 @@
       <w:lvlText w:val=""/>
       <w:lvlJc w:val="left"/>
       <w:pPr>
-        <w:ind w:left="4680" w:hanging="360"/>
+        <w:ind w:left="5040" w:hanging="360"/>
       </w:pPr>
       <w:rPr>
         <w:rFonts w:ascii="Symbol" w:hAnsi="Symbol" w:hint="default"/>
@@ -1002,7 +1558,7 @@
       <w:lvlText w:val="o"/>
       <w:lvlJc w:val="left"/>
       <w:pPr>
-        <w:ind w:left="5400" w:hanging="360"/>
+        <w:ind w:left="5760" w:hanging="360"/>
       </w:pPr>
       <w:rPr>
         <w:rFonts w:ascii="Courier New" w:hAnsi="Courier New" w:cs="Courier New" w:hint="default"/>
@@ -1014,14 +1570,14 @@
       <w:lvlText w:val=""/>
       <w:lvlJc w:val="left"/>
       <w:pPr>
-        <w:ind w:left="6120" w:hanging="360"/>
+        <w:ind w:left="6480" w:hanging="360"/>
       </w:pPr>
       <w:rPr>
         <w:rFonts w:ascii="Wingdings" w:hAnsi="Wingdings" w:hint="default"/>
       </w:rPr>
     </w:lvl>
   </w:abstractNum>
-  <w:abstractNum w:abstractNumId="3" w15:restartNumberingAfterBreak="0">
+  <w:abstractNum w:abstractNumId="7" w15:restartNumberingAfterBreak="0">
     <w:nsid w:val="5A8F7116"/>
     <w:multiLevelType w:val="hybridMultilevel"/>
     <w:tmpl w:val="81C0265C"/>
@@ -1133,7 +1689,7 @@
       </w:rPr>
     </w:lvl>
   </w:abstractNum>
-  <w:abstractNum w:abstractNumId="4" w15:restartNumberingAfterBreak="0">
+  <w:abstractNum w:abstractNumId="8" w15:restartNumberingAfterBreak="0">
     <w:nsid w:val="65A95AFB"/>
     <w:multiLevelType w:val="hybridMultilevel"/>
     <w:tmpl w:val="455AE4B0"/>
@@ -1247,19 +1803,31 @@
     </w:lvl>
   </w:abstractNum>
   <w:num w:numId="1">
-    <w:abstractNumId w:val="3"/>
+    <w:abstractNumId w:val="7"/>
   </w:num>
   <w:num w:numId="2">
     <w:abstractNumId w:val="0"/>
   </w:num>
   <w:num w:numId="3">
-    <w:abstractNumId w:val="2"/>
+    <w:abstractNumId w:val="5"/>
   </w:num>
   <w:num w:numId="4">
-    <w:abstractNumId w:val="4"/>
+    <w:abstractNumId w:val="8"/>
   </w:num>
   <w:num w:numId="5">
     <w:abstractNumId w:val="1"/>
+  </w:num>
+  <w:num w:numId="6">
+    <w:abstractNumId w:val="2"/>
+  </w:num>
+  <w:num w:numId="7">
+    <w:abstractNumId w:val="3"/>
+  </w:num>
+  <w:num w:numId="8">
+    <w:abstractNumId w:val="6"/>
+  </w:num>
+  <w:num w:numId="9">
+    <w:abstractNumId w:val="4"/>
   </w:num>
 </w:numbering>
 </file>
@@ -1387,6 +1955,7 @@
     <w:lsdException w:name="HTML Sample" w:semiHidden="1" w:unhideWhenUsed="1"/>
     <w:lsdException w:name="HTML Typewriter" w:semiHidden="1" w:unhideWhenUsed="1"/>
     <w:lsdException w:name="HTML Variable" w:semiHidden="1" w:unhideWhenUsed="1"/>
+    <w:lsdException w:name="Normal Table" w:semiHidden="1" w:unhideWhenUsed="1"/>
     <w:lsdException w:name="annotation subject" w:semiHidden="1" w:unhideWhenUsed="1"/>
     <w:lsdException w:name="No List" w:semiHidden="1" w:unhideWhenUsed="1"/>
     <w:lsdException w:name="Outline List 1" w:semiHidden="1" w:unhideWhenUsed="1"/>
@@ -1433,8 +2002,10 @@
     <w:lsdException w:name="Table Subtle 2" w:semiHidden="1" w:unhideWhenUsed="1"/>
     <w:lsdException w:name="Table Web 1" w:semiHidden="1" w:unhideWhenUsed="1"/>
     <w:lsdException w:name="Table Web 2" w:semiHidden="1" w:unhideWhenUsed="1"/>
+    <w:lsdException w:name="Table Web 3" w:semiHidden="1" w:unhideWhenUsed="1"/>
     <w:lsdException w:name="Balloon Text" w:semiHidden="1" w:unhideWhenUsed="1"/>
     <w:lsdException w:name="Table Grid" w:uiPriority="39"/>
+    <w:lsdException w:name="Table Theme" w:semiHidden="1" w:unhideWhenUsed="1"/>
     <w:lsdException w:name="Placeholder Text" w:semiHidden="1"/>
     <w:lsdException w:name="No Spacing" w:uiPriority="1" w:qFormat="1"/>
     <w:lsdException w:name="Light Shading" w:uiPriority="60"/>
@@ -1661,6 +2232,93 @@
     <w:name w:val="Normal"/>
     <w:qFormat/>
   </w:style>
+  <w:style w:type="paragraph" w:styleId="Heading1">
+    <w:name w:val="heading 1"/>
+    <w:basedOn w:val="Normal"/>
+    <w:next w:val="Normal"/>
+    <w:link w:val="Heading1Char"/>
+    <w:uiPriority w:val="9"/>
+    <w:qFormat/>
+    <w:rsid w:val="007F04C6"/>
+    <w:pPr>
+      <w:keepNext/>
+      <w:keepLines/>
+      <w:spacing w:before="240" w:after="0"/>
+      <w:outlineLvl w:val="0"/>
+    </w:pPr>
+    <w:rPr>
+      <w:rFonts w:asciiTheme="majorHAnsi" w:eastAsiaTheme="majorEastAsia" w:hAnsiTheme="majorHAnsi" w:cstheme="majorBidi"/>
+      <w:color w:val="2F5496" w:themeColor="accent1" w:themeShade="BF"/>
+      <w:sz w:val="32"/>
+      <w:szCs w:val="32"/>
+    </w:rPr>
+  </w:style>
+  <w:style w:type="paragraph" w:styleId="Heading2">
+    <w:name w:val="heading 2"/>
+    <w:basedOn w:val="Normal"/>
+    <w:next w:val="Normal"/>
+    <w:link w:val="Heading2Char"/>
+    <w:uiPriority w:val="9"/>
+    <w:unhideWhenUsed/>
+    <w:qFormat/>
+    <w:rsid w:val="007F04C6"/>
+    <w:pPr>
+      <w:keepNext/>
+      <w:keepLines/>
+      <w:spacing w:before="40" w:after="0"/>
+      <w:outlineLvl w:val="1"/>
+    </w:pPr>
+    <w:rPr>
+      <w:rFonts w:asciiTheme="majorHAnsi" w:eastAsiaTheme="majorEastAsia" w:hAnsiTheme="majorHAnsi" w:cstheme="majorBidi"/>
+      <w:color w:val="2F5496" w:themeColor="accent1" w:themeShade="BF"/>
+      <w:sz w:val="26"/>
+      <w:szCs w:val="26"/>
+    </w:rPr>
+  </w:style>
+  <w:style w:type="paragraph" w:styleId="Heading3">
+    <w:name w:val="heading 3"/>
+    <w:basedOn w:val="Normal"/>
+    <w:next w:val="Normal"/>
+    <w:link w:val="Heading3Char"/>
+    <w:uiPriority w:val="9"/>
+    <w:unhideWhenUsed/>
+    <w:qFormat/>
+    <w:rsid w:val="007F04C6"/>
+    <w:pPr>
+      <w:keepNext/>
+      <w:keepLines/>
+      <w:spacing w:before="40" w:after="0"/>
+      <w:outlineLvl w:val="2"/>
+    </w:pPr>
+    <w:rPr>
+      <w:rFonts w:asciiTheme="majorHAnsi" w:eastAsiaTheme="majorEastAsia" w:hAnsiTheme="majorHAnsi" w:cstheme="majorBidi"/>
+      <w:color w:val="1F3763" w:themeColor="accent1" w:themeShade="7F"/>
+      <w:sz w:val="24"/>
+      <w:szCs w:val="24"/>
+    </w:rPr>
+  </w:style>
+  <w:style w:type="paragraph" w:styleId="Heading4">
+    <w:name w:val="heading 4"/>
+    <w:basedOn w:val="Normal"/>
+    <w:next w:val="Normal"/>
+    <w:link w:val="Heading4Char"/>
+    <w:uiPriority w:val="9"/>
+    <w:unhideWhenUsed/>
+    <w:qFormat/>
+    <w:rsid w:val="007F04C6"/>
+    <w:pPr>
+      <w:keepNext/>
+      <w:keepLines/>
+      <w:spacing w:before="40" w:after="0"/>
+      <w:outlineLvl w:val="3"/>
+    </w:pPr>
+    <w:rPr>
+      <w:rFonts w:asciiTheme="majorHAnsi" w:eastAsiaTheme="majorEastAsia" w:hAnsiTheme="majorHAnsi" w:cstheme="majorBidi"/>
+      <w:i/>
+      <w:iCs/>
+      <w:color w:val="2F5496" w:themeColor="accent1" w:themeShade="BF"/>
+    </w:rPr>
+  </w:style>
   <w:style w:type="character" w:default="1" w:styleId="DefaultParagraphFont">
     <w:name w:val="Default Paragraph Font"/>
     <w:uiPriority w:val="1"/>
@@ -1776,6 +2434,58 @@
       <w:smallCaps/>
       <w:color w:val="4472C4" w:themeColor="accent1"/>
       <w:spacing w:val="5"/>
+    </w:rPr>
+  </w:style>
+  <w:style w:type="character" w:customStyle="1" w:styleId="Heading1Char">
+    <w:name w:val="Heading 1 Char"/>
+    <w:basedOn w:val="DefaultParagraphFont"/>
+    <w:link w:val="Heading1"/>
+    <w:uiPriority w:val="9"/>
+    <w:rsid w:val="007F04C6"/>
+    <w:rPr>
+      <w:rFonts w:asciiTheme="majorHAnsi" w:eastAsiaTheme="majorEastAsia" w:hAnsiTheme="majorHAnsi" w:cstheme="majorBidi"/>
+      <w:color w:val="2F5496" w:themeColor="accent1" w:themeShade="BF"/>
+      <w:sz w:val="32"/>
+      <w:szCs w:val="32"/>
+    </w:rPr>
+  </w:style>
+  <w:style w:type="character" w:customStyle="1" w:styleId="Heading2Char">
+    <w:name w:val="Heading 2 Char"/>
+    <w:basedOn w:val="DefaultParagraphFont"/>
+    <w:link w:val="Heading2"/>
+    <w:uiPriority w:val="9"/>
+    <w:rsid w:val="007F04C6"/>
+    <w:rPr>
+      <w:rFonts w:asciiTheme="majorHAnsi" w:eastAsiaTheme="majorEastAsia" w:hAnsiTheme="majorHAnsi" w:cstheme="majorBidi"/>
+      <w:color w:val="2F5496" w:themeColor="accent1" w:themeShade="BF"/>
+      <w:sz w:val="26"/>
+      <w:szCs w:val="26"/>
+    </w:rPr>
+  </w:style>
+  <w:style w:type="character" w:customStyle="1" w:styleId="Heading3Char">
+    <w:name w:val="Heading 3 Char"/>
+    <w:basedOn w:val="DefaultParagraphFont"/>
+    <w:link w:val="Heading3"/>
+    <w:uiPriority w:val="9"/>
+    <w:rsid w:val="007F04C6"/>
+    <w:rPr>
+      <w:rFonts w:asciiTheme="majorHAnsi" w:eastAsiaTheme="majorEastAsia" w:hAnsiTheme="majorHAnsi" w:cstheme="majorBidi"/>
+      <w:color w:val="1F3763" w:themeColor="accent1" w:themeShade="7F"/>
+      <w:sz w:val="24"/>
+      <w:szCs w:val="24"/>
+    </w:rPr>
+  </w:style>
+  <w:style w:type="character" w:customStyle="1" w:styleId="Heading4Char">
+    <w:name w:val="Heading 4 Char"/>
+    <w:basedOn w:val="DefaultParagraphFont"/>
+    <w:link w:val="Heading4"/>
+    <w:uiPriority w:val="9"/>
+    <w:rsid w:val="007F04C6"/>
+    <w:rPr>
+      <w:rFonts w:asciiTheme="majorHAnsi" w:eastAsiaTheme="majorEastAsia" w:hAnsiTheme="majorHAnsi" w:cstheme="majorBidi"/>
+      <w:i/>
+      <w:iCs/>
+      <w:color w:val="2F5496" w:themeColor="accent1" w:themeShade="BF"/>
     </w:rPr>
   </w:style>
 </w:styles>
@@ -2157,18 +2867,18 @@
 </file>
 
 <file path=customXml/item2.xml><?xml version="1.0" encoding="utf-8"?>
+<p:properties xmlns:p="http://schemas.microsoft.com/office/2006/metadata/properties" xmlns:xsi="http://www.w3.org/2001/XMLSchema-instance" xmlns:pc="http://schemas.microsoft.com/office/infopath/2007/PartnerControls">
+  <documentManagement/>
+</p:properties>
+</file>
+
+<file path=customXml/item3.xml><?xml version="1.0" encoding="utf-8"?>
 <?mso-contentType ?>
 <FormTemplates xmlns="http://schemas.microsoft.com/sharepoint/v3/contenttype/forms">
   <Display>DocumentLibraryForm</Display>
   <Edit>DocumentLibraryForm</Edit>
   <New>DocumentLibraryForm</New>
 </FormTemplates>
-</file>
-
-<file path=customXml/item3.xml><?xml version="1.0" encoding="utf-8"?>
-<p:properties xmlns:p="http://schemas.microsoft.com/office/2006/metadata/properties" xmlns:xsi="http://www.w3.org/2001/XMLSchema-instance" xmlns:pc="http://schemas.microsoft.com/office/infopath/2007/PartnerControls">
-  <documentManagement/>
-</p:properties>
 </file>
 
 <file path=customXml/itemProps1.xml><?xml version="1.0" encoding="utf-8"?>
@@ -2188,18 +2898,18 @@
 </file>
 
 <file path=customXml/itemProps2.xml><?xml version="1.0" encoding="utf-8"?>
-<ds:datastoreItem xmlns:ds="http://schemas.openxmlformats.org/officeDocument/2006/customXml" ds:itemID="{3780F795-8C97-46EC-97B1-F96FE6E5BF23}">
-  <ds:schemaRefs>
-    <ds:schemaRef ds:uri="http://schemas.microsoft.com/sharepoint/v3/contenttype/forms"/>
-  </ds:schemaRefs>
-</ds:datastoreItem>
-</file>
-
-<file path=customXml/itemProps3.xml><?xml version="1.0" encoding="utf-8"?>
 <ds:datastoreItem xmlns:ds="http://schemas.openxmlformats.org/officeDocument/2006/customXml" ds:itemID="{022C9DBD-D54D-4FCC-8F2A-01B15FFFA3B0}">
   <ds:schemaRefs>
     <ds:schemaRef ds:uri="http://schemas.microsoft.com/office/2006/metadata/properties"/>
     <ds:schemaRef ds:uri="http://schemas.microsoft.com/office/infopath/2007/PartnerControls"/>
   </ds:schemaRefs>
 </ds:datastoreItem>
+</file>
+
+<file path=customXml/itemProps3.xml><?xml version="1.0" encoding="utf-8"?>
+<ds:datastoreItem xmlns:ds="http://schemas.openxmlformats.org/officeDocument/2006/customXml" ds:itemID="{3780F795-8C97-46EC-97B1-F96FE6E5BF23}">
+  <ds:schemaRefs>
+    <ds:schemaRef ds:uri="http://schemas.microsoft.com/sharepoint/v3/contenttype/forms"/>
+  </ds:schemaRefs>
+</ds:datastoreItem>
 </file>
</xml_diff>

<commit_message>
Added info about myself plus placeholders for you
Just look at what I have done, then add comments etc about yourself ... this way we can collect the data we need rapidly to build the website
</commit_message>
<xml_diff>
--- a/Assignment 2.docx
+++ b/Assignment 2.docx
@@ -29,18 +29,969 @@
       </w:r>
     </w:p>
     <w:p>
-      <w:r>
-        <w:t>BraveMice</w:t>
+      <w:pPr>
+        <w:ind w:left="720"/>
+      </w:pPr>
+      <w:r>
+        <w:t>Brave</w:t>
+      </w:r>
+      <w:r>
+        <w:t xml:space="preserve"> </w:t>
+      </w:r>
+      <w:r>
+        <w:t>Mice</w:t>
+      </w:r>
+    </w:p>
+    <w:p>
+      <w:pPr>
+        <w:pStyle w:val="Heading1"/>
+      </w:pPr>
+      <w:r>
+        <w:t>Profile</w:t>
+      </w:r>
+    </w:p>
+    <w:p>
+      <w:pPr>
+        <w:pStyle w:val="Heading2"/>
+      </w:pPr>
+      <w:r>
+        <w:tab/>
+        <w:t>Comments:</w:t>
+      </w:r>
+    </w:p>
+    <w:p>
+      <w:pPr>
+        <w:ind w:left="1440"/>
+      </w:pPr>
+      <w:r>
+        <w:rPr>
+          <w:rStyle w:val="Heading3Char"/>
+        </w:rPr>
+        <w:t>Trevor:</w:t>
+      </w:r>
+      <w:r>
+        <w:t xml:space="preserve"> I really seriously doubt any of these idiotic tests or their stupendously irrelevant vague and inaccurate results will be of any use whatsoever to the group, nor to anyone or anything else in the entirety of existence, for the duration of all existence … it’s just utter horse shite, and about as meaningful as your star signs in a weekly magazine.</w:t>
       </w:r>
       <w:bookmarkStart w:id="0" w:name="_GoBack"/>
       <w:bookmarkEnd w:id="0"/>
     </w:p>
     <w:p>
       <w:pPr>
+        <w:pStyle w:val="Heading2"/>
+      </w:pPr>
+      <w:r>
+        <w:t>Test outcomes:</w:t>
+      </w:r>
+    </w:p>
+    <w:p>
+      <w:pPr>
+        <w:pStyle w:val="Heading3"/>
+        <w:numPr>
+          <w:ilvl w:val="0"/>
+          <w:numId w:val="11"/>
+        </w:numPr>
+      </w:pPr>
+      <w:r>
+        <w:t>Trevor:</w:t>
+      </w:r>
+    </w:p>
+    <w:p>
+      <w:pPr>
+        <w:pStyle w:val="Heading5"/>
+        <w:ind w:left="720"/>
+      </w:pPr>
+      <w:r>
+        <w:t>Learning style test:</w:t>
+      </w:r>
+    </w:p>
+    <w:p>
+      <w:pPr>
+        <w:ind w:left="720"/>
+      </w:pPr>
+      <w:r>
+        <w:tab/>
+        <w:t>Scores:</w:t>
+      </w:r>
+    </w:p>
+    <w:p>
+      <w:pPr>
+        <w:ind w:left="720"/>
+      </w:pPr>
+      <w:r>
+        <w:t xml:space="preserve">    </w:t>
+      </w:r>
+      <w:r>
+        <w:tab/>
+      </w:r>
+      <w:r>
+        <w:tab/>
+      </w:r>
+      <w:r>
+        <w:t>Auditory:</w:t>
+      </w:r>
+      <w:r>
+        <w:tab/>
+        <w:t>45%</w:t>
+      </w:r>
+    </w:p>
+    <w:p>
+      <w:pPr>
+        <w:ind w:left="720"/>
+      </w:pPr>
+      <w:r>
+        <w:t xml:space="preserve">    </w:t>
+      </w:r>
+      <w:r>
+        <w:tab/>
+      </w:r>
+      <w:r>
+        <w:tab/>
+      </w:r>
+      <w:r>
+        <w:t>Visual:</w:t>
+      </w:r>
+      <w:r>
+        <w:tab/>
+      </w:r>
+      <w:r>
+        <w:tab/>
+        <w:t>35%</w:t>
+      </w:r>
+    </w:p>
+    <w:p>
+      <w:pPr>
+        <w:ind w:left="720"/>
+      </w:pPr>
+      <w:r>
+        <w:t xml:space="preserve">    </w:t>
+      </w:r>
+      <w:r>
+        <w:tab/>
+      </w:r>
+      <w:r>
+        <w:tab/>
+      </w:r>
+      <w:r>
+        <w:t>Tactile:</w:t>
+      </w:r>
+      <w:r>
+        <w:tab/>
+      </w:r>
+      <w:r>
+        <w:tab/>
+      </w:r>
+      <w:r>
+        <w:t>20%</w:t>
+      </w:r>
+    </w:p>
+    <w:p>
+      <w:pPr>
+        <w:ind w:left="720"/>
+      </w:pPr>
+      <w:r>
+        <w:tab/>
+        <w:t>Auditory learner</w:t>
+      </w:r>
+      <w:r>
+        <w:t>.</w:t>
+      </w:r>
+    </w:p>
+    <w:p>
+      <w:pPr>
+        <w:pStyle w:val="Heading5"/>
+        <w:ind w:left="720"/>
+      </w:pPr>
+      <w:r>
+        <w:t>Myers Briggs:</w:t>
+      </w:r>
+    </w:p>
+    <w:p>
+      <w:pPr>
+        <w:ind w:left="720"/>
+      </w:pPr>
+      <w:r>
+        <w:tab/>
+        <w:t>The Protagonist ( ENFJ-A )</w:t>
+      </w:r>
+    </w:p>
+    <w:p>
+      <w:pPr>
+        <w:ind w:left="720"/>
+      </w:pPr>
+      <w:r>
+        <w:tab/>
+      </w:r>
+      <w:r>
+        <w:t>Individual traits:</w:t>
+      </w:r>
+    </w:p>
+    <w:p>
+      <w:pPr>
+        <w:ind w:left="720"/>
+      </w:pPr>
+      <w:r>
+        <w:tab/>
+      </w:r>
+      <w:r>
+        <w:tab/>
+        <w:t>Extraverted – 63%,</w:t>
+      </w:r>
+    </w:p>
+    <w:p>
+      <w:pPr>
+        <w:ind w:left="720"/>
+      </w:pPr>
+      <w:r>
+        <w:tab/>
+      </w:r>
+      <w:r>
+        <w:tab/>
+        <w:t>Intuitive – 85%,</w:t>
+      </w:r>
+    </w:p>
+    <w:p>
+      <w:pPr>
+        <w:ind w:left="720"/>
+      </w:pPr>
+      <w:r>
+        <w:tab/>
+      </w:r>
+      <w:r>
+        <w:tab/>
+        <w:t>Feeling – 64%,</w:t>
+      </w:r>
+    </w:p>
+    <w:p>
+      <w:pPr>
+        <w:ind w:left="720"/>
+      </w:pPr>
+      <w:r>
+        <w:tab/>
+      </w:r>
+      <w:r>
+        <w:tab/>
+        <w:t>Judging – 58%,</w:t>
+      </w:r>
+    </w:p>
+    <w:p>
+      <w:pPr>
+        <w:ind w:left="720"/>
+      </w:pPr>
+      <w:r>
+        <w:tab/>
+      </w:r>
+      <w:r>
+        <w:tab/>
+        <w:t>Assertive – 74%</w:t>
+      </w:r>
+    </w:p>
+    <w:p>
+      <w:pPr>
+        <w:ind w:left="720"/>
+      </w:pPr>
+      <w:r>
+        <w:tab/>
+      </w:r>
+      <w:r>
+        <w:t>Role:</w:t>
+      </w:r>
+    </w:p>
+    <w:p>
+      <w:pPr>
+        <w:ind w:left="720"/>
+      </w:pPr>
+      <w:r>
+        <w:tab/>
+      </w:r>
+      <w:r>
+        <w:tab/>
+      </w:r>
+      <w:r>
+        <w:t>Diplomat</w:t>
+      </w:r>
+    </w:p>
+    <w:p>
+      <w:pPr>
+        <w:ind w:left="720" w:firstLine="720"/>
+      </w:pPr>
+      <w:r>
+        <w:t>Strategy:</w:t>
+      </w:r>
+    </w:p>
+    <w:p>
+      <w:pPr>
+        <w:ind w:left="720"/>
+      </w:pPr>
+      <w:r>
+        <w:tab/>
+      </w:r>
+      <w:r>
+        <w:tab/>
+      </w:r>
+      <w:r>
+        <w:t>People Mastery</w:t>
+      </w:r>
+    </w:p>
+    <w:p>
+      <w:pPr>
+        <w:pStyle w:val="Heading5"/>
+        <w:ind w:left="720"/>
+      </w:pPr>
+      <w:r>
+        <w:t>IQ Test</w:t>
+      </w:r>
+      <w:r>
+        <w:t>:</w:t>
+      </w:r>
+    </w:p>
+    <w:p>
+      <w:pPr>
+        <w:ind w:left="720"/>
+      </w:pPr>
+      <w:r>
+        <w:tab/>
+        <w:t>IQ score is: 139</w:t>
+      </w:r>
+    </w:p>
+    <w:p>
+      <w:pPr>
+        <w:pStyle w:val="Heading3"/>
+        <w:numPr>
+          <w:ilvl w:val="0"/>
+          <w:numId w:val="11"/>
+        </w:numPr>
+      </w:pPr>
+      <w:r>
+        <w:lastRenderedPageBreak/>
+        <w:t>Travis:</w:t>
+      </w:r>
+    </w:p>
+    <w:p>
+      <w:pPr>
+        <w:pStyle w:val="Heading5"/>
+        <w:ind w:left="720"/>
+      </w:pPr>
+      <w:r>
+        <w:t>Test 1</w:t>
+      </w:r>
+      <w:r>
+        <w:t>:</w:t>
+      </w:r>
+    </w:p>
+    <w:p>
+      <w:pPr>
+        <w:ind w:left="720"/>
+      </w:pPr>
+      <w:r>
+        <w:tab/>
+      </w:r>
+      <w:r>
+        <w:t>Results</w:t>
+      </w:r>
+      <w:r>
+        <w:t xml:space="preserve">: </w:t>
+      </w:r>
+    </w:p>
+    <w:p>
+      <w:pPr>
+        <w:pStyle w:val="Heading5"/>
+        <w:ind w:left="720"/>
+      </w:pPr>
+      <w:r>
+        <w:t xml:space="preserve">Test </w:t>
+      </w:r>
+      <w:r>
+        <w:t>2</w:t>
+      </w:r>
+      <w:r>
+        <w:t>:</w:t>
+      </w:r>
+    </w:p>
+    <w:p>
+      <w:pPr>
+        <w:ind w:left="720"/>
+      </w:pPr>
+      <w:r>
+        <w:tab/>
+        <w:t xml:space="preserve">Results: </w:t>
+      </w:r>
+    </w:p>
+    <w:p>
+      <w:pPr>
+        <w:pStyle w:val="Heading5"/>
+        <w:ind w:left="720"/>
+      </w:pPr>
+      <w:r>
+        <w:t xml:space="preserve">Test </w:t>
+      </w:r>
+      <w:r>
+        <w:t>3</w:t>
+      </w:r>
+      <w:r>
+        <w:t>:</w:t>
+      </w:r>
+    </w:p>
+    <w:p>
+      <w:pPr>
+        <w:ind w:left="720"/>
+      </w:pPr>
+      <w:r>
+        <w:tab/>
+        <w:t xml:space="preserve">Results: </w:t>
+      </w:r>
+    </w:p>
+    <w:p>
+      <w:pPr>
+        <w:pStyle w:val="Heading3"/>
+        <w:numPr>
+          <w:ilvl w:val="0"/>
+          <w:numId w:val="11"/>
+        </w:numPr>
+      </w:pPr>
+      <w:r>
+        <w:t>Matthew:</w:t>
+      </w:r>
+    </w:p>
+    <w:p>
+      <w:pPr>
+        <w:pStyle w:val="Heading5"/>
+        <w:ind w:left="720"/>
+      </w:pPr>
+      <w:r>
+        <w:t>Test 1:</w:t>
+      </w:r>
+    </w:p>
+    <w:p>
+      <w:pPr>
+        <w:ind w:left="720"/>
+      </w:pPr>
+      <w:r>
+        <w:tab/>
+        <w:t xml:space="preserve">Results: </w:t>
+      </w:r>
+    </w:p>
+    <w:p>
+      <w:pPr>
+        <w:pStyle w:val="Heading5"/>
+        <w:ind w:left="720"/>
+      </w:pPr>
+      <w:r>
+        <w:t>Test 2:</w:t>
+      </w:r>
+    </w:p>
+    <w:p>
+      <w:pPr>
+        <w:ind w:left="720"/>
+      </w:pPr>
+      <w:r>
+        <w:tab/>
+        <w:t xml:space="preserve">Results: </w:t>
+      </w:r>
+    </w:p>
+    <w:p>
+      <w:pPr>
+        <w:pStyle w:val="Heading5"/>
+        <w:ind w:left="720"/>
+      </w:pPr>
+      <w:r>
+        <w:t>Test 3:</w:t>
+      </w:r>
+    </w:p>
+    <w:p>
+      <w:pPr>
+        <w:ind w:left="720"/>
+      </w:pPr>
+      <w:r>
+        <w:tab/>
+        <w:t>Results:</w:t>
+      </w:r>
+    </w:p>
+    <w:p>
+      <w:pPr>
+        <w:pStyle w:val="Heading3"/>
+        <w:numPr>
+          <w:ilvl w:val="0"/>
+          <w:numId w:val="11"/>
+        </w:numPr>
+      </w:pPr>
+      <w:r>
+        <w:t>Zane:</w:t>
+      </w:r>
+    </w:p>
+    <w:p>
+      <w:pPr>
+        <w:pStyle w:val="Heading5"/>
+        <w:ind w:left="720"/>
+      </w:pPr>
+      <w:r>
+        <w:t>Test 1:</w:t>
+      </w:r>
+    </w:p>
+    <w:p>
+      <w:pPr>
+        <w:ind w:left="720"/>
+      </w:pPr>
+      <w:r>
+        <w:tab/>
+        <w:t xml:space="preserve">Results: </w:t>
+      </w:r>
+    </w:p>
+    <w:p>
+      <w:pPr>
+        <w:pStyle w:val="Heading5"/>
+        <w:ind w:left="720"/>
+      </w:pPr>
+      <w:r>
+        <w:t>Test 2:</w:t>
+      </w:r>
+    </w:p>
+    <w:p>
+      <w:pPr>
+        <w:ind w:left="720"/>
+      </w:pPr>
+      <w:r>
+        <w:tab/>
+        <w:t xml:space="preserve">Results: </w:t>
+      </w:r>
+    </w:p>
+    <w:p>
+      <w:pPr>
+        <w:pStyle w:val="Heading5"/>
+        <w:ind w:left="720"/>
+      </w:pPr>
+      <w:r>
+        <w:t>Test 3:</w:t>
+      </w:r>
+    </w:p>
+    <w:p>
+      <w:pPr>
+        <w:ind w:left="720"/>
+      </w:pPr>
+      <w:r>
+        <w:tab/>
+        <w:t xml:space="preserve">Results: </w:t>
+      </w:r>
+    </w:p>
+    <w:p>
+      <w:pPr>
+        <w:pStyle w:val="Heading3"/>
+        <w:numPr>
+          <w:ilvl w:val="0"/>
+          <w:numId w:val="11"/>
+        </w:numPr>
+      </w:pPr>
+      <w:proofErr w:type="spellStart"/>
+      <w:r>
+        <w:t>Chinonso</w:t>
+      </w:r>
+      <w:proofErr w:type="spellEnd"/>
+      <w:r>
+        <w:t>:</w:t>
+      </w:r>
+    </w:p>
+    <w:p>
+      <w:pPr>
+        <w:pStyle w:val="Heading5"/>
+        <w:ind w:left="720"/>
+      </w:pPr>
+      <w:r>
+        <w:t>Test 1:</w:t>
+      </w:r>
+    </w:p>
+    <w:p>
+      <w:pPr>
+        <w:ind w:left="720"/>
+      </w:pPr>
+      <w:r>
+        <w:tab/>
+        <w:t xml:space="preserve">Results: </w:t>
+      </w:r>
+    </w:p>
+    <w:p>
+      <w:pPr>
+        <w:pStyle w:val="Heading5"/>
+        <w:ind w:left="720"/>
+      </w:pPr>
+      <w:r>
+        <w:t>Test 2:</w:t>
+      </w:r>
+    </w:p>
+    <w:p>
+      <w:pPr>
+        <w:ind w:left="720"/>
+      </w:pPr>
+      <w:r>
+        <w:tab/>
+        <w:t xml:space="preserve">Results: </w:t>
+      </w:r>
+    </w:p>
+    <w:p>
+      <w:pPr>
+        <w:pStyle w:val="Heading5"/>
+        <w:ind w:left="720"/>
+      </w:pPr>
+      <w:r>
+        <w:t>Test 3:</w:t>
+      </w:r>
+    </w:p>
+    <w:p>
+      <w:pPr>
+        <w:ind w:left="720"/>
+      </w:pPr>
+      <w:r>
+        <w:tab/>
+        <w:t xml:space="preserve">Results: </w:t>
+      </w:r>
+    </w:p>
+    <w:p>
+      <w:pPr>
         <w:pStyle w:val="Heading1"/>
       </w:pPr>
       <w:r>
-        <w:t>Profile</w:t>
+        <w:t>Members</w:t>
+      </w:r>
+    </w:p>
+    <w:p>
+      <w:pPr>
+        <w:ind w:left="720"/>
+      </w:pPr>
+      <w:r>
+        <w:rPr>
+          <w:rStyle w:val="Heading2Char"/>
+        </w:rPr>
+        <w:t>Trevor Rose</w:t>
+      </w:r>
+      <w:r>
+        <w:t xml:space="preserve"> – </w:t>
+      </w:r>
+      <w:hyperlink r:id="rId8" w:history="1">
+        <w:r>
+          <w:rPr>
+            <w:rStyle w:val="Hyperlink"/>
+          </w:rPr>
+          <w:t>s3223040@student.rmit.edu.au</w:t>
+        </w:r>
+      </w:hyperlink>
+    </w:p>
+    <w:p>
+      <w:pPr>
+        <w:ind w:left="1440"/>
+      </w:pPr>
+      <w:r>
+        <w:t>Done over 100 jobs in my life, 48 years old, raised in a tiny country town by 2 doctors, and I look like the love child of a hobbit with gigantism that shagged a Wookie after a big night out at the green dragon … I will likely become galactic president one day.</w:t>
+      </w:r>
+      <w:r>
+        <w:t xml:space="preserve"> I’ve sold 3D CAD/CAM/CAE/PDM software, and other software over the years … I grew up with electronics around me, worked as a cable tv and telephony installer, worked as a videowall technician, and a great many other relevant things too numerous to mention. I am interested in inventing things both in terms of software, networks, systems, devices, and machines.</w:t>
+      </w:r>
+    </w:p>
+    <w:p>
+      <w:pPr>
+        <w:ind w:left="720"/>
+      </w:pPr>
+      <w:r>
+        <w:rPr>
+          <w:rStyle w:val="Heading2Char"/>
+        </w:rPr>
+        <w:lastRenderedPageBreak/>
+        <w:t>Travis Anderson</w:t>
+      </w:r>
+      <w:r>
+        <w:t xml:space="preserve"> - </w:t>
+      </w:r>
+      <w:hyperlink r:id="rId9" w:history="1">
+        <w:r>
+          <w:rPr>
+            <w:rStyle w:val="Hyperlink"/>
+          </w:rPr>
+          <w:t>s</w:t>
+        </w:r>
+        <w:r>
+          <w:rPr>
+            <w:rStyle w:val="Hyperlink"/>
+          </w:rPr>
+          <w:t>381250@student.rmit.edu.au</w:t>
+        </w:r>
+      </w:hyperlink>
+    </w:p>
+    <w:p>
+      <w:pPr>
+        <w:ind w:left="1440"/>
+      </w:pPr>
+      <w:r>
+        <w:t xml:space="preserve">Blah blah blah </w:t>
+      </w:r>
+      <w:r>
+        <w:t>blah blah</w:t>
+      </w:r>
+      <w:r>
+        <w:t xml:space="preserve"> </w:t>
+      </w:r>
+      <w:r>
+        <w:t>blah blah</w:t>
+      </w:r>
+      <w:r>
+        <w:t xml:space="preserve"> </w:t>
+      </w:r>
+      <w:r>
+        <w:t>blah blah blah blah blah blah</w:t>
+      </w:r>
+      <w:r>
+        <w:t xml:space="preserve"> </w:t>
+      </w:r>
+      <w:r>
+        <w:t>blah blah blah blah blah blah</w:t>
+      </w:r>
+      <w:r>
+        <w:t xml:space="preserve"> </w:t>
+      </w:r>
+      <w:r>
+        <w:t>blah blah blah blah blah blah</w:t>
+      </w:r>
+      <w:r>
+        <w:t xml:space="preserve"> </w:t>
+      </w:r>
+      <w:r>
+        <w:t>blah blah blah blah blah blah</w:t>
+      </w:r>
+      <w:r>
+        <w:t xml:space="preserve"> </w:t>
+      </w:r>
+      <w:r>
+        <w:t>blah blah blah blah blah blah</w:t>
+      </w:r>
+      <w:r>
+        <w:t xml:space="preserve"> </w:t>
+      </w:r>
+      <w:r>
+        <w:t>blah blah blah blah blah blah</w:t>
+      </w:r>
+      <w:r>
+        <w:t xml:space="preserve"> </w:t>
+      </w:r>
+      <w:r>
+        <w:t>blah blah blah blah blah blah</w:t>
+      </w:r>
+    </w:p>
+    <w:p>
+      <w:pPr>
+        <w:ind w:left="720"/>
+      </w:pPr>
+      <w:r>
+        <w:rPr>
+          <w:rStyle w:val="Heading2Char"/>
+        </w:rPr>
+        <w:t>Matthew Hughes</w:t>
+      </w:r>
+      <w:r>
+        <w:t xml:space="preserve"> - </w:t>
+      </w:r>
+      <w:hyperlink r:id="rId10" w:history="1">
+        <w:r>
+          <w:rPr>
+            <w:rStyle w:val="Hyperlink"/>
+          </w:rPr>
+          <w:t>s3816641@student.rmit.edu.au</w:t>
+        </w:r>
+      </w:hyperlink>
+    </w:p>
+    <w:p>
+      <w:pPr>
+        <w:ind w:left="1440"/>
+      </w:pPr>
+      <w:r>
+        <w:t>Blah blah blah blah blah blah blah blah blah blah blah blah blah</w:t>
+      </w:r>
+      <w:r>
+        <w:t xml:space="preserve"> </w:t>
+      </w:r>
+      <w:r>
+        <w:t>blah blah blah blah blah blah</w:t>
+      </w:r>
+      <w:r>
+        <w:t xml:space="preserve"> </w:t>
+      </w:r>
+      <w:r>
+        <w:t>blah blah blah blah blah blah</w:t>
+      </w:r>
+      <w:r>
+        <w:t xml:space="preserve"> </w:t>
+      </w:r>
+      <w:r>
+        <w:t>blah blah blah blah blah blah</w:t>
+      </w:r>
+      <w:r>
+        <w:t xml:space="preserve"> </w:t>
+      </w:r>
+      <w:r>
+        <w:t>blah blah blah blah blah blah</w:t>
+      </w:r>
+      <w:r>
+        <w:t xml:space="preserve"> </w:t>
+      </w:r>
+      <w:r>
+        <w:t>blah blah blah blah blah blah</w:t>
+      </w:r>
+      <w:r>
+        <w:t xml:space="preserve"> </w:t>
+      </w:r>
+      <w:r>
+        <w:t>blah blah blah blah blah blah</w:t>
+      </w:r>
+    </w:p>
+    <w:p>
+      <w:pPr>
+        <w:ind w:left="720"/>
+      </w:pPr>
+      <w:r>
+        <w:rPr>
+          <w:rStyle w:val="Heading2Char"/>
+        </w:rPr>
+        <w:t xml:space="preserve">Zane Van </w:t>
+      </w:r>
+      <w:proofErr w:type="spellStart"/>
+      <w:r>
+        <w:rPr>
+          <w:rStyle w:val="Heading2Char"/>
+        </w:rPr>
+        <w:t>Gramberg</w:t>
+      </w:r>
+      <w:proofErr w:type="spellEnd"/>
+      <w:r>
+        <w:t xml:space="preserve"> - </w:t>
+      </w:r>
+      <w:hyperlink r:id="rId11" w:history="1">
+        <w:r>
+          <w:rPr>
+            <w:rStyle w:val="Hyperlink"/>
+          </w:rPr>
+          <w:t>s3729079@student.rmit.edu.au</w:t>
+        </w:r>
+      </w:hyperlink>
+    </w:p>
+    <w:p>
+      <w:pPr>
+        <w:ind w:left="1440"/>
+      </w:pPr>
+      <w:r>
+        <w:t>Blah blah blah blah blah blah blah blah blah blah blah blah blah</w:t>
+      </w:r>
+      <w:r>
+        <w:t xml:space="preserve"> </w:t>
+      </w:r>
+      <w:r>
+        <w:t>blah blah blah blah blah blah</w:t>
+      </w:r>
+      <w:r>
+        <w:t xml:space="preserve"> </w:t>
+      </w:r>
+      <w:r>
+        <w:t>blah blah blah blah blah blah</w:t>
+      </w:r>
+      <w:r>
+        <w:t xml:space="preserve"> </w:t>
+      </w:r>
+      <w:r>
+        <w:t>blah blah blah blah blah blah</w:t>
+      </w:r>
+      <w:r>
+        <w:t xml:space="preserve"> </w:t>
+      </w:r>
+      <w:r>
+        <w:t>blah blah blah blah blah blah</w:t>
+      </w:r>
+      <w:r>
+        <w:t xml:space="preserve"> </w:t>
+      </w:r>
+      <w:r>
+        <w:t>blah blah blah blah blah blah</w:t>
+      </w:r>
+      <w:r>
+        <w:t xml:space="preserve"> </w:t>
+      </w:r>
+      <w:r>
+        <w:t>blah blah blah blah blah blah</w:t>
+      </w:r>
+    </w:p>
+    <w:p>
+      <w:pPr>
+        <w:ind w:left="720"/>
+      </w:pPr>
+      <w:proofErr w:type="spellStart"/>
+      <w:r>
+        <w:rPr>
+          <w:rStyle w:val="Heading2Char"/>
+        </w:rPr>
+        <w:t>Chinonso</w:t>
+      </w:r>
+      <w:proofErr w:type="spellEnd"/>
+      <w:r>
+        <w:rPr>
+          <w:rStyle w:val="Heading2Char"/>
+        </w:rPr>
+        <w:t xml:space="preserve"> John </w:t>
+      </w:r>
+      <w:proofErr w:type="spellStart"/>
+      <w:r>
+        <w:rPr>
+          <w:rStyle w:val="Heading2Char"/>
+        </w:rPr>
+        <w:t>Nkpolukwu</w:t>
+      </w:r>
+      <w:proofErr w:type="spellEnd"/>
+      <w:r>
+        <w:t xml:space="preserve"> - </w:t>
+      </w:r>
+      <w:hyperlink r:id="rId12" w:history="1">
+        <w:r>
+          <w:rPr>
+            <w:rStyle w:val="Hyperlink"/>
+          </w:rPr>
+          <w:t>s3819440@student.rmit.edu.au</w:t>
+        </w:r>
+      </w:hyperlink>
+    </w:p>
+    <w:p>
+      <w:pPr>
+        <w:ind w:left="1440"/>
+      </w:pPr>
+      <w:r>
+        <w:t>Blah blah blah blah blah blah blah blah blah blah blah blah blah</w:t>
+      </w:r>
+      <w:r>
+        <w:t xml:space="preserve"> </w:t>
+      </w:r>
+      <w:r>
+        <w:t>blah blah blah blah blah blah</w:t>
+      </w:r>
+      <w:r>
+        <w:t xml:space="preserve"> </w:t>
+      </w:r>
+      <w:r>
+        <w:t>blah blah blah blah blah blah</w:t>
+      </w:r>
+      <w:r>
+        <w:t xml:space="preserve"> </w:t>
+      </w:r>
+      <w:r>
+        <w:t>blah blah blah blah blah blah</w:t>
+      </w:r>
+      <w:r>
+        <w:t xml:space="preserve"> </w:t>
+      </w:r>
+      <w:r>
+        <w:t>blah blah blah blah blah blah</w:t>
+      </w:r>
+      <w:r>
+        <w:t xml:space="preserve"> </w:t>
+      </w:r>
+      <w:r>
+        <w:t>blah blah blah blah blah blah</w:t>
+      </w:r>
+      <w:r>
+        <w:t xml:space="preserve"> </w:t>
+      </w:r>
+      <w:r>
+        <w:t>blah blah blah blah blah blah</w:t>
       </w:r>
     </w:p>
     <w:p/>
@@ -49,25 +1000,622 @@
         <w:pStyle w:val="Heading1"/>
       </w:pPr>
       <w:r>
-        <w:t>Members</w:t>
-      </w:r>
-    </w:p>
-    <w:p/>
+        <w:t>Ideal jobs</w:t>
+      </w:r>
+    </w:p>
+    <w:p>
+      <w:pPr>
+        <w:pStyle w:val="Heading2"/>
+        <w:ind w:left="720"/>
+      </w:pPr>
+      <w:r>
+        <w:t>Trevor:</w:t>
+      </w:r>
+    </w:p>
+    <w:p>
+      <w:pPr>
+        <w:ind w:left="1440"/>
+      </w:pPr>
+      <w:r>
+        <w:t>Blah blah blah blah blah blah blah blah blah blah blah blah blah</w:t>
+      </w:r>
+      <w:r>
+        <w:t xml:space="preserve"> </w:t>
+      </w:r>
+      <w:r>
+        <w:t>blah blah blah blah blah blah</w:t>
+      </w:r>
+      <w:r>
+        <w:t xml:space="preserve"> </w:t>
+      </w:r>
+      <w:r>
+        <w:t>blah blah blah blah blah blah</w:t>
+      </w:r>
+      <w:r>
+        <w:t xml:space="preserve"> </w:t>
+      </w:r>
+      <w:r>
+        <w:t>blah blah blah blah blah blah</w:t>
+      </w:r>
+      <w:r>
+        <w:t xml:space="preserve"> </w:t>
+      </w:r>
+      <w:r>
+        <w:t>blah blah blah blah blah blah</w:t>
+      </w:r>
+      <w:r>
+        <w:t xml:space="preserve"> </w:t>
+      </w:r>
+      <w:r>
+        <w:t>blah blah blah blah blah blah</w:t>
+      </w:r>
+      <w:r>
+        <w:t xml:space="preserve"> </w:t>
+      </w:r>
+      <w:r>
+        <w:t>blah blah blah blah blah blah</w:t>
+      </w:r>
+    </w:p>
+    <w:p>
+      <w:pPr>
+        <w:pStyle w:val="Heading2"/>
+        <w:ind w:left="720"/>
+        <w:rPr>
+          <w:rStyle w:val="Heading2Char"/>
+        </w:rPr>
+      </w:pPr>
+      <w:r>
+        <w:rPr>
+          <w:rStyle w:val="Heading2Char"/>
+        </w:rPr>
+        <w:t>Travis</w:t>
+      </w:r>
+      <w:r>
+        <w:rPr>
+          <w:rStyle w:val="Heading2Char"/>
+        </w:rPr>
+        <w:t>:</w:t>
+      </w:r>
+    </w:p>
+    <w:p>
+      <w:pPr>
+        <w:ind w:left="1440"/>
+      </w:pPr>
+      <w:r>
+        <w:t>Blah blah blah blah blah blah blah blah blah blah blah blah blah</w:t>
+      </w:r>
+      <w:r>
+        <w:t xml:space="preserve"> </w:t>
+      </w:r>
+      <w:r>
+        <w:t>blah blah blah blah blah blah</w:t>
+      </w:r>
+      <w:r>
+        <w:t xml:space="preserve"> </w:t>
+      </w:r>
+      <w:r>
+        <w:t>blah blah blah blah blah blah</w:t>
+      </w:r>
+      <w:r>
+        <w:t xml:space="preserve"> </w:t>
+      </w:r>
+      <w:r>
+        <w:t>blah blah blah blah blah blah</w:t>
+      </w:r>
+      <w:r>
+        <w:t xml:space="preserve"> </w:t>
+      </w:r>
+      <w:r>
+        <w:t>blah blah blah blah blah blah</w:t>
+      </w:r>
+      <w:r>
+        <w:t xml:space="preserve"> </w:t>
+      </w:r>
+      <w:r>
+        <w:t>blah blah blah blah blah blah</w:t>
+      </w:r>
+      <w:r>
+        <w:t xml:space="preserve"> </w:t>
+      </w:r>
+      <w:r>
+        <w:t>blah blah blah blah blah blah</w:t>
+      </w:r>
+    </w:p>
+    <w:p>
+      <w:pPr>
+        <w:pStyle w:val="Heading2"/>
+        <w:ind w:left="720"/>
+      </w:pPr>
+      <w:r>
+        <w:rPr>
+          <w:rStyle w:val="Heading2Char"/>
+        </w:rPr>
+        <w:t>Matthew</w:t>
+      </w:r>
+      <w:r>
+        <w:t>:</w:t>
+      </w:r>
+    </w:p>
+    <w:p>
+      <w:pPr>
+        <w:ind w:left="1440"/>
+      </w:pPr>
+      <w:r>
+        <w:t>Blah blah blah blah blah blah blah blah blah blah blah blah blah</w:t>
+      </w:r>
+      <w:r>
+        <w:t xml:space="preserve"> </w:t>
+      </w:r>
+      <w:r>
+        <w:t>blah blah blah blah blah blah</w:t>
+      </w:r>
+      <w:r>
+        <w:t xml:space="preserve"> </w:t>
+      </w:r>
+      <w:r>
+        <w:t>blah blah blah blah blah blah</w:t>
+      </w:r>
+      <w:r>
+        <w:t xml:space="preserve"> </w:t>
+      </w:r>
+      <w:r>
+        <w:t>blah blah blah blah blah blah</w:t>
+      </w:r>
+      <w:r>
+        <w:t xml:space="preserve"> </w:t>
+      </w:r>
+      <w:r>
+        <w:t>blah blah blah blah blah blah</w:t>
+      </w:r>
+      <w:r>
+        <w:t xml:space="preserve"> </w:t>
+      </w:r>
+      <w:r>
+        <w:t>blah blah blah blah blah blah</w:t>
+      </w:r>
+      <w:r>
+        <w:t xml:space="preserve"> </w:t>
+      </w:r>
+      <w:r>
+        <w:t>blah blah blah blah blah blah</w:t>
+      </w:r>
+    </w:p>
+    <w:p>
+      <w:pPr>
+        <w:pStyle w:val="Heading2"/>
+        <w:ind w:left="720"/>
+        <w:rPr>
+          <w:rStyle w:val="Heading2Char"/>
+        </w:rPr>
+      </w:pPr>
+      <w:r>
+        <w:rPr>
+          <w:rStyle w:val="Heading2Char"/>
+        </w:rPr>
+        <w:t>Zane</w:t>
+      </w:r>
+      <w:r>
+        <w:rPr>
+          <w:rStyle w:val="Heading2Char"/>
+        </w:rPr>
+        <w:t>:</w:t>
+      </w:r>
+    </w:p>
+    <w:p>
+      <w:pPr>
+        <w:ind w:left="1440"/>
+      </w:pPr>
+      <w:r>
+        <w:t>Blah blah blah blah blah blah blah blah blah blah blah blah blah</w:t>
+      </w:r>
+      <w:r>
+        <w:t xml:space="preserve"> </w:t>
+      </w:r>
+      <w:r>
+        <w:t>blah blah blah blah blah blah</w:t>
+      </w:r>
+      <w:r>
+        <w:t xml:space="preserve"> </w:t>
+      </w:r>
+      <w:r>
+        <w:t>blah blah blah blah blah blah</w:t>
+      </w:r>
+      <w:r>
+        <w:t xml:space="preserve"> </w:t>
+      </w:r>
+      <w:r>
+        <w:t>blah blah blah blah blah blah</w:t>
+      </w:r>
+      <w:r>
+        <w:t xml:space="preserve"> </w:t>
+      </w:r>
+      <w:r>
+        <w:t>blah blah blah blah blah blah</w:t>
+      </w:r>
+      <w:r>
+        <w:t xml:space="preserve"> </w:t>
+      </w:r>
+      <w:r>
+        <w:t>blah blah blah blah blah blah</w:t>
+      </w:r>
+      <w:r>
+        <w:t xml:space="preserve"> </w:t>
+      </w:r>
+      <w:r>
+        <w:t>blah blah blah blah blah blah</w:t>
+      </w:r>
+    </w:p>
+    <w:p>
+      <w:pPr>
+        <w:pStyle w:val="Heading2"/>
+        <w:ind w:left="720"/>
+      </w:pPr>
+      <w:proofErr w:type="spellStart"/>
+      <w:r>
+        <w:rPr>
+          <w:rStyle w:val="Heading2Char"/>
+        </w:rPr>
+        <w:t>Chinonso</w:t>
+      </w:r>
+      <w:proofErr w:type="spellEnd"/>
+      <w:r>
+        <w:t>:</w:t>
+      </w:r>
+    </w:p>
+    <w:p>
+      <w:pPr>
+        <w:ind w:left="1440"/>
+      </w:pPr>
+      <w:r>
+        <w:t>Blah blah blah blah blah blah blah blah blah blah blah blah blah</w:t>
+      </w:r>
+      <w:r>
+        <w:t xml:space="preserve"> </w:t>
+      </w:r>
+      <w:r>
+        <w:t>blah blah blah blah blah blah</w:t>
+      </w:r>
+      <w:r>
+        <w:t xml:space="preserve"> </w:t>
+      </w:r>
+      <w:r>
+        <w:t>blah blah blah blah blah blah</w:t>
+      </w:r>
+      <w:r>
+        <w:t xml:space="preserve"> </w:t>
+      </w:r>
+      <w:r>
+        <w:t>blah blah blah blah blah blah</w:t>
+      </w:r>
+      <w:r>
+        <w:t xml:space="preserve"> </w:t>
+      </w:r>
+      <w:r>
+        <w:t>blah blah blah blah blah blah</w:t>
+      </w:r>
+      <w:r>
+        <w:t xml:space="preserve"> </w:t>
+      </w:r>
+      <w:r>
+        <w:t>blah blah blah blah blah blah</w:t>
+      </w:r>
+      <w:r>
+        <w:t xml:space="preserve"> </w:t>
+      </w:r>
+      <w:r>
+        <w:t>blah blah blah blah blah blah</w:t>
+      </w:r>
+    </w:p>
     <w:p>
       <w:pPr>
         <w:pStyle w:val="Heading1"/>
       </w:pPr>
       <w:r>
-        <w:t>Ideal jobs</w:t>
-      </w:r>
-    </w:p>
-    <w:p/>
-    <w:p>
-      <w:pPr>
-        <w:pStyle w:val="Heading1"/>
-      </w:pPr>
-      <w:r>
+        <w:lastRenderedPageBreak/>
         <w:t>Personal profile links</w:t>
+      </w:r>
+    </w:p>
+    <w:p>
+      <w:pPr>
+        <w:pStyle w:val="Heading2"/>
+        <w:ind w:left="720"/>
+      </w:pPr>
+      <w:r>
+        <w:t>Trevor:</w:t>
+      </w:r>
+    </w:p>
+    <w:p>
+      <w:pPr>
+        <w:ind w:left="1440"/>
+      </w:pPr>
+      <w:r>
+        <w:t>Blah blah blah blah blah blah blah blah blah blah blah blah blah</w:t>
+      </w:r>
+      <w:r>
+        <w:t xml:space="preserve"> </w:t>
+      </w:r>
+      <w:r>
+        <w:t>blah blah blah blah blah blah</w:t>
+      </w:r>
+      <w:r>
+        <w:t xml:space="preserve"> </w:t>
+      </w:r>
+      <w:r>
+        <w:t>blah blah blah blah blah blah</w:t>
+      </w:r>
+      <w:r>
+        <w:t xml:space="preserve"> </w:t>
+      </w:r>
+      <w:r>
+        <w:t>blah blah blah blah blah blah</w:t>
+      </w:r>
+      <w:r>
+        <w:t xml:space="preserve"> </w:t>
+      </w:r>
+      <w:r>
+        <w:t>blah blah blah blah blah blah</w:t>
+      </w:r>
+      <w:r>
+        <w:t xml:space="preserve"> </w:t>
+      </w:r>
+      <w:r>
+        <w:t>blah blah blah blah blah blah</w:t>
+      </w:r>
+      <w:r>
+        <w:t xml:space="preserve"> </w:t>
+      </w:r>
+      <w:r>
+        <w:t>blah blah blah blah blah blah</w:t>
+      </w:r>
+    </w:p>
+    <w:p>
+      <w:pPr>
+        <w:pStyle w:val="Heading2"/>
+        <w:ind w:left="720"/>
+        <w:rPr>
+          <w:rStyle w:val="Heading2Char"/>
+        </w:rPr>
+      </w:pPr>
+      <w:r>
+        <w:rPr>
+          <w:rStyle w:val="Heading2Char"/>
+        </w:rPr>
+        <w:t>Travis</w:t>
+      </w:r>
+      <w:r>
+        <w:rPr>
+          <w:rStyle w:val="Heading2Char"/>
+        </w:rPr>
+        <w:t>:</w:t>
+      </w:r>
+    </w:p>
+    <w:p>
+      <w:pPr>
+        <w:ind w:left="1440"/>
+      </w:pPr>
+      <w:r>
+        <w:t>Blah blah blah blah blah blah blah blah blah blah blah blah blah</w:t>
+      </w:r>
+      <w:r>
+        <w:t xml:space="preserve"> </w:t>
+      </w:r>
+      <w:r>
+        <w:t>blah blah blah blah blah blah</w:t>
+      </w:r>
+      <w:r>
+        <w:t xml:space="preserve"> </w:t>
+      </w:r>
+      <w:r>
+        <w:t>blah blah blah blah blah blah</w:t>
+      </w:r>
+      <w:r>
+        <w:t xml:space="preserve"> </w:t>
+      </w:r>
+      <w:r>
+        <w:t>blah blah blah blah blah blah</w:t>
+      </w:r>
+      <w:r>
+        <w:t xml:space="preserve"> </w:t>
+      </w:r>
+      <w:r>
+        <w:t>blah blah blah blah blah blah</w:t>
+      </w:r>
+      <w:r>
+        <w:t xml:space="preserve"> </w:t>
+      </w:r>
+      <w:r>
+        <w:t>blah blah blah blah blah blah</w:t>
+      </w:r>
+      <w:r>
+        <w:t xml:space="preserve"> </w:t>
+      </w:r>
+      <w:r>
+        <w:t>blah blah blah blah blah blah</w:t>
+      </w:r>
+    </w:p>
+    <w:p>
+      <w:pPr>
+        <w:pStyle w:val="Heading2"/>
+        <w:ind w:left="720"/>
+      </w:pPr>
+      <w:r>
+        <w:rPr>
+          <w:rStyle w:val="Heading2Char"/>
+        </w:rPr>
+        <w:t>Matthew</w:t>
+      </w:r>
+      <w:r>
+        <w:t>:</w:t>
+      </w:r>
+    </w:p>
+    <w:p>
+      <w:pPr>
+        <w:ind w:left="1440"/>
+      </w:pPr>
+      <w:r>
+        <w:t>Blah blah blah blah blah blah blah blah blah blah blah blah blah</w:t>
+      </w:r>
+      <w:r>
+        <w:t xml:space="preserve"> </w:t>
+      </w:r>
+      <w:r>
+        <w:t>blah blah blah blah blah blah</w:t>
+      </w:r>
+      <w:r>
+        <w:t xml:space="preserve"> </w:t>
+      </w:r>
+      <w:r>
+        <w:t>blah blah blah blah blah blah</w:t>
+      </w:r>
+      <w:r>
+        <w:t xml:space="preserve"> </w:t>
+      </w:r>
+      <w:r>
+        <w:t>blah blah blah blah blah blah</w:t>
+      </w:r>
+      <w:r>
+        <w:t xml:space="preserve"> </w:t>
+      </w:r>
+      <w:r>
+        <w:t>blah blah blah blah blah blah</w:t>
+      </w:r>
+      <w:r>
+        <w:t xml:space="preserve"> </w:t>
+      </w:r>
+      <w:r>
+        <w:t>blah blah blah blah blah blah</w:t>
+      </w:r>
+      <w:r>
+        <w:t xml:space="preserve"> </w:t>
+      </w:r>
+      <w:r>
+        <w:t>blah blah blah blah blah blah</w:t>
+      </w:r>
+    </w:p>
+    <w:p>
+      <w:pPr>
+        <w:pStyle w:val="Heading2"/>
+        <w:ind w:left="720"/>
+        <w:rPr>
+          <w:rStyle w:val="Heading2Char"/>
+        </w:rPr>
+      </w:pPr>
+      <w:r>
+        <w:rPr>
+          <w:rStyle w:val="Heading2Char"/>
+        </w:rPr>
+        <w:t>Zane</w:t>
+      </w:r>
+      <w:r>
+        <w:rPr>
+          <w:rStyle w:val="Heading2Char"/>
+        </w:rPr>
+        <w:t>:</w:t>
+      </w:r>
+    </w:p>
+    <w:p>
+      <w:pPr>
+        <w:ind w:left="1440"/>
+      </w:pPr>
+      <w:r>
+        <w:t>Blah blah blah blah blah blah blah blah blah blah blah blah blah</w:t>
+      </w:r>
+      <w:r>
+        <w:t xml:space="preserve"> </w:t>
+      </w:r>
+      <w:r>
+        <w:t>blah blah blah blah blah blah</w:t>
+      </w:r>
+      <w:r>
+        <w:t xml:space="preserve"> </w:t>
+      </w:r>
+      <w:r>
+        <w:t>blah blah blah blah blah blah</w:t>
+      </w:r>
+      <w:r>
+        <w:t xml:space="preserve"> </w:t>
+      </w:r>
+      <w:r>
+        <w:t>blah blah blah blah blah blah</w:t>
+      </w:r>
+      <w:r>
+        <w:t xml:space="preserve"> </w:t>
+      </w:r>
+      <w:r>
+        <w:t>blah blah blah blah blah blah</w:t>
+      </w:r>
+      <w:r>
+        <w:t xml:space="preserve"> </w:t>
+      </w:r>
+      <w:r>
+        <w:t>blah blah blah blah blah blah</w:t>
+      </w:r>
+      <w:r>
+        <w:t xml:space="preserve"> </w:t>
+      </w:r>
+      <w:r>
+        <w:t>blah blah blah blah blah blah</w:t>
+      </w:r>
+    </w:p>
+    <w:p>
+      <w:pPr>
+        <w:pStyle w:val="Heading2"/>
+        <w:ind w:left="720"/>
+      </w:pPr>
+      <w:proofErr w:type="spellStart"/>
+      <w:r>
+        <w:rPr>
+          <w:rStyle w:val="Heading2Char"/>
+        </w:rPr>
+        <w:t>Chinonso</w:t>
+      </w:r>
+      <w:proofErr w:type="spellEnd"/>
+      <w:r>
+        <w:t>:</w:t>
+      </w:r>
+    </w:p>
+    <w:p>
+      <w:pPr>
+        <w:ind w:left="1440"/>
+      </w:pPr>
+      <w:r>
+        <w:t>Blah blah blah blah blah blah blah blah blah blah blah blah blah</w:t>
+      </w:r>
+      <w:r>
+        <w:t xml:space="preserve"> </w:t>
+      </w:r>
+      <w:r>
+        <w:t>blah blah blah blah blah blah</w:t>
+      </w:r>
+      <w:r>
+        <w:t xml:space="preserve"> </w:t>
+      </w:r>
+      <w:r>
+        <w:t>blah blah blah blah blah blah</w:t>
+      </w:r>
+      <w:r>
+        <w:t xml:space="preserve"> </w:t>
+      </w:r>
+      <w:r>
+        <w:t>blah blah blah blah blah blah</w:t>
+      </w:r>
+      <w:r>
+        <w:t xml:space="preserve"> </w:t>
+      </w:r>
+      <w:r>
+        <w:t>blah blah blah blah blah blah</w:t>
+      </w:r>
+      <w:r>
+        <w:t xml:space="preserve"> </w:t>
+      </w:r>
+      <w:r>
+        <w:t>blah blah blah blah blah blah</w:t>
+      </w:r>
+      <w:r>
+        <w:t xml:space="preserve"> </w:t>
+      </w:r>
+      <w:r>
+        <w:t>blah blah blah blah blah blah</w:t>
       </w:r>
     </w:p>
     <w:p/>
@@ -144,6 +1692,7 @@
         <w:ind w:left="720"/>
       </w:pPr>
       <w:r>
+        <w:lastRenderedPageBreak/>
         <w:tab/>
         <w:t>Top 3 ( general and specific )</w:t>
       </w:r>
@@ -164,7 +1713,6 @@
         <w:pStyle w:val="Heading1"/>
       </w:pPr>
       <w:r>
-        <w:lastRenderedPageBreak/>
         <w:t>Interview an IT professional</w:t>
       </w:r>
     </w:p>
@@ -388,6 +1936,7 @@
         </w:numPr>
       </w:pPr>
       <w:r>
+        <w:lastRenderedPageBreak/>
         <w:t>What do they do?</w:t>
       </w:r>
       <w:r>
@@ -417,7 +1966,6 @@
         </w:numPr>
       </w:pPr>
       <w:r>
-        <w:lastRenderedPageBreak/>
         <w:t>What can be done</w:t>
       </w:r>
     </w:p>
@@ -627,6 +2175,7 @@
         </w:numPr>
       </w:pPr>
       <w:r>
+        <w:lastRenderedPageBreak/>
         <w:t>Login to spark plus on canvas</w:t>
       </w:r>
     </w:p>
@@ -653,7 +2202,6 @@
         </w:numPr>
       </w:pPr>
       <w:r>
-        <w:lastRenderedPageBreak/>
         <w:t>Self review</w:t>
       </w:r>
     </w:p>
@@ -827,6 +2375,315 @@
       </w:r>
     </w:p>
     <w:p/>
+    <w:p>
+      <w:r>
+        <w:t>I’ve just put this stuff below so if you want to copy and paste it into any section above as a starting point, it just gives you the heading styles and tab formatting ready to go</w:t>
+      </w:r>
+    </w:p>
+    <w:p>
+      <w:pPr>
+        <w:pStyle w:val="Heading2"/>
+        <w:ind w:left="720"/>
+      </w:pPr>
+      <w:r>
+        <w:t>Trevor:</w:t>
+      </w:r>
+    </w:p>
+    <w:p>
+      <w:pPr>
+        <w:ind w:left="1440"/>
+      </w:pPr>
+      <w:r>
+        <w:t>Blah blah blah blah blah blah blah blah blah blah blah blah blah</w:t>
+      </w:r>
+      <w:r>
+        <w:t xml:space="preserve"> </w:t>
+      </w:r>
+      <w:r>
+        <w:t>blah blah blah blah blah blah</w:t>
+      </w:r>
+      <w:r>
+        <w:t xml:space="preserve"> </w:t>
+      </w:r>
+      <w:r>
+        <w:t>blah blah blah blah blah blah</w:t>
+      </w:r>
+      <w:r>
+        <w:t xml:space="preserve"> </w:t>
+      </w:r>
+      <w:r>
+        <w:t>blah blah blah blah blah blah</w:t>
+      </w:r>
+      <w:r>
+        <w:t xml:space="preserve"> </w:t>
+      </w:r>
+      <w:r>
+        <w:t>blah blah blah blah blah blah</w:t>
+      </w:r>
+      <w:r>
+        <w:t xml:space="preserve"> </w:t>
+      </w:r>
+      <w:r>
+        <w:t>blah blah blah blah blah blah</w:t>
+      </w:r>
+      <w:r>
+        <w:t xml:space="preserve"> </w:t>
+      </w:r>
+      <w:r>
+        <w:t>blah blah blah blah blah blah</w:t>
+      </w:r>
+    </w:p>
+    <w:p>
+      <w:pPr>
+        <w:pStyle w:val="Heading2"/>
+        <w:ind w:left="720"/>
+        <w:rPr>
+          <w:rStyle w:val="Heading2Char"/>
+        </w:rPr>
+      </w:pPr>
+      <w:r>
+        <w:rPr>
+          <w:rStyle w:val="Heading2Char"/>
+        </w:rPr>
+        <w:lastRenderedPageBreak/>
+        <w:t>Travis</w:t>
+      </w:r>
+      <w:r>
+        <w:rPr>
+          <w:rStyle w:val="Heading2Char"/>
+        </w:rPr>
+        <w:t>:</w:t>
+      </w:r>
+    </w:p>
+    <w:p>
+      <w:pPr>
+        <w:ind w:left="1440"/>
+      </w:pPr>
+      <w:r>
+        <w:t>Blah blah blah blah blah blah blah blah blah blah blah blah blah</w:t>
+      </w:r>
+      <w:r>
+        <w:t xml:space="preserve"> </w:t>
+      </w:r>
+      <w:r>
+        <w:t>blah blah blah blah blah blah</w:t>
+      </w:r>
+      <w:r>
+        <w:t xml:space="preserve"> </w:t>
+      </w:r>
+      <w:r>
+        <w:t>blah blah blah blah blah blah</w:t>
+      </w:r>
+      <w:r>
+        <w:t xml:space="preserve"> </w:t>
+      </w:r>
+      <w:r>
+        <w:t>blah blah blah blah blah blah</w:t>
+      </w:r>
+      <w:r>
+        <w:t xml:space="preserve"> </w:t>
+      </w:r>
+      <w:r>
+        <w:t>blah blah blah blah blah blah</w:t>
+      </w:r>
+      <w:r>
+        <w:t xml:space="preserve"> </w:t>
+      </w:r>
+      <w:r>
+        <w:t>blah blah blah blah blah blah</w:t>
+      </w:r>
+      <w:r>
+        <w:t xml:space="preserve"> </w:t>
+      </w:r>
+      <w:r>
+        <w:t>blah blah blah blah blah blah</w:t>
+      </w:r>
+    </w:p>
+    <w:p>
+      <w:pPr>
+        <w:pStyle w:val="Heading2"/>
+        <w:ind w:left="720"/>
+      </w:pPr>
+      <w:r>
+        <w:rPr>
+          <w:rStyle w:val="Heading2Char"/>
+        </w:rPr>
+        <w:t>Matthew</w:t>
+      </w:r>
+      <w:r>
+        <w:t>:</w:t>
+      </w:r>
+    </w:p>
+    <w:p>
+      <w:pPr>
+        <w:ind w:left="1440"/>
+      </w:pPr>
+      <w:r>
+        <w:t>Blah blah blah blah blah blah blah blah blah blah blah blah blah</w:t>
+      </w:r>
+      <w:r>
+        <w:t xml:space="preserve"> </w:t>
+      </w:r>
+      <w:r>
+        <w:t>blah blah blah blah blah blah</w:t>
+      </w:r>
+      <w:r>
+        <w:t xml:space="preserve"> </w:t>
+      </w:r>
+      <w:r>
+        <w:t>blah blah blah blah blah blah</w:t>
+      </w:r>
+      <w:r>
+        <w:t xml:space="preserve"> </w:t>
+      </w:r>
+      <w:r>
+        <w:t>blah blah blah blah blah blah</w:t>
+      </w:r>
+      <w:r>
+        <w:t xml:space="preserve"> </w:t>
+      </w:r>
+      <w:r>
+        <w:t>blah blah blah blah blah blah</w:t>
+      </w:r>
+      <w:r>
+        <w:t xml:space="preserve"> </w:t>
+      </w:r>
+      <w:r>
+        <w:t>blah blah blah blah blah blah</w:t>
+      </w:r>
+      <w:r>
+        <w:t xml:space="preserve"> </w:t>
+      </w:r>
+      <w:r>
+        <w:t>blah blah blah blah blah blah</w:t>
+      </w:r>
+    </w:p>
+    <w:p>
+      <w:pPr>
+        <w:pStyle w:val="Heading2"/>
+        <w:ind w:left="720"/>
+        <w:rPr>
+          <w:rStyle w:val="Heading2Char"/>
+        </w:rPr>
+      </w:pPr>
+      <w:r>
+        <w:rPr>
+          <w:rStyle w:val="Heading2Char"/>
+        </w:rPr>
+        <w:t>Zane</w:t>
+      </w:r>
+      <w:r>
+        <w:rPr>
+          <w:rStyle w:val="Heading2Char"/>
+        </w:rPr>
+        <w:t>:</w:t>
+      </w:r>
+    </w:p>
+    <w:p>
+      <w:pPr>
+        <w:ind w:left="1440"/>
+      </w:pPr>
+      <w:r>
+        <w:t>Blah blah blah blah blah blah blah blah blah blah blah blah blah</w:t>
+      </w:r>
+      <w:r>
+        <w:t xml:space="preserve"> </w:t>
+      </w:r>
+      <w:r>
+        <w:t>blah blah blah blah blah blah</w:t>
+      </w:r>
+      <w:r>
+        <w:t xml:space="preserve"> </w:t>
+      </w:r>
+      <w:r>
+        <w:t>blah blah blah blah blah blah</w:t>
+      </w:r>
+      <w:r>
+        <w:t xml:space="preserve"> </w:t>
+      </w:r>
+      <w:r>
+        <w:t>blah blah blah blah blah blah</w:t>
+      </w:r>
+      <w:r>
+        <w:t xml:space="preserve"> </w:t>
+      </w:r>
+      <w:r>
+        <w:t>blah blah blah blah blah blah</w:t>
+      </w:r>
+      <w:r>
+        <w:t xml:space="preserve"> </w:t>
+      </w:r>
+      <w:r>
+        <w:t>blah blah blah blah blah blah</w:t>
+      </w:r>
+      <w:r>
+        <w:t xml:space="preserve"> </w:t>
+      </w:r>
+      <w:r>
+        <w:t>blah blah blah blah blah blah</w:t>
+      </w:r>
+    </w:p>
+    <w:p>
+      <w:pPr>
+        <w:pStyle w:val="Heading2"/>
+        <w:ind w:left="720"/>
+      </w:pPr>
+      <w:proofErr w:type="spellStart"/>
+      <w:r>
+        <w:rPr>
+          <w:rStyle w:val="Heading2Char"/>
+        </w:rPr>
+        <w:t>Chinonso</w:t>
+      </w:r>
+      <w:proofErr w:type="spellEnd"/>
+      <w:r>
+        <w:t>:</w:t>
+      </w:r>
+    </w:p>
+    <w:p>
+      <w:pPr>
+        <w:ind w:left="1440"/>
+      </w:pPr>
+      <w:r>
+        <w:t>Blah blah blah blah blah blah blah blah blah blah blah blah blah</w:t>
+      </w:r>
+      <w:r>
+        <w:t xml:space="preserve"> </w:t>
+      </w:r>
+      <w:r>
+        <w:t>blah blah blah blah blah blah</w:t>
+      </w:r>
+      <w:r>
+        <w:t xml:space="preserve"> </w:t>
+      </w:r>
+      <w:r>
+        <w:t>blah blah blah blah blah blah</w:t>
+      </w:r>
+      <w:r>
+        <w:t xml:space="preserve"> </w:t>
+      </w:r>
+      <w:r>
+        <w:t>blah blah blah blah blah blah</w:t>
+      </w:r>
+      <w:r>
+        <w:t xml:space="preserve"> </w:t>
+      </w:r>
+      <w:r>
+        <w:t>blah blah blah blah blah blah</w:t>
+      </w:r>
+      <w:r>
+        <w:t xml:space="preserve"> </w:t>
+      </w:r>
+      <w:r>
+        <w:t>blah blah blah blah blah blah</w:t>
+      </w:r>
+      <w:r>
+        <w:t xml:space="preserve"> </w:t>
+      </w:r>
+      <w:r>
+        <w:t>blah blah blah blah blah blah</w:t>
+      </w:r>
+    </w:p>
     <w:p/>
     <w:sectPr>
       <w:pgSz w:w="11906" w:h="16838"/>
@@ -1352,6 +3209,181 @@
     </w:lvl>
   </w:abstractNum>
   <w:abstractNum w:abstractNumId="5" w15:restartNumberingAfterBreak="0">
+    <w:nsid w:val="1F2F7FC1"/>
+    <w:multiLevelType w:val="hybridMultilevel"/>
+    <w:tmpl w:val="D85613F0"/>
+    <w:lvl w:ilvl="0" w:tplc="0C09000F">
+      <w:start w:val="1"/>
+      <w:numFmt w:val="decimal"/>
+      <w:lvlText w:val="%1."/>
+      <w:lvlJc w:val="left"/>
+      <w:pPr>
+        <w:ind w:left="720" w:hanging="360"/>
+      </w:pPr>
+    </w:lvl>
+    <w:lvl w:ilvl="1" w:tplc="0C090019" w:tentative="1">
+      <w:start w:val="1"/>
+      <w:numFmt w:val="lowerLetter"/>
+      <w:lvlText w:val="%2."/>
+      <w:lvlJc w:val="left"/>
+      <w:pPr>
+        <w:ind w:left="1440" w:hanging="360"/>
+      </w:pPr>
+    </w:lvl>
+    <w:lvl w:ilvl="2" w:tplc="0C09001B" w:tentative="1">
+      <w:start w:val="1"/>
+      <w:numFmt w:val="lowerRoman"/>
+      <w:lvlText w:val="%3."/>
+      <w:lvlJc w:val="right"/>
+      <w:pPr>
+        <w:ind w:left="2160" w:hanging="180"/>
+      </w:pPr>
+    </w:lvl>
+    <w:lvl w:ilvl="3" w:tplc="0C09000F" w:tentative="1">
+      <w:start w:val="1"/>
+      <w:numFmt w:val="decimal"/>
+      <w:lvlText w:val="%4."/>
+      <w:lvlJc w:val="left"/>
+      <w:pPr>
+        <w:ind w:left="2880" w:hanging="360"/>
+      </w:pPr>
+    </w:lvl>
+    <w:lvl w:ilvl="4" w:tplc="0C090019" w:tentative="1">
+      <w:start w:val="1"/>
+      <w:numFmt w:val="lowerLetter"/>
+      <w:lvlText w:val="%5."/>
+      <w:lvlJc w:val="left"/>
+      <w:pPr>
+        <w:ind w:left="3600" w:hanging="360"/>
+      </w:pPr>
+    </w:lvl>
+    <w:lvl w:ilvl="5" w:tplc="0C09001B" w:tentative="1">
+      <w:start w:val="1"/>
+      <w:numFmt w:val="lowerRoman"/>
+      <w:lvlText w:val="%6."/>
+      <w:lvlJc w:val="right"/>
+      <w:pPr>
+        <w:ind w:left="4320" w:hanging="180"/>
+      </w:pPr>
+    </w:lvl>
+    <w:lvl w:ilvl="6" w:tplc="0C09000F" w:tentative="1">
+      <w:start w:val="1"/>
+      <w:numFmt w:val="decimal"/>
+      <w:lvlText w:val="%7."/>
+      <w:lvlJc w:val="left"/>
+      <w:pPr>
+        <w:ind w:left="5040" w:hanging="360"/>
+      </w:pPr>
+    </w:lvl>
+    <w:lvl w:ilvl="7" w:tplc="0C090019" w:tentative="1">
+      <w:start w:val="1"/>
+      <w:numFmt w:val="lowerLetter"/>
+      <w:lvlText w:val="%8."/>
+      <w:lvlJc w:val="left"/>
+      <w:pPr>
+        <w:ind w:left="5760" w:hanging="360"/>
+      </w:pPr>
+    </w:lvl>
+    <w:lvl w:ilvl="8" w:tplc="0C09001B" w:tentative="1">
+      <w:start w:val="1"/>
+      <w:numFmt w:val="lowerRoman"/>
+      <w:lvlText w:val="%9."/>
+      <w:lvlJc w:val="right"/>
+      <w:pPr>
+        <w:ind w:left="6480" w:hanging="180"/>
+      </w:pPr>
+    </w:lvl>
+  </w:abstractNum>
+  <w:abstractNum w:abstractNumId="6" w15:restartNumberingAfterBreak="0">
+    <w:nsid w:val="2CF153AA"/>
+    <w:multiLevelType w:val="hybridMultilevel"/>
+    <w:tmpl w:val="C8168ECE"/>
+    <w:lvl w:ilvl="0" w:tplc="0C090001">
+      <w:start w:val="1"/>
+      <w:numFmt w:val="bullet"/>
+      <w:lvlText w:val=""/>
+      <w:lvlJc w:val="left"/>
+      <w:pPr>
+        <w:ind w:left="720" w:hanging="360"/>
+      </w:pPr>
+      <w:rPr>
+        <w:rFonts w:ascii="Symbol" w:hAnsi="Symbol" w:hint="default"/>
+      </w:rPr>
+    </w:lvl>
+    <w:lvl w:ilvl="1" w:tplc="0C090019" w:tentative="1">
+      <w:start w:val="1"/>
+      <w:numFmt w:val="lowerLetter"/>
+      <w:lvlText w:val="%2."/>
+      <w:lvlJc w:val="left"/>
+      <w:pPr>
+        <w:ind w:left="1440" w:hanging="360"/>
+      </w:pPr>
+    </w:lvl>
+    <w:lvl w:ilvl="2" w:tplc="0C09001B" w:tentative="1">
+      <w:start w:val="1"/>
+      <w:numFmt w:val="lowerRoman"/>
+      <w:lvlText w:val="%3."/>
+      <w:lvlJc w:val="right"/>
+      <w:pPr>
+        <w:ind w:left="2160" w:hanging="180"/>
+      </w:pPr>
+    </w:lvl>
+    <w:lvl w:ilvl="3" w:tplc="0C09000F" w:tentative="1">
+      <w:start w:val="1"/>
+      <w:numFmt w:val="decimal"/>
+      <w:lvlText w:val="%4."/>
+      <w:lvlJc w:val="left"/>
+      <w:pPr>
+        <w:ind w:left="2880" w:hanging="360"/>
+      </w:pPr>
+    </w:lvl>
+    <w:lvl w:ilvl="4" w:tplc="0C090019" w:tentative="1">
+      <w:start w:val="1"/>
+      <w:numFmt w:val="lowerLetter"/>
+      <w:lvlText w:val="%5."/>
+      <w:lvlJc w:val="left"/>
+      <w:pPr>
+        <w:ind w:left="3600" w:hanging="360"/>
+      </w:pPr>
+    </w:lvl>
+    <w:lvl w:ilvl="5" w:tplc="0C09001B" w:tentative="1">
+      <w:start w:val="1"/>
+      <w:numFmt w:val="lowerRoman"/>
+      <w:lvlText w:val="%6."/>
+      <w:lvlJc w:val="right"/>
+      <w:pPr>
+        <w:ind w:left="4320" w:hanging="180"/>
+      </w:pPr>
+    </w:lvl>
+    <w:lvl w:ilvl="6" w:tplc="0C09000F" w:tentative="1">
+      <w:start w:val="1"/>
+      <w:numFmt w:val="decimal"/>
+      <w:lvlText w:val="%7."/>
+      <w:lvlJc w:val="left"/>
+      <w:pPr>
+        <w:ind w:left="5040" w:hanging="360"/>
+      </w:pPr>
+    </w:lvl>
+    <w:lvl w:ilvl="7" w:tplc="0C090019" w:tentative="1">
+      <w:start w:val="1"/>
+      <w:numFmt w:val="lowerLetter"/>
+      <w:lvlText w:val="%8."/>
+      <w:lvlJc w:val="left"/>
+      <w:pPr>
+        <w:ind w:left="5760" w:hanging="360"/>
+      </w:pPr>
+    </w:lvl>
+    <w:lvl w:ilvl="8" w:tplc="0C09001B" w:tentative="1">
+      <w:start w:val="1"/>
+      <w:numFmt w:val="lowerRoman"/>
+      <w:lvlText w:val="%9."/>
+      <w:lvlJc w:val="right"/>
+      <w:pPr>
+        <w:ind w:left="6480" w:hanging="180"/>
+      </w:pPr>
+    </w:lvl>
+  </w:abstractNum>
+  <w:abstractNum w:abstractNumId="7" w15:restartNumberingAfterBreak="0">
     <w:nsid w:val="3A481E3C"/>
     <w:multiLevelType w:val="hybridMultilevel"/>
     <w:tmpl w:val="1188FC96"/>
@@ -1464,7 +3496,7 @@
       </w:rPr>
     </w:lvl>
   </w:abstractNum>
-  <w:abstractNum w:abstractNumId="6" w15:restartNumberingAfterBreak="0">
+  <w:abstractNum w:abstractNumId="8" w15:restartNumberingAfterBreak="0">
     <w:nsid w:val="587B4202"/>
     <w:multiLevelType w:val="hybridMultilevel"/>
     <w:tmpl w:val="8F786966"/>
@@ -1577,7 +3609,7 @@
       </w:rPr>
     </w:lvl>
   </w:abstractNum>
-  <w:abstractNum w:abstractNumId="7" w15:restartNumberingAfterBreak="0">
+  <w:abstractNum w:abstractNumId="9" w15:restartNumberingAfterBreak="0">
     <w:nsid w:val="5A8F7116"/>
     <w:multiLevelType w:val="hybridMultilevel"/>
     <w:tmpl w:val="81C0265C"/>
@@ -1689,7 +3721,7 @@
       </w:rPr>
     </w:lvl>
   </w:abstractNum>
-  <w:abstractNum w:abstractNumId="8" w15:restartNumberingAfterBreak="0">
+  <w:abstractNum w:abstractNumId="10" w15:restartNumberingAfterBreak="0">
     <w:nsid w:val="65A95AFB"/>
     <w:multiLevelType w:val="hybridMultilevel"/>
     <w:tmpl w:val="455AE4B0"/>
@@ -1803,16 +3835,16 @@
     </w:lvl>
   </w:abstractNum>
   <w:num w:numId="1">
-    <w:abstractNumId w:val="7"/>
+    <w:abstractNumId w:val="9"/>
   </w:num>
   <w:num w:numId="2">
     <w:abstractNumId w:val="0"/>
   </w:num>
   <w:num w:numId="3">
-    <w:abstractNumId w:val="5"/>
+    <w:abstractNumId w:val="7"/>
   </w:num>
   <w:num w:numId="4">
-    <w:abstractNumId w:val="8"/>
+    <w:abstractNumId w:val="10"/>
   </w:num>
   <w:num w:numId="5">
     <w:abstractNumId w:val="1"/>
@@ -1824,10 +3856,16 @@
     <w:abstractNumId w:val="3"/>
   </w:num>
   <w:num w:numId="8">
-    <w:abstractNumId w:val="6"/>
+    <w:abstractNumId w:val="8"/>
   </w:num>
   <w:num w:numId="9">
     <w:abstractNumId w:val="4"/>
+  </w:num>
+  <w:num w:numId="10">
+    <w:abstractNumId w:val="5"/>
+  </w:num>
+  <w:num w:numId="11">
+    <w:abstractNumId w:val="6"/>
   </w:num>
 </w:numbering>
 </file>
@@ -2319,10 +4357,29 @@
       <w:color w:val="2F5496" w:themeColor="accent1" w:themeShade="BF"/>
     </w:rPr>
   </w:style>
+  <w:style w:type="paragraph" w:styleId="Heading5">
+    <w:name w:val="heading 5"/>
+    <w:basedOn w:val="Normal"/>
+    <w:next w:val="Normal"/>
+    <w:link w:val="Heading5Char"/>
+    <w:uiPriority w:val="9"/>
+    <w:unhideWhenUsed/>
+    <w:qFormat/>
+    <w:rsid w:val="005120EE"/>
+    <w:pPr>
+      <w:keepNext/>
+      <w:keepLines/>
+      <w:spacing w:before="40" w:after="0"/>
+      <w:outlineLvl w:val="4"/>
+    </w:pPr>
+    <w:rPr>
+      <w:rFonts w:asciiTheme="majorHAnsi" w:eastAsiaTheme="majorEastAsia" w:hAnsiTheme="majorHAnsi" w:cstheme="majorBidi"/>
+      <w:color w:val="2F5496" w:themeColor="accent1" w:themeShade="BF"/>
+    </w:rPr>
+  </w:style>
   <w:style w:type="character" w:default="1" w:styleId="DefaultParagraphFont">
     <w:name w:val="Default Paragraph Font"/>
     <w:uiPriority w:val="1"/>
-    <w:semiHidden/>
     <w:unhideWhenUsed/>
   </w:style>
   <w:style w:type="table" w:default="1" w:styleId="TableNormal">
@@ -2485,6 +4542,40 @@
       <w:rFonts w:asciiTheme="majorHAnsi" w:eastAsiaTheme="majorEastAsia" w:hAnsiTheme="majorHAnsi" w:cstheme="majorBidi"/>
       <w:i/>
       <w:iCs/>
+      <w:color w:val="2F5496" w:themeColor="accent1" w:themeShade="BF"/>
+    </w:rPr>
+  </w:style>
+  <w:style w:type="character" w:styleId="Hyperlink">
+    <w:name w:val="Hyperlink"/>
+    <w:basedOn w:val="DefaultParagraphFont"/>
+    <w:uiPriority w:val="99"/>
+    <w:unhideWhenUsed/>
+    <w:rsid w:val="00995CE1"/>
+    <w:rPr>
+      <w:color w:val="0563C1" w:themeColor="hyperlink"/>
+      <w:u w:val="single"/>
+    </w:rPr>
+  </w:style>
+  <w:style w:type="character" w:styleId="UnresolvedMention">
+    <w:name w:val="Unresolved Mention"/>
+    <w:basedOn w:val="DefaultParagraphFont"/>
+    <w:uiPriority w:val="99"/>
+    <w:semiHidden/>
+    <w:unhideWhenUsed/>
+    <w:rsid w:val="00995CE1"/>
+    <w:rPr>
+      <w:color w:val="605E5C"/>
+      <w:shd w:val="clear" w:color="auto" w:fill="E1DFDD"/>
+    </w:rPr>
+  </w:style>
+  <w:style w:type="character" w:customStyle="1" w:styleId="Heading5Char">
+    <w:name w:val="Heading 5 Char"/>
+    <w:basedOn w:val="DefaultParagraphFont"/>
+    <w:link w:val="Heading5"/>
+    <w:uiPriority w:val="9"/>
+    <w:rsid w:val="005120EE"/>
+    <w:rPr>
+      <w:rFonts w:asciiTheme="majorHAnsi" w:eastAsiaTheme="majorEastAsia" w:hAnsiTheme="majorHAnsi" w:cstheme="majorBidi"/>
       <w:color w:val="2F5496" w:themeColor="accent1" w:themeShade="BF"/>
     </w:rPr>
   </w:style>
@@ -2753,6 +4844,21 @@
 </file>
 
 <file path=customXml/item1.xml><?xml version="1.0" encoding="utf-8"?>
+<?mso-contentType ?>
+<FormTemplates xmlns="http://schemas.microsoft.com/sharepoint/v3/contenttype/forms">
+  <Display>DocumentLibraryForm</Display>
+  <Edit>DocumentLibraryForm</Edit>
+  <New>DocumentLibraryForm</New>
+</FormTemplates>
+</file>
+
+<file path=customXml/item2.xml><?xml version="1.0" encoding="utf-8"?>
+<p:properties xmlns:p="http://schemas.microsoft.com/office/2006/metadata/properties" xmlns:xsi="http://www.w3.org/2001/XMLSchema-instance" xmlns:pc="http://schemas.microsoft.com/office/infopath/2007/PartnerControls">
+  <documentManagement/>
+</p:properties>
+</file>
+
+<file path=customXml/item3.xml><?xml version="1.0" encoding="utf-8"?>
 <ct:contentTypeSchema xmlns:ct="http://schemas.microsoft.com/office/2006/metadata/contentType" xmlns:ma="http://schemas.microsoft.com/office/2006/metadata/properties/metaAttributes" ct:_="" ma:_="" ma:contentTypeName="Document" ma:contentTypeID="0x010100CFEE9B4061CA1649BE8F119CDEDA7D97" ma:contentTypeVersion="0" ma:contentTypeDescription="Create a new document." ma:contentTypeScope="" ma:versionID="3680e17d8d16156aface12930eaa9b51">
   <xsd:schema xmlns:xsd="http://www.w3.org/2001/XMLSchema" xmlns:xs="http://www.w3.org/2001/XMLSchema" xmlns:p="http://schemas.microsoft.com/office/2006/metadata/properties" targetNamespace="http://schemas.microsoft.com/office/2006/metadata/properties" ma:root="true" ma:fieldsID="2887ca9c82319b5f4f99bdf7f8e8fac6">
     <xsd:element name="properties">
@@ -2866,33 +4972,10 @@
 </ct:contentTypeSchema>
 </file>
 
-<file path=customXml/item2.xml><?xml version="1.0" encoding="utf-8"?>
-<p:properties xmlns:p="http://schemas.microsoft.com/office/2006/metadata/properties" xmlns:xsi="http://www.w3.org/2001/XMLSchema-instance" xmlns:pc="http://schemas.microsoft.com/office/infopath/2007/PartnerControls">
-  <documentManagement/>
-</p:properties>
-</file>
-
-<file path=customXml/item3.xml><?xml version="1.0" encoding="utf-8"?>
-<?mso-contentType ?>
-<FormTemplates xmlns="http://schemas.microsoft.com/sharepoint/v3/contenttype/forms">
-  <Display>DocumentLibraryForm</Display>
-  <Edit>DocumentLibraryForm</Edit>
-  <New>DocumentLibraryForm</New>
-</FormTemplates>
-</file>
-
 <file path=customXml/itemProps1.xml><?xml version="1.0" encoding="utf-8"?>
-<ds:datastoreItem xmlns:ds="http://schemas.openxmlformats.org/officeDocument/2006/customXml" ds:itemID="{15E13E0E-D0B3-41D1-AF16-8CF874D62582}">
+<ds:datastoreItem xmlns:ds="http://schemas.openxmlformats.org/officeDocument/2006/customXml" ds:itemID="{3780F795-8C97-46EC-97B1-F96FE6E5BF23}">
   <ds:schemaRefs>
-    <ds:schemaRef ds:uri="http://schemas.microsoft.com/office/2006/metadata/contentType"/>
-    <ds:schemaRef ds:uri="http://schemas.microsoft.com/office/2006/metadata/properties/metaAttributes"/>
-    <ds:schemaRef ds:uri="http://www.w3.org/2001/XMLSchema"/>
-    <ds:schemaRef ds:uri="http://schemas.microsoft.com/office/2006/metadata/properties"/>
-    <ds:schemaRef ds:uri="http://schemas.openxmlformats.org/package/2006/metadata/core-properties"/>
-    <ds:schemaRef ds:uri="http://purl.org/dc/elements/1.1/"/>
-    <ds:schemaRef ds:uri="http://purl.org/dc/terms/"/>
-    <ds:schemaRef ds:uri="http://schemas.microsoft.com/internal/obd"/>
-    <ds:schemaRef ds:uri="http://schemas.microsoft.com/office/infopath/2007/PartnerControls"/>
+    <ds:schemaRef ds:uri="http://schemas.microsoft.com/sharepoint/v3/contenttype/forms"/>
   </ds:schemaRefs>
 </ds:datastoreItem>
 </file>
@@ -2907,9 +4990,17 @@
 </file>
 
 <file path=customXml/itemProps3.xml><?xml version="1.0" encoding="utf-8"?>
-<ds:datastoreItem xmlns:ds="http://schemas.openxmlformats.org/officeDocument/2006/customXml" ds:itemID="{3780F795-8C97-46EC-97B1-F96FE6E5BF23}">
+<ds:datastoreItem xmlns:ds="http://schemas.openxmlformats.org/officeDocument/2006/customXml" ds:itemID="{15E13E0E-D0B3-41D1-AF16-8CF874D62582}">
   <ds:schemaRefs>
-    <ds:schemaRef ds:uri="http://schemas.microsoft.com/sharepoint/v3/contenttype/forms"/>
+    <ds:schemaRef ds:uri="http://schemas.microsoft.com/office/2006/metadata/contentType"/>
+    <ds:schemaRef ds:uri="http://schemas.microsoft.com/office/2006/metadata/properties/metaAttributes"/>
+    <ds:schemaRef ds:uri="http://www.w3.org/2001/XMLSchema"/>
+    <ds:schemaRef ds:uri="http://schemas.microsoft.com/office/2006/metadata/properties"/>
+    <ds:schemaRef ds:uri="http://schemas.openxmlformats.org/package/2006/metadata/core-properties"/>
+    <ds:schemaRef ds:uri="http://purl.org/dc/elements/1.1/"/>
+    <ds:schemaRef ds:uri="http://purl.org/dc/terms/"/>
+    <ds:schemaRef ds:uri="http://schemas.microsoft.com/internal/obd"/>
+    <ds:schemaRef ds:uri="http://schemas.microsoft.com/office/infopath/2007/PartnerControls"/>
   </ds:schemaRefs>
 </ds:datastoreItem>
 </file>
</xml_diff>

<commit_message>
minoir mod to blah templates
just made a minor modification to the "blah blah blah" section templates
</commit_message>
<xml_diff>
--- a/Assignment 2.docx
+++ b/Assignment 2.docx
@@ -1263,284 +1263,331 @@
       <w:pPr>
         <w:ind w:left="1440"/>
       </w:pPr>
+      <w:r>
+        <w:t>Blah blah blah blah blah blah blah blah blah blah blah blah blah</w:t>
+      </w:r>
+      <w:r>
+        <w:t xml:space="preserve"> </w:t>
+      </w:r>
+      <w:r>
+        <w:t>blah blah blah blah blah blah</w:t>
+      </w:r>
+      <w:r>
+        <w:t xml:space="preserve"> </w:t>
+      </w:r>
+      <w:r>
+        <w:t>blah blah blah blah blah blah</w:t>
+      </w:r>
+      <w:r>
+        <w:t xml:space="preserve"> </w:t>
+      </w:r>
+      <w:r>
+        <w:t>blah blah blah blah blah blah</w:t>
+      </w:r>
+      <w:r>
+        <w:t xml:space="preserve"> </w:t>
+      </w:r>
+      <w:r>
+        <w:t>blah blah blah blah blah blah</w:t>
+      </w:r>
+      <w:r>
+        <w:t xml:space="preserve"> </w:t>
+      </w:r>
+      <w:r>
+        <w:t>blah blah blah blah blah blah</w:t>
+      </w:r>
+      <w:r>
+        <w:t xml:space="preserve"> </w:t>
+      </w:r>
+      <w:r>
+        <w:t>blah blah blah blah blah blah</w:t>
+      </w:r>
+    </w:p>
+    <w:p>
+      <w:pPr>
+        <w:pStyle w:val="Heading2"/>
+        <w:ind w:left="720"/>
+        <w:rPr>
+          <w:rStyle w:val="Heading2Char"/>
+        </w:rPr>
+      </w:pPr>
+      <w:bookmarkStart w:id="0" w:name="_GoBack"/>
+      <w:bookmarkEnd w:id="0"/>
+      <w:r>
+        <w:rPr>
+          <w:rStyle w:val="Heading2Char"/>
+        </w:rPr>
+        <w:t>Travis</w:t>
+      </w:r>
+      <w:r>
+        <w:rPr>
+          <w:rStyle w:val="Heading2Char"/>
+        </w:rPr>
+        <w:t>:</w:t>
+      </w:r>
+    </w:p>
+    <w:p>
+      <w:pPr>
+        <w:ind w:left="1440"/>
+      </w:pPr>
+      <w:r>
+        <w:t>Blah blah blah blah blah blah blah blah blah blah blah blah blah</w:t>
+      </w:r>
+      <w:r>
+        <w:t xml:space="preserve"> </w:t>
+      </w:r>
+      <w:r>
+        <w:t>blah blah blah blah blah blah</w:t>
+      </w:r>
+      <w:r>
+        <w:t xml:space="preserve"> </w:t>
+      </w:r>
+      <w:r>
+        <w:t>blah blah blah blah blah blah</w:t>
+      </w:r>
+      <w:r>
+        <w:t xml:space="preserve"> </w:t>
+      </w:r>
+      <w:r>
+        <w:t>blah blah blah blah blah blah</w:t>
+      </w:r>
+      <w:r>
+        <w:t xml:space="preserve"> </w:t>
+      </w:r>
+      <w:r>
+        <w:t>blah blah blah blah blah blah</w:t>
+      </w:r>
+      <w:r>
+        <w:t xml:space="preserve"> </w:t>
+      </w:r>
+      <w:r>
+        <w:t>blah blah blah blah blah blah</w:t>
+      </w:r>
+      <w:r>
+        <w:t xml:space="preserve"> </w:t>
+      </w:r>
+      <w:r>
+        <w:t>blah blah blah blah blah blah</w:t>
+      </w:r>
+    </w:p>
+    <w:p>
+      <w:pPr>
+        <w:pStyle w:val="Heading2"/>
+        <w:ind w:left="720"/>
+      </w:pPr>
+      <w:r>
+        <w:rPr>
+          <w:rStyle w:val="Heading2Char"/>
+        </w:rPr>
+        <w:t>Matthew</w:t>
+      </w:r>
+      <w:r>
+        <w:t>:</w:t>
+      </w:r>
+    </w:p>
+    <w:p>
+      <w:pPr>
+        <w:ind w:left="1440"/>
+      </w:pPr>
+      <w:r>
+        <w:t>Blah blah blah blah blah blah blah blah blah blah blah blah blah</w:t>
+      </w:r>
+      <w:r>
+        <w:t xml:space="preserve"> </w:t>
+      </w:r>
+      <w:r>
+        <w:t>blah blah blah blah blah blah</w:t>
+      </w:r>
+      <w:r>
+        <w:t xml:space="preserve"> </w:t>
+      </w:r>
+      <w:r>
+        <w:t>blah blah blah blah blah blah</w:t>
+      </w:r>
+      <w:r>
+        <w:t xml:space="preserve"> </w:t>
+      </w:r>
+      <w:r>
+        <w:t>blah blah blah blah blah blah</w:t>
+      </w:r>
+      <w:r>
+        <w:t xml:space="preserve"> </w:t>
+      </w:r>
+      <w:r>
+        <w:t>blah blah blah blah blah blah</w:t>
+      </w:r>
+      <w:r>
+        <w:t xml:space="preserve"> </w:t>
+      </w:r>
+      <w:r>
+        <w:t>blah blah blah blah blah blah</w:t>
+      </w:r>
+      <w:r>
+        <w:t xml:space="preserve"> </w:t>
+      </w:r>
+      <w:r>
+        <w:t>blah blah blah blah blah blah</w:t>
+      </w:r>
+    </w:p>
+    <w:p>
+      <w:pPr>
+        <w:pStyle w:val="Heading2"/>
+        <w:ind w:left="720"/>
+        <w:rPr>
+          <w:rStyle w:val="Heading2Char"/>
+        </w:rPr>
+      </w:pPr>
+      <w:r>
+        <w:rPr>
+          <w:rStyle w:val="Heading2Char"/>
+        </w:rPr>
+        <w:t>Zane</w:t>
+      </w:r>
+      <w:r>
+        <w:rPr>
+          <w:rStyle w:val="Heading2Char"/>
+        </w:rPr>
+        <w:t>:</w:t>
+      </w:r>
+    </w:p>
+    <w:p>
+      <w:pPr>
+        <w:ind w:left="1440"/>
+      </w:pPr>
+      <w:r>
+        <w:t>Blah blah blah blah blah blah blah blah blah blah blah blah blah</w:t>
+      </w:r>
+      <w:r>
+        <w:t xml:space="preserve"> </w:t>
+      </w:r>
+      <w:r>
+        <w:t>blah blah blah blah blah blah</w:t>
+      </w:r>
+      <w:r>
+        <w:t xml:space="preserve"> </w:t>
+      </w:r>
+      <w:r>
+        <w:t>blah blah blah blah blah blah</w:t>
+      </w:r>
+      <w:r>
+        <w:t xml:space="preserve"> </w:t>
+      </w:r>
+      <w:r>
+        <w:t>blah blah blah blah blah blah</w:t>
+      </w:r>
+      <w:r>
+        <w:t xml:space="preserve"> </w:t>
+      </w:r>
+      <w:r>
+        <w:t>blah blah blah blah blah blah</w:t>
+      </w:r>
+      <w:r>
+        <w:t xml:space="preserve"> </w:t>
+      </w:r>
+      <w:r>
+        <w:t>blah blah blah blah blah blah</w:t>
+      </w:r>
+      <w:r>
+        <w:t xml:space="preserve"> </w:t>
+      </w:r>
+      <w:r>
+        <w:t>blah blah blah blah blah blah</w:t>
+      </w:r>
+    </w:p>
+    <w:p>
+      <w:pPr>
+        <w:pStyle w:val="Heading2"/>
+        <w:ind w:left="720"/>
+      </w:pPr>
+      <w:proofErr w:type="spellStart"/>
+      <w:r>
+        <w:rPr>
+          <w:rStyle w:val="Heading2Char"/>
+        </w:rPr>
+        <w:t>Chinonso</w:t>
+      </w:r>
+      <w:proofErr w:type="spellEnd"/>
+      <w:r>
+        <w:t>:</w:t>
+      </w:r>
+    </w:p>
+    <w:p>
+      <w:pPr>
+        <w:ind w:left="1440"/>
+      </w:pPr>
+      <w:r>
+        <w:t>Blah blah blah blah blah blah blah blah blah blah blah blah blah</w:t>
+      </w:r>
+      <w:r>
+        <w:t xml:space="preserve"> </w:t>
+      </w:r>
+      <w:r>
+        <w:t>blah blah blah blah blah blah</w:t>
+      </w:r>
+      <w:r>
+        <w:t xml:space="preserve"> </w:t>
+      </w:r>
+      <w:r>
+        <w:t>blah blah blah blah blah blah</w:t>
+      </w:r>
+      <w:r>
+        <w:t xml:space="preserve"> </w:t>
+      </w:r>
+      <w:r>
+        <w:t>blah blah blah blah blah blah</w:t>
+      </w:r>
+      <w:r>
+        <w:t xml:space="preserve"> </w:t>
+      </w:r>
+      <w:r>
+        <w:t>blah blah blah blah blah blah</w:t>
+      </w:r>
+      <w:r>
+        <w:t xml:space="preserve"> </w:t>
+      </w:r>
+      <w:r>
+        <w:t>blah blah blah blah blah blah</w:t>
+      </w:r>
+      <w:r>
+        <w:t xml:space="preserve"> </w:t>
+      </w:r>
+      <w:r>
+        <w:t>blah blah blah blah blah blah</w:t>
+      </w:r>
+    </w:p>
+    <w:p/>
+    <w:p>
+      <w:pPr>
+        <w:pStyle w:val="Heading1"/>
+      </w:pPr>
+      <w:r>
+        <w:t>Team website</w:t>
+      </w:r>
+    </w:p>
+    <w:p>
+      <w:pPr>
+        <w:ind w:left="720"/>
+      </w:pPr>
       <w:hyperlink r:id="rId13" w:history="1">
         <w:r>
           <w:rPr>
             <w:rStyle w:val="Hyperlink"/>
           </w:rPr>
-          <w:t>galacticprez.git</w:t>
-        </w:r>
-        <w:r>
-          <w:rPr>
-            <w:rStyle w:val="Hyperlink"/>
-          </w:rPr>
-          <w:t>h</w:t>
-        </w:r>
-        <w:r>
-          <w:rPr>
-            <w:rStyle w:val="Hyperlink"/>
-          </w:rPr>
-          <w:t>ub.io</w:t>
+          <w:t>https://bravemice.github.io/bravemice/</w:t>
         </w:r>
       </w:hyperlink>
     </w:p>
     <w:p>
       <w:pPr>
-        <w:pStyle w:val="Heading2"/>
-        <w:ind w:left="720"/>
-        <w:rPr>
-          <w:rStyle w:val="Heading2Char"/>
-        </w:rPr>
-      </w:pPr>
-      <w:r>
-        <w:rPr>
-          <w:rStyle w:val="Heading2Char"/>
-        </w:rPr>
-        <w:t>Travis</w:t>
-      </w:r>
-      <w:r>
-        <w:rPr>
-          <w:rStyle w:val="Heading2Char"/>
-        </w:rPr>
-        <w:t>:</w:t>
-      </w:r>
-    </w:p>
-    <w:p>
-      <w:pPr>
-        <w:ind w:left="1440"/>
-      </w:pPr>
-      <w:r>
-        <w:t>Blah blah blah blah blah blah blah blah blah blah blah blah blah</w:t>
-      </w:r>
-      <w:r>
-        <w:t xml:space="preserve"> </w:t>
-      </w:r>
-      <w:r>
-        <w:t>blah blah blah blah blah blah</w:t>
-      </w:r>
-      <w:r>
-        <w:t xml:space="preserve"> </w:t>
-      </w:r>
-      <w:r>
-        <w:t>blah blah blah blah blah blah</w:t>
-      </w:r>
-      <w:r>
-        <w:t xml:space="preserve"> </w:t>
-      </w:r>
-      <w:r>
-        <w:t>blah blah blah blah blah blah</w:t>
-      </w:r>
-      <w:r>
-        <w:t xml:space="preserve"> </w:t>
-      </w:r>
-      <w:r>
-        <w:t>blah blah blah blah blah blah</w:t>
-      </w:r>
-      <w:r>
-        <w:t xml:space="preserve"> </w:t>
-      </w:r>
-      <w:r>
-        <w:t>blah blah blah blah blah blah</w:t>
-      </w:r>
-      <w:r>
-        <w:t xml:space="preserve"> </w:t>
-      </w:r>
-      <w:r>
-        <w:t>blah blah blah blah blah blah</w:t>
-      </w:r>
-    </w:p>
-    <w:p>
-      <w:pPr>
-        <w:pStyle w:val="Heading2"/>
-        <w:ind w:left="720"/>
-      </w:pPr>
-      <w:r>
-        <w:rPr>
-          <w:rStyle w:val="Heading2Char"/>
-        </w:rPr>
-        <w:t>Matthew</w:t>
-      </w:r>
-      <w:r>
-        <w:t>:</w:t>
-      </w:r>
-    </w:p>
-    <w:p>
-      <w:pPr>
-        <w:ind w:left="1440"/>
-      </w:pPr>
-      <w:r>
-        <w:t>Blah blah blah blah blah blah blah blah blah blah blah blah blah</w:t>
-      </w:r>
-      <w:r>
-        <w:t xml:space="preserve"> </w:t>
-      </w:r>
-      <w:r>
-        <w:t>blah blah blah blah blah blah</w:t>
-      </w:r>
-      <w:r>
-        <w:t xml:space="preserve"> </w:t>
-      </w:r>
-      <w:r>
-        <w:t>blah blah blah blah blah blah</w:t>
-      </w:r>
-      <w:r>
-        <w:t xml:space="preserve"> </w:t>
-      </w:r>
-      <w:r>
-        <w:t>blah blah blah blah blah blah</w:t>
-      </w:r>
-      <w:r>
-        <w:t xml:space="preserve"> </w:t>
-      </w:r>
-      <w:r>
-        <w:t>blah blah blah blah blah blah</w:t>
-      </w:r>
-      <w:r>
-        <w:t xml:space="preserve"> </w:t>
-      </w:r>
-      <w:r>
-        <w:t>blah blah blah blah blah blah</w:t>
-      </w:r>
-      <w:r>
-        <w:t xml:space="preserve"> </w:t>
-      </w:r>
-      <w:r>
-        <w:t>blah blah blah blah blah blah</w:t>
-      </w:r>
-    </w:p>
-    <w:p>
-      <w:pPr>
-        <w:pStyle w:val="Heading2"/>
-        <w:ind w:left="720"/>
-        <w:rPr>
-          <w:rStyle w:val="Heading2Char"/>
-        </w:rPr>
-      </w:pPr>
-      <w:r>
-        <w:rPr>
-          <w:rStyle w:val="Heading2Char"/>
-        </w:rPr>
-        <w:t>Zane</w:t>
-      </w:r>
-      <w:r>
-        <w:rPr>
-          <w:rStyle w:val="Heading2Char"/>
-        </w:rPr>
-        <w:t>:</w:t>
-      </w:r>
-    </w:p>
-    <w:p>
-      <w:pPr>
-        <w:ind w:left="1440"/>
-      </w:pPr>
-      <w:r>
-        <w:t>Blah blah blah blah blah blah blah blah blah blah blah blah blah</w:t>
-      </w:r>
-      <w:r>
-        <w:t xml:space="preserve"> </w:t>
-      </w:r>
-      <w:r>
-        <w:t>blah blah blah blah blah blah</w:t>
-      </w:r>
-      <w:r>
-        <w:t xml:space="preserve"> </w:t>
-      </w:r>
-      <w:r>
-        <w:t>blah blah blah blah blah blah</w:t>
-      </w:r>
-      <w:r>
-        <w:t xml:space="preserve"> </w:t>
-      </w:r>
-      <w:r>
-        <w:t>blah blah blah blah blah blah</w:t>
-      </w:r>
-      <w:r>
-        <w:t xml:space="preserve"> </w:t>
-      </w:r>
-      <w:r>
-        <w:t>blah blah blah blah blah blah</w:t>
-      </w:r>
-      <w:r>
-        <w:t xml:space="preserve"> </w:t>
-      </w:r>
-      <w:r>
-        <w:t>blah blah blah blah blah blah</w:t>
-      </w:r>
-      <w:r>
-        <w:t xml:space="preserve"> </w:t>
-      </w:r>
-      <w:r>
-        <w:t>blah blah blah blah blah blah</w:t>
-      </w:r>
-    </w:p>
-    <w:p>
-      <w:pPr>
-        <w:pStyle w:val="Heading2"/>
-        <w:ind w:left="720"/>
-      </w:pPr>
-      <w:proofErr w:type="spellStart"/>
-      <w:r>
-        <w:rPr>
-          <w:rStyle w:val="Heading2Char"/>
-        </w:rPr>
-        <w:t>Chinonso</w:t>
-      </w:r>
-      <w:proofErr w:type="spellEnd"/>
-      <w:r>
-        <w:t>:</w:t>
-      </w:r>
-    </w:p>
-    <w:p>
-      <w:pPr>
-        <w:ind w:left="1440"/>
-      </w:pPr>
-      <w:r>
-        <w:t>Blah blah blah blah blah blah blah blah blah blah blah blah blah</w:t>
-      </w:r>
-      <w:r>
-        <w:t xml:space="preserve"> </w:t>
-      </w:r>
-      <w:r>
-        <w:t>blah blah blah blah blah blah</w:t>
-      </w:r>
-      <w:r>
-        <w:t xml:space="preserve"> </w:t>
-      </w:r>
-      <w:r>
-        <w:t>blah blah blah blah blah blah</w:t>
-      </w:r>
-      <w:r>
-        <w:t xml:space="preserve"> </w:t>
-      </w:r>
-      <w:r>
-        <w:t>blah blah blah blah blah blah</w:t>
-      </w:r>
-      <w:r>
-        <w:t xml:space="preserve"> </w:t>
-      </w:r>
-      <w:r>
-        <w:t>blah blah blah blah blah blah</w:t>
-      </w:r>
-      <w:r>
-        <w:t xml:space="preserve"> </w:t>
-      </w:r>
-      <w:r>
-        <w:t>blah blah blah blah blah blah</w:t>
-      </w:r>
-      <w:r>
-        <w:t xml:space="preserve"> </w:t>
-      </w:r>
-      <w:r>
-        <w:t>blah blah blah blah blah blah</w:t>
-      </w:r>
-    </w:p>
-    <w:p/>
+        <w:ind w:left="720"/>
+      </w:pPr>
+    </w:p>
     <w:p>
       <w:pPr>
         <w:pStyle w:val="Heading1"/>
       </w:pPr>
       <w:r>
-        <w:t>Team website</w:t>
+        <w:t>GitHub repo</w:t>
       </w:r>
     </w:p>
     <w:p>
@@ -1548,46 +1595,6 @@
         <w:ind w:left="720"/>
       </w:pPr>
       <w:hyperlink r:id="rId14" w:history="1">
-        <w:r>
-          <w:rPr>
-            <w:rStyle w:val="Hyperlink"/>
-          </w:rPr>
-          <w:t>https://bravemice.github.io/bravem</w:t>
-        </w:r>
-        <w:r>
-          <w:rPr>
-            <w:rStyle w:val="Hyperlink"/>
-          </w:rPr>
-          <w:t>i</w:t>
-        </w:r>
-        <w:r>
-          <w:rPr>
-            <w:rStyle w:val="Hyperlink"/>
-          </w:rPr>
-          <w:t>ce/</w:t>
-        </w:r>
-      </w:hyperlink>
-    </w:p>
-    <w:p>
-      <w:pPr>
-        <w:ind w:left="720"/>
-      </w:pPr>
-      <w:bookmarkStart w:id="0" w:name="_GoBack"/>
-      <w:bookmarkEnd w:id="0"/>
-    </w:p>
-    <w:p>
-      <w:pPr>
-        <w:pStyle w:val="Heading1"/>
-      </w:pPr>
-      <w:r>
-        <w:t>GitHub repo</w:t>
-      </w:r>
-    </w:p>
-    <w:p>
-      <w:pPr>
-        <w:ind w:left="720"/>
-      </w:pPr>
-      <w:hyperlink r:id="rId15" w:history="1">
         <w:r>
           <w:rPr>
             <w:rStyle w:val="Hyperlink"/>
@@ -1646,6 +1653,7 @@
         <w:ind w:left="720"/>
       </w:pPr>
       <w:r>
+        <w:lastRenderedPageBreak/>
         <w:t>Skill demand ranking</w:t>
       </w:r>
     </w:p>
@@ -1656,7 +1664,6 @@
         <w:ind w:left="720"/>
       </w:pPr>
       <w:r>
-        <w:lastRenderedPageBreak/>
         <w:tab/>
         <w:t>Top 3 ( general and specific )</w:t>
       </w:r>
@@ -1887,6 +1894,7 @@
         </w:numPr>
       </w:pPr>
       <w:r>
+        <w:lastRenderedPageBreak/>
         <w:t>Mini computers ( eg: raspberry pi )</w:t>
       </w:r>
     </w:p>
@@ -1900,7 +1908,6 @@
         </w:numPr>
       </w:pPr>
       <w:r>
-        <w:lastRenderedPageBreak/>
         <w:t>What do they do?</w:t>
       </w:r>
       <w:r>
@@ -2126,6 +2133,7 @@
           <w:b/>
           <w:bCs/>
         </w:rPr>
+        <w:lastRenderedPageBreak/>
         <w:t>Then:</w:t>
       </w:r>
     </w:p>
@@ -2139,7 +2147,6 @@
         </w:numPr>
       </w:pPr>
       <w:r>
-        <w:lastRenderedPageBreak/>
         <w:t>Login to spark plus on canvas</w:t>
       </w:r>
     </w:p>
@@ -2350,6 +2357,7 @@
         <w:ind w:left="720"/>
       </w:pPr>
       <w:r>
+        <w:lastRenderedPageBreak/>
         <w:t>Trevor:</w:t>
       </w:r>
     </w:p>
@@ -2409,7 +2417,6 @@
         <w:rPr>
           <w:rStyle w:val="Heading2Char"/>
         </w:rPr>
-        <w:lastRenderedPageBreak/>
         <w:t>Travis</w:t>
       </w:r>
       <w:r>
@@ -4821,6 +4828,21 @@
 </file>
 
 <file path=customXml/item1.xml><?xml version="1.0" encoding="utf-8"?>
+<?mso-contentType ?>
+<FormTemplates xmlns="http://schemas.microsoft.com/sharepoint/v3/contenttype/forms">
+  <Display>DocumentLibraryForm</Display>
+  <Edit>DocumentLibraryForm</Edit>
+  <New>DocumentLibraryForm</New>
+</FormTemplates>
+</file>
+
+<file path=customXml/item2.xml><?xml version="1.0" encoding="utf-8"?>
+<p:properties xmlns:p="http://schemas.microsoft.com/office/2006/metadata/properties" xmlns:xsi="http://www.w3.org/2001/XMLSchema-instance" xmlns:pc="http://schemas.microsoft.com/office/infopath/2007/PartnerControls">
+  <documentManagement/>
+</p:properties>
+</file>
+
+<file path=customXml/item3.xml><?xml version="1.0" encoding="utf-8"?>
 <ct:contentTypeSchema xmlns:ct="http://schemas.microsoft.com/office/2006/metadata/contentType" xmlns:ma="http://schemas.microsoft.com/office/2006/metadata/properties/metaAttributes" ct:_="" ma:_="" ma:contentTypeName="Document" ma:contentTypeID="0x010100CFEE9B4061CA1649BE8F119CDEDA7D97" ma:contentTypeVersion="0" ma:contentTypeDescription="Create a new document." ma:contentTypeScope="" ma:versionID="3680e17d8d16156aface12930eaa9b51">
   <xsd:schema xmlns:xsd="http://www.w3.org/2001/XMLSchema" xmlns:xs="http://www.w3.org/2001/XMLSchema" xmlns:p="http://schemas.microsoft.com/office/2006/metadata/properties" targetNamespace="http://schemas.microsoft.com/office/2006/metadata/properties" ma:root="true" ma:fieldsID="2887ca9c82319b5f4f99bdf7f8e8fac6">
     <xsd:element name="properties">
@@ -4934,33 +4956,10 @@
 </ct:contentTypeSchema>
 </file>
 
-<file path=customXml/item2.xml><?xml version="1.0" encoding="utf-8"?>
-<p:properties xmlns:p="http://schemas.microsoft.com/office/2006/metadata/properties" xmlns:xsi="http://www.w3.org/2001/XMLSchema-instance" xmlns:pc="http://schemas.microsoft.com/office/infopath/2007/PartnerControls">
-  <documentManagement/>
-</p:properties>
-</file>
-
-<file path=customXml/item3.xml><?xml version="1.0" encoding="utf-8"?>
-<?mso-contentType ?>
-<FormTemplates xmlns="http://schemas.microsoft.com/sharepoint/v3/contenttype/forms">
-  <Display>DocumentLibraryForm</Display>
-  <Edit>DocumentLibraryForm</Edit>
-  <New>DocumentLibraryForm</New>
-</FormTemplates>
-</file>
-
 <file path=customXml/itemProps1.xml><?xml version="1.0" encoding="utf-8"?>
-<ds:datastoreItem xmlns:ds="http://schemas.openxmlformats.org/officeDocument/2006/customXml" ds:itemID="{15E13E0E-D0B3-41D1-AF16-8CF874D62582}">
+<ds:datastoreItem xmlns:ds="http://schemas.openxmlformats.org/officeDocument/2006/customXml" ds:itemID="{3780F795-8C97-46EC-97B1-F96FE6E5BF23}">
   <ds:schemaRefs>
-    <ds:schemaRef ds:uri="http://schemas.microsoft.com/office/2006/metadata/contentType"/>
-    <ds:schemaRef ds:uri="http://schemas.microsoft.com/office/2006/metadata/properties/metaAttributes"/>
-    <ds:schemaRef ds:uri="http://www.w3.org/2001/XMLSchema"/>
-    <ds:schemaRef ds:uri="http://schemas.microsoft.com/office/2006/metadata/properties"/>
-    <ds:schemaRef ds:uri="http://schemas.openxmlformats.org/package/2006/metadata/core-properties"/>
-    <ds:schemaRef ds:uri="http://purl.org/dc/elements/1.1/"/>
-    <ds:schemaRef ds:uri="http://purl.org/dc/terms/"/>
-    <ds:schemaRef ds:uri="http://schemas.microsoft.com/internal/obd"/>
-    <ds:schemaRef ds:uri="http://schemas.microsoft.com/office/infopath/2007/PartnerControls"/>
+    <ds:schemaRef ds:uri="http://schemas.microsoft.com/sharepoint/v3/contenttype/forms"/>
   </ds:schemaRefs>
 </ds:datastoreItem>
 </file>
@@ -4975,9 +4974,17 @@
 </file>
 
 <file path=customXml/itemProps3.xml><?xml version="1.0" encoding="utf-8"?>
-<ds:datastoreItem xmlns:ds="http://schemas.openxmlformats.org/officeDocument/2006/customXml" ds:itemID="{3780F795-8C97-46EC-97B1-F96FE6E5BF23}">
+<ds:datastoreItem xmlns:ds="http://schemas.openxmlformats.org/officeDocument/2006/customXml" ds:itemID="{15E13E0E-D0B3-41D1-AF16-8CF874D62582}">
   <ds:schemaRefs>
-    <ds:schemaRef ds:uri="http://schemas.microsoft.com/sharepoint/v3/contenttype/forms"/>
+    <ds:schemaRef ds:uri="http://schemas.microsoft.com/office/2006/metadata/contentType"/>
+    <ds:schemaRef ds:uri="http://schemas.microsoft.com/office/2006/metadata/properties/metaAttributes"/>
+    <ds:schemaRef ds:uri="http://www.w3.org/2001/XMLSchema"/>
+    <ds:schemaRef ds:uri="http://schemas.microsoft.com/office/2006/metadata/properties"/>
+    <ds:schemaRef ds:uri="http://schemas.openxmlformats.org/package/2006/metadata/core-properties"/>
+    <ds:schemaRef ds:uri="http://purl.org/dc/elements/1.1/"/>
+    <ds:schemaRef ds:uri="http://purl.org/dc/terms/"/>
+    <ds:schemaRef ds:uri="http://schemas.microsoft.com/internal/obd"/>
+    <ds:schemaRef ds:uri="http://schemas.microsoft.com/office/infopath/2007/PartnerControls"/>
   </ds:schemaRefs>
 </ds:datastoreItem>
 </file>
</xml_diff>

<commit_message>
edited and merge fixed
</commit_message>
<xml_diff>
--- a/Assignment 2.docx
+++ b/Assignment 2.docx
@@ -626,10 +626,7 @@
         <w:ind w:left="720"/>
       </w:pPr>
       <w:r>
-        <w:t>Creativity</w:t>
-      </w:r>
-      <w:r>
-        <w:t>:</w:t>
+        <w:t>Creativity:</w:t>
       </w:r>
     </w:p>
     <w:p>
@@ -713,6 +710,25 @@
     </w:p>
     <w:p>
       <w:pPr>
+        <w:pStyle w:val="Heading3"/>
+        <w:numPr>
+          <w:ilvl w:val="0"/>
+          <w:numId w:val="11"/>
+        </w:numPr>
+      </w:pPr>
+      <w:bookmarkStart w:id="0" w:name="_GoBack"/>
+      <w:bookmarkEnd w:id="0"/>
+      <w:proofErr w:type="spellStart"/>
+      <w:r>
+        <w:t>Chinonso</w:t>
+      </w:r>
+      <w:proofErr w:type="spellEnd"/>
+      <w:r>
+        <w:t>:</w:t>
+      </w:r>
+    </w:p>
+    <w:p>
+      <w:pPr>
         <w:pStyle w:val="Heading5"/>
         <w:ind w:left="720"/>
       </w:pPr>
@@ -762,9 +778,80 @@
       </w:pPr>
       <w:r>
         <w:tab/>
+        <w:t>Results:</w:t>
+      </w:r>
+    </w:p>
+    <w:p>
+      <w:pPr>
+        <w:pStyle w:val="Heading3"/>
+        <w:numPr>
+          <w:ilvl w:val="0"/>
+          <w:numId w:val="11"/>
+        </w:numPr>
+      </w:pPr>
+      <w:r>
+        <w:t>Tony</w:t>
+      </w:r>
+      <w:r>
+        <w:t>:</w:t>
+      </w:r>
+    </w:p>
+    <w:p>
+      <w:pPr>
+        <w:pStyle w:val="Heading5"/>
+        <w:ind w:left="720"/>
+      </w:pPr>
+      <w:r>
+        <w:t>Test 1:</w:t>
+      </w:r>
+    </w:p>
+    <w:p>
+      <w:pPr>
+        <w:ind w:left="720"/>
+      </w:pPr>
+      <w:r>
+        <w:tab/>
         <w:t xml:space="preserve">Results: </w:t>
       </w:r>
     </w:p>
+    <w:p>
+      <w:pPr>
+        <w:pStyle w:val="Heading5"/>
+        <w:ind w:left="720"/>
+      </w:pPr>
+      <w:r>
+        <w:t>Test 2:</w:t>
+      </w:r>
+    </w:p>
+    <w:p>
+      <w:pPr>
+        <w:ind w:left="720"/>
+      </w:pPr>
+      <w:r>
+        <w:tab/>
+        <w:t xml:space="preserve">Results: </w:t>
+      </w:r>
+    </w:p>
+    <w:p>
+      <w:pPr>
+        <w:pStyle w:val="Heading5"/>
+        <w:ind w:left="720"/>
+      </w:pPr>
+      <w:r>
+        <w:lastRenderedPageBreak/>
+        <w:t>Test 3:</w:t>
+      </w:r>
+    </w:p>
+    <w:p>
+      <w:pPr>
+        <w:ind w:left="720"/>
+      </w:pPr>
+      <w:r>
+        <w:tab/>
+        <w:t>Results:</w:t>
+      </w:r>
+    </w:p>
+    <w:p/>
     <w:p>
       <w:pPr>
         <w:pStyle w:val="Heading1"/>
@@ -800,11 +887,7 @@
         <w:ind w:left="1440"/>
       </w:pPr>
       <w:r>
-        <w:t xml:space="preserve">Done over 100 jobs in my life, 48 years old, raised in a tiny country town by 2 doctors, and I look like the love child of a hobbit with gigantism that shagged a Wookie after a big night out at the green dragon … I will likely become galactic </w:t>
-      </w:r>
-      <w:r>
-        <w:lastRenderedPageBreak/>
-        <w:t>president one day.</w:t>
+        <w:t>Done over 100 jobs in my life, 48 years old, raised in a tiny country town by 2 doctors, and I look like the love child of a hobbit with gigantism that shagged a Wookie after a big night out at the green dragon … I will likely become galactic president one day.</w:t>
       </w:r>
       <w:r>
         <w:t xml:space="preserve"> I’ve sold 3D CAD/CAM/CAE/PDM software, and other software over the years … I grew up with electronics around me, worked as a cable tv and telephony installer, worked as a videowall technician, and a great many other relevant things too numerous to mention. I am interested in inventing things both in terms of software, networks, systems, devices, and machines.</w:t>
@@ -950,8 +1033,16 @@
         <w:rPr>
           <w:rStyle w:val="Heading2Char"/>
         </w:rPr>
-        <w:t>Zane Van Gramberg</w:t>
-      </w:r>
+        <w:t xml:space="preserve">Zane Van </w:t>
+      </w:r>
+      <w:proofErr w:type="spellStart"/>
+      <w:r>
+        <w:rPr>
+          <w:rStyle w:val="Heading2Char"/>
+        </w:rPr>
+        <w:t>Gramberg</w:t>
+      </w:r>
+      <w:proofErr w:type="spellEnd"/>
       <w:r>
         <w:t xml:space="preserve"> - </w:t>
       </w:r>
@@ -989,8 +1080,6 @@
       <w:r>
         <w:t>the future</w:t>
       </w:r>
-      <w:bookmarkStart w:id="0" w:name="_GoBack"/>
-      <w:bookmarkEnd w:id="0"/>
       <w:r>
         <w:t>. Interestingly, despite pursuing a career with computers, I never learnt to touch type. I will remedy this while I complete this course. I am glad I get the opportunity to do this course online cause I love to travel. I plan to travel around Asia while I study.</w:t>
       </w:r>
@@ -999,12 +1088,28 @@
       <w:pPr>
         <w:ind w:firstLine="720"/>
       </w:pPr>
+      <w:proofErr w:type="spellStart"/>
       <w:r>
         <w:rPr>
           <w:rStyle w:val="Heading2Char"/>
         </w:rPr>
-        <w:t>Chinonso John Nkpolukwu</w:t>
-      </w:r>
+        <w:t>Chinonso</w:t>
+      </w:r>
+      <w:proofErr w:type="spellEnd"/>
+      <w:r>
+        <w:rPr>
+          <w:rStyle w:val="Heading2Char"/>
+        </w:rPr>
+        <w:t xml:space="preserve"> John </w:t>
+      </w:r>
+      <w:proofErr w:type="spellStart"/>
+      <w:r>
+        <w:rPr>
+          <w:rStyle w:val="Heading2Char"/>
+        </w:rPr>
+        <w:t>Nkpolukwu</w:t>
+      </w:r>
+      <w:proofErr w:type="spellEnd"/>
       <w:r>
         <w:t xml:space="preserve"> - </w:t>
       </w:r>
@@ -1061,6 +1166,66 @@
         <w:t>blah blah blah blah blah blah</w:t>
       </w:r>
     </w:p>
+    <w:p>
+      <w:pPr>
+        <w:pStyle w:val="Heading2"/>
+        <w:ind w:left="720"/>
+      </w:pPr>
+      <w:r>
+        <w:rPr>
+          <w:rStyle w:val="Heading2Char"/>
+        </w:rPr>
+        <w:t>Tony</w:t>
+      </w:r>
+      <w:r>
+        <w:t>:</w:t>
+      </w:r>
+    </w:p>
+    <w:p>
+      <w:pPr>
+        <w:ind w:left="1440"/>
+      </w:pPr>
+      <w:r>
+        <w:t>Blah blah blah blah blah blah blah blah blah blah blah blah blah</w:t>
+      </w:r>
+      <w:r>
+        <w:t xml:space="preserve"> </w:t>
+      </w:r>
+      <w:r>
+        <w:t>blah blah blah blah blah blah</w:t>
+      </w:r>
+      <w:r>
+        <w:t xml:space="preserve"> </w:t>
+      </w:r>
+      <w:r>
+        <w:t>blah blah blah blah blah blah</w:t>
+      </w:r>
+      <w:r>
+        <w:t xml:space="preserve"> </w:t>
+      </w:r>
+      <w:r>
+        <w:t>blah blah blah blah blah blah</w:t>
+      </w:r>
+      <w:r>
+        <w:t xml:space="preserve"> </w:t>
+      </w:r>
+      <w:r>
+        <w:t>blah blah blah blah blah blah</w:t>
+      </w:r>
+      <w:r>
+        <w:t xml:space="preserve"> </w:t>
+      </w:r>
+      <w:r>
+        <w:t>blah blah blah blah blah blah</w:t>
+      </w:r>
+      <w:r>
+        <w:t xml:space="preserve"> </w:t>
+      </w:r>
+      <w:r>
+        <w:t>blah blah blah blah blah blah</w:t>
+      </w:r>
+    </w:p>
+    <w:p/>
     <w:p/>
     <w:p>
       <w:pPr>
@@ -1068,6 +1233,377 @@
       </w:pPr>
       <w:r>
         <w:t>Ideal jobs</w:t>
+      </w:r>
+    </w:p>
+    <w:p>
+      <w:pPr>
+        <w:pStyle w:val="Heading2"/>
+        <w:ind w:left="720"/>
+      </w:pPr>
+      <w:r>
+        <w:t>Trevor:</w:t>
+      </w:r>
+    </w:p>
+    <w:p>
+      <w:pPr>
+        <w:ind w:left="1440"/>
+      </w:pPr>
+      <w:r>
+        <w:t>Blah blah blah blah blah blah blah blah blah blah blah blah blah</w:t>
+      </w:r>
+      <w:r>
+        <w:t xml:space="preserve"> </w:t>
+      </w:r>
+      <w:r>
+        <w:t>blah blah blah blah blah blah</w:t>
+      </w:r>
+      <w:r>
+        <w:t xml:space="preserve"> </w:t>
+      </w:r>
+      <w:r>
+        <w:t>blah blah blah blah blah blah</w:t>
+      </w:r>
+      <w:r>
+        <w:t xml:space="preserve"> </w:t>
+      </w:r>
+      <w:r>
+        <w:t>blah blah blah blah blah blah</w:t>
+      </w:r>
+      <w:r>
+        <w:t xml:space="preserve"> </w:t>
+      </w:r>
+      <w:r>
+        <w:t>blah blah blah blah blah blah</w:t>
+      </w:r>
+      <w:r>
+        <w:t xml:space="preserve"> </w:t>
+      </w:r>
+      <w:r>
+        <w:t>blah blah blah blah blah blah</w:t>
+      </w:r>
+      <w:r>
+        <w:t xml:space="preserve"> </w:t>
+      </w:r>
+      <w:r>
+        <w:t>blah blah blah blah blah blah</w:t>
+      </w:r>
+    </w:p>
+    <w:p>
+      <w:pPr>
+        <w:pStyle w:val="Heading2"/>
+        <w:ind w:left="720"/>
+        <w:rPr>
+          <w:rStyle w:val="Heading2Char"/>
+        </w:rPr>
+      </w:pPr>
+      <w:r>
+        <w:rPr>
+          <w:rStyle w:val="Heading2Char"/>
+        </w:rPr>
+        <w:t>Travis</w:t>
+      </w:r>
+      <w:r>
+        <w:rPr>
+          <w:rStyle w:val="Heading2Char"/>
+        </w:rPr>
+        <w:t>:</w:t>
+      </w:r>
+    </w:p>
+    <w:p>
+      <w:pPr>
+        <w:ind w:left="1440"/>
+      </w:pPr>
+      <w:r>
+        <w:t>Blah blah blah blah blah blah blah blah blah blah blah blah blah</w:t>
+      </w:r>
+      <w:r>
+        <w:t xml:space="preserve"> </w:t>
+      </w:r>
+      <w:r>
+        <w:t>blah blah blah blah blah blah</w:t>
+      </w:r>
+      <w:r>
+        <w:t xml:space="preserve"> </w:t>
+      </w:r>
+      <w:r>
+        <w:t>blah blah blah blah blah blah</w:t>
+      </w:r>
+      <w:r>
+        <w:t xml:space="preserve"> </w:t>
+      </w:r>
+      <w:r>
+        <w:t>blah blah blah blah blah blah</w:t>
+      </w:r>
+      <w:r>
+        <w:t xml:space="preserve"> </w:t>
+      </w:r>
+      <w:r>
+        <w:t>blah blah blah blah blah blah</w:t>
+      </w:r>
+      <w:r>
+        <w:t xml:space="preserve"> </w:t>
+      </w:r>
+      <w:r>
+        <w:t>blah blah blah blah blah blah</w:t>
+      </w:r>
+      <w:r>
+        <w:t xml:space="preserve"> </w:t>
+      </w:r>
+      <w:r>
+        <w:t>blah blah blah blah blah blah</w:t>
+      </w:r>
+    </w:p>
+    <w:p>
+      <w:pPr>
+        <w:pStyle w:val="Heading2"/>
+        <w:ind w:left="720"/>
+      </w:pPr>
+      <w:r>
+        <w:rPr>
+          <w:rStyle w:val="Heading2Char"/>
+        </w:rPr>
+        <w:t>Matthew</w:t>
+      </w:r>
+      <w:r>
+        <w:t>:</w:t>
+      </w:r>
+    </w:p>
+    <w:p>
+      <w:pPr>
+        <w:ind w:left="1440"/>
+      </w:pPr>
+      <w:r>
+        <w:t>Blah blah blah blah blah blah blah blah blah blah blah blah blah</w:t>
+      </w:r>
+      <w:r>
+        <w:t xml:space="preserve"> </w:t>
+      </w:r>
+      <w:r>
+        <w:t>blah blah blah blah blah blah</w:t>
+      </w:r>
+      <w:r>
+        <w:t xml:space="preserve"> </w:t>
+      </w:r>
+      <w:r>
+        <w:t>blah blah blah blah blah blah</w:t>
+      </w:r>
+      <w:r>
+        <w:t xml:space="preserve"> </w:t>
+      </w:r>
+      <w:r>
+        <w:t>blah blah blah blah blah blah</w:t>
+      </w:r>
+      <w:r>
+        <w:t xml:space="preserve"> </w:t>
+      </w:r>
+      <w:r>
+        <w:t>blah blah blah blah blah blah</w:t>
+      </w:r>
+      <w:r>
+        <w:t xml:space="preserve"> </w:t>
+      </w:r>
+      <w:r>
+        <w:t>blah blah blah blah blah blah</w:t>
+      </w:r>
+      <w:r>
+        <w:t xml:space="preserve"> </w:t>
+      </w:r>
+      <w:r>
+        <w:t>blah blah blah blah blah blah</w:t>
+      </w:r>
+    </w:p>
+    <w:p>
+      <w:pPr>
+        <w:pStyle w:val="Heading2"/>
+        <w:ind w:left="720"/>
+        <w:rPr>
+          <w:rStyle w:val="Heading2Char"/>
+        </w:rPr>
+      </w:pPr>
+      <w:r>
+        <w:rPr>
+          <w:rStyle w:val="Heading2Char"/>
+        </w:rPr>
+        <w:t>Zane</w:t>
+      </w:r>
+      <w:r>
+        <w:rPr>
+          <w:rStyle w:val="Heading2Char"/>
+        </w:rPr>
+        <w:t>:</w:t>
+      </w:r>
+    </w:p>
+    <w:p>
+      <w:pPr>
+        <w:ind w:left="1440"/>
+      </w:pPr>
+      <w:r>
+        <w:t>Blah blah blah blah blah blah blah blah blah blah blah blah blah</w:t>
+      </w:r>
+      <w:r>
+        <w:t xml:space="preserve"> </w:t>
+      </w:r>
+      <w:r>
+        <w:t>blah blah blah blah blah blah</w:t>
+      </w:r>
+      <w:r>
+        <w:t xml:space="preserve"> </w:t>
+      </w:r>
+      <w:r>
+        <w:t>blah blah blah blah blah blah</w:t>
+      </w:r>
+      <w:r>
+        <w:t xml:space="preserve"> </w:t>
+      </w:r>
+      <w:r>
+        <w:t>blah blah blah blah blah blah</w:t>
+      </w:r>
+      <w:r>
+        <w:t xml:space="preserve"> </w:t>
+      </w:r>
+      <w:r>
+        <w:t>blah blah blah blah blah blah</w:t>
+      </w:r>
+      <w:r>
+        <w:t xml:space="preserve"> </w:t>
+      </w:r>
+      <w:r>
+        <w:t>blah blah blah blah blah blah</w:t>
+      </w:r>
+      <w:r>
+        <w:t xml:space="preserve"> </w:t>
+      </w:r>
+      <w:r>
+        <w:t>blah blah blah blah blah blah</w:t>
+      </w:r>
+    </w:p>
+    <w:p>
+      <w:pPr>
+        <w:pStyle w:val="Heading2"/>
+        <w:ind w:left="720"/>
+      </w:pPr>
+      <w:proofErr w:type="spellStart"/>
+      <w:r>
+        <w:rPr>
+          <w:rStyle w:val="Heading2Char"/>
+        </w:rPr>
+        <w:t>Chinonso</w:t>
+      </w:r>
+      <w:proofErr w:type="spellEnd"/>
+      <w:r>
+        <w:t>:</w:t>
+      </w:r>
+    </w:p>
+    <w:p>
+      <w:pPr>
+        <w:ind w:left="1440"/>
+      </w:pPr>
+      <w:r>
+        <w:t>Blah blah blah blah blah blah blah blah blah blah blah blah blah</w:t>
+      </w:r>
+      <w:r>
+        <w:t xml:space="preserve"> </w:t>
+      </w:r>
+      <w:r>
+        <w:t>blah blah blah blah blah blah</w:t>
+      </w:r>
+      <w:r>
+        <w:t xml:space="preserve"> </w:t>
+      </w:r>
+      <w:r>
+        <w:t>blah blah blah blah blah blah</w:t>
+      </w:r>
+      <w:r>
+        <w:t xml:space="preserve"> </w:t>
+      </w:r>
+      <w:r>
+        <w:t>blah blah blah blah blah blah</w:t>
+      </w:r>
+      <w:r>
+        <w:t xml:space="preserve"> </w:t>
+      </w:r>
+      <w:r>
+        <w:t>blah blah blah blah blah blah</w:t>
+      </w:r>
+      <w:r>
+        <w:t xml:space="preserve"> </w:t>
+      </w:r>
+      <w:r>
+        <w:t>blah blah blah blah blah blah</w:t>
+      </w:r>
+      <w:r>
+        <w:t xml:space="preserve"> </w:t>
+      </w:r>
+      <w:r>
+        <w:t>blah blah blah blah blah blah</w:t>
+      </w:r>
+    </w:p>
+    <w:p>
+      <w:pPr>
+        <w:pStyle w:val="Heading2"/>
+        <w:ind w:left="720"/>
+      </w:pPr>
+      <w:r>
+        <w:rPr>
+          <w:rStyle w:val="Heading2Char"/>
+        </w:rPr>
+        <w:t>Tony</w:t>
+      </w:r>
+      <w:r>
+        <w:t>:</w:t>
+      </w:r>
+    </w:p>
+    <w:p>
+      <w:pPr>
+        <w:ind w:left="1440"/>
+      </w:pPr>
+      <w:r>
+        <w:t>Blah blah blah blah blah blah blah blah blah blah blah blah blah</w:t>
+      </w:r>
+      <w:r>
+        <w:t xml:space="preserve"> </w:t>
+      </w:r>
+      <w:r>
+        <w:t>blah blah blah blah blah blah</w:t>
+      </w:r>
+      <w:r>
+        <w:t xml:space="preserve"> </w:t>
+      </w:r>
+      <w:r>
+        <w:t>blah blah blah blah blah blah</w:t>
+      </w:r>
+      <w:r>
+        <w:t xml:space="preserve"> </w:t>
+      </w:r>
+      <w:r>
+        <w:t>blah blah blah blah blah blah</w:t>
+      </w:r>
+      <w:r>
+        <w:t xml:space="preserve"> </w:t>
+      </w:r>
+      <w:r>
+        <w:t>blah blah blah blah blah blah</w:t>
+      </w:r>
+      <w:r>
+        <w:t xml:space="preserve"> </w:t>
+      </w:r>
+      <w:r>
+        <w:t>blah blah blah blah blah blah</w:t>
+      </w:r>
+      <w:r>
+        <w:t xml:space="preserve"> </w:t>
+      </w:r>
+      <w:r>
+        <w:t>blah blah blah blah blah blah</w:t>
+      </w:r>
+    </w:p>
+    <w:p/>
+    <w:p>
+      <w:pPr>
+        <w:pStyle w:val="Heading1"/>
+      </w:pPr>
+      <w:r>
+        <w:t>Personal profile links</w:t>
       </w:r>
     </w:p>
     <w:p>
@@ -1318,12 +1854,14 @@
         <w:pStyle w:val="Heading2"/>
         <w:ind w:left="720"/>
       </w:pPr>
+      <w:proofErr w:type="spellStart"/>
       <w:r>
         <w:rPr>
           <w:rStyle w:val="Heading2Char"/>
         </w:rPr>
         <w:t>Chinonso</w:t>
       </w:r>
+      <w:proofErr w:type="spellEnd"/>
       <w:r>
         <w:t>:</w:t>
       </w:r>
@@ -1374,83 +1912,16 @@
     </w:p>
     <w:p>
       <w:pPr>
-        <w:pStyle w:val="Heading1"/>
-      </w:pPr>
-      <w:r>
-        <w:t>Personal profile links</w:t>
-      </w:r>
-    </w:p>
-    <w:p>
-      <w:pPr>
         <w:pStyle w:val="Heading2"/>
         <w:ind w:left="720"/>
       </w:pPr>
       <w:r>
-        <w:t>Trevor:</w:t>
-      </w:r>
-    </w:p>
-    <w:p>
-      <w:pPr>
-        <w:ind w:left="1440"/>
-      </w:pPr>
-      <w:r>
-        <w:t>Blah blah blah blah blah blah blah blah blah blah blah blah blah</w:t>
-      </w:r>
-      <w:r>
-        <w:t xml:space="preserve"> </w:t>
-      </w:r>
-      <w:r>
-        <w:t>blah blah blah blah blah blah</w:t>
-      </w:r>
-      <w:r>
-        <w:t xml:space="preserve"> </w:t>
-      </w:r>
-      <w:r>
-        <w:t>blah blah blah blah blah blah</w:t>
-      </w:r>
-      <w:r>
-        <w:t xml:space="preserve"> </w:t>
-      </w:r>
-      <w:r>
-        <w:t>blah blah blah blah blah blah</w:t>
-      </w:r>
-      <w:r>
-        <w:t xml:space="preserve"> </w:t>
-      </w:r>
-      <w:r>
-        <w:t>blah blah blah blah blah blah</w:t>
-      </w:r>
-      <w:r>
-        <w:t xml:space="preserve"> </w:t>
-      </w:r>
-      <w:r>
-        <w:t>blah blah blah blah blah blah</w:t>
-      </w:r>
-      <w:r>
-        <w:t xml:space="preserve"> </w:t>
-      </w:r>
-      <w:r>
-        <w:t>blah blah blah blah blah blah</w:t>
-      </w:r>
-    </w:p>
-    <w:p>
-      <w:pPr>
-        <w:pStyle w:val="Heading2"/>
-        <w:ind w:left="720"/>
         <w:rPr>
           <w:rStyle w:val="Heading2Char"/>
         </w:rPr>
-      </w:pPr>
-      <w:r>
-        <w:rPr>
-          <w:rStyle w:val="Heading2Char"/>
-        </w:rPr>
-        <w:t>Travis</w:t>
-      </w:r>
-      <w:r>
-        <w:rPr>
-          <w:rStyle w:val="Heading2Char"/>
-        </w:rPr>
+        <w:t>Tony</w:t>
+      </w:r>
+      <w:r>
         <w:t>:</w:t>
       </w:r>
     </w:p>
@@ -1498,189 +1969,7 @@
         <w:t>blah blah blah blah blah blah</w:t>
       </w:r>
     </w:p>
-    <w:p>
-      <w:pPr>
-        <w:pStyle w:val="Heading2"/>
-        <w:ind w:left="720"/>
-      </w:pPr>
-      <w:r>
-        <w:rPr>
-          <w:rStyle w:val="Heading2Char"/>
-        </w:rPr>
-        <w:t>Matthew</w:t>
-      </w:r>
-      <w:r>
-        <w:t>:</w:t>
-      </w:r>
-    </w:p>
-    <w:p>
-      <w:pPr>
-        <w:ind w:left="1440"/>
-      </w:pPr>
-      <w:r>
-        <w:t>Blah blah blah blah blah blah blah blah blah blah blah blah blah</w:t>
-      </w:r>
-      <w:r>
-        <w:t xml:space="preserve"> </w:t>
-      </w:r>
-      <w:r>
-        <w:t>blah blah blah blah blah blah</w:t>
-      </w:r>
-      <w:r>
-        <w:t xml:space="preserve"> </w:t>
-      </w:r>
-      <w:r>
-        <w:t>blah blah blah blah blah blah</w:t>
-      </w:r>
-      <w:r>
-        <w:t xml:space="preserve"> </w:t>
-      </w:r>
-      <w:r>
-        <w:t>blah blah blah blah blah blah</w:t>
-      </w:r>
-      <w:r>
-        <w:t xml:space="preserve"> </w:t>
-      </w:r>
-      <w:r>
-        <w:t>blah blah blah blah blah blah</w:t>
-      </w:r>
-      <w:r>
-        <w:t xml:space="preserve"> </w:t>
-      </w:r>
-      <w:r>
-        <w:t>blah blah blah blah blah blah</w:t>
-      </w:r>
-      <w:r>
-        <w:t xml:space="preserve"> </w:t>
-      </w:r>
-      <w:r>
-        <w:t>blah blah blah blah blah blah</w:t>
-      </w:r>
-    </w:p>
-    <w:p>
-      <w:pPr>
-        <w:pStyle w:val="Heading2"/>
-        <w:ind w:left="720"/>
-        <w:rPr>
-          <w:rStyle w:val="Heading2Char"/>
-        </w:rPr>
-      </w:pPr>
-      <w:r>
-        <w:rPr>
-          <w:rStyle w:val="Heading2Char"/>
-        </w:rPr>
-        <w:t>Zane</w:t>
-      </w:r>
-      <w:r>
-        <w:rPr>
-          <w:rStyle w:val="Heading2Char"/>
-        </w:rPr>
-        <w:t>:</w:t>
-      </w:r>
-    </w:p>
-    <w:p>
-      <w:pPr>
-        <w:ind w:left="1440"/>
-      </w:pPr>
-      <w:r>
-        <w:t>Blah blah blah blah blah blah blah blah blah blah blah blah blah</w:t>
-      </w:r>
-      <w:r>
-        <w:t xml:space="preserve"> </w:t>
-      </w:r>
-      <w:r>
-        <w:t>blah blah blah blah blah blah</w:t>
-      </w:r>
-      <w:r>
-        <w:t xml:space="preserve"> </w:t>
-      </w:r>
-      <w:r>
-        <w:t>blah blah blah blah blah blah</w:t>
-      </w:r>
-      <w:r>
-        <w:t xml:space="preserve"> </w:t>
-      </w:r>
-      <w:r>
-        <w:t>blah blah blah blah blah blah</w:t>
-      </w:r>
-      <w:r>
-        <w:t xml:space="preserve"> </w:t>
-      </w:r>
-      <w:r>
-        <w:t>blah blah blah blah blah blah</w:t>
-      </w:r>
-      <w:r>
-        <w:t xml:space="preserve"> </w:t>
-      </w:r>
-      <w:r>
-        <w:t>blah blah blah blah blah blah</w:t>
-      </w:r>
-      <w:r>
-        <w:t xml:space="preserve"> </w:t>
-      </w:r>
-      <w:r>
-        <w:t>blah blah blah blah blah blah</w:t>
-      </w:r>
-    </w:p>
-    <w:p>
-      <w:pPr>
-        <w:pStyle w:val="Heading2"/>
-        <w:ind w:left="720"/>
-      </w:pPr>
-      <w:r>
-        <w:rPr>
-          <w:rStyle w:val="Heading2Char"/>
-        </w:rPr>
-        <w:t>Chinonso</w:t>
-      </w:r>
-      <w:r>
-        <w:t>:</w:t>
-      </w:r>
-    </w:p>
-    <w:p>
-      <w:pPr>
-        <w:ind w:left="1440"/>
-      </w:pPr>
-      <w:r>
-        <w:t>Blah blah blah blah blah blah blah blah blah blah blah blah blah</w:t>
-      </w:r>
-      <w:r>
-        <w:t xml:space="preserve"> </w:t>
-      </w:r>
-      <w:r>
-        <w:t>blah blah blah blah blah blah</w:t>
-      </w:r>
-      <w:r>
-        <w:t xml:space="preserve"> </w:t>
-      </w:r>
-      <w:r>
-        <w:t>blah blah blah blah blah blah</w:t>
-      </w:r>
-      <w:r>
-        <w:t xml:space="preserve"> </w:t>
-      </w:r>
-      <w:r>
-        <w:t>blah blah blah blah blah blah</w:t>
-      </w:r>
-      <w:r>
-        <w:t xml:space="preserve"> </w:t>
-      </w:r>
-      <w:r>
-        <w:t>blah blah blah blah blah blah</w:t>
-      </w:r>
-      <w:r>
-        <w:t xml:space="preserve"> </w:t>
-      </w:r>
-      <w:r>
-        <w:t>blah blah blah blah blah blah</w:t>
-      </w:r>
-      <w:r>
-        <w:t xml:space="preserve"> </w:t>
-      </w:r>
-      <w:r>
-        <w:t>blah blah blah blah blah blah</w:t>
-      </w:r>
-    </w:p>
+    <w:p/>
     <w:p/>
     <w:p>
       <w:pPr>
@@ -1713,7 +2002,6 @@
         <w:pStyle w:val="Heading1"/>
       </w:pPr>
       <w:r>
-        <w:lastRenderedPageBreak/>
         <w:t>GitHub repo</w:t>
       </w:r>
     </w:p>
@@ -1801,6 +2089,7 @@
         <w:ind w:left="720"/>
       </w:pPr>
       <w:r>
+        <w:lastRenderedPageBreak/>
         <w:t>Reflection on ideal jobs following research</w:t>
       </w:r>
     </w:p>
@@ -1942,7 +2231,6 @@
         </w:numPr>
       </w:pPr>
       <w:r>
-        <w:lastRenderedPageBreak/>
         <w:t>Cyber security</w:t>
       </w:r>
     </w:p>
@@ -2050,6 +2338,7 @@
         </w:numPr>
       </w:pPr>
       <w:r>
+        <w:lastRenderedPageBreak/>
         <w:t>What is state of the art in this tech</w:t>
       </w:r>
     </w:p>
@@ -2180,7 +2469,6 @@
         </w:numPr>
       </w:pPr>
       <w:r>
-        <w:lastRenderedPageBreak/>
         <w:t>Daily life</w:t>
       </w:r>
     </w:p>
@@ -2286,6 +2574,7 @@
         </w:numPr>
       </w:pPr>
       <w:r>
+        <w:lastRenderedPageBreak/>
         <w:t>Assess other members of group</w:t>
       </w:r>
     </w:p>
@@ -2427,7 +2716,6 @@
         </w:numPr>
       </w:pPr>
       <w:r>
-        <w:lastRenderedPageBreak/>
         <w:t>Learning about groups</w:t>
       </w:r>
     </w:p>
@@ -2543,6 +2831,7 @@
         <w:rPr>
           <w:rStyle w:val="Heading2Char"/>
         </w:rPr>
+        <w:lastRenderedPageBreak/>
         <w:t>Travis</w:t>
       </w:r>
       <w:r>
@@ -2725,12 +3014,14 @@
         <w:pStyle w:val="Heading2"/>
         <w:ind w:left="720"/>
       </w:pPr>
+      <w:proofErr w:type="spellStart"/>
       <w:r>
         <w:rPr>
           <w:rStyle w:val="Heading2Char"/>
         </w:rPr>
         <w:t>Chinonso</w:t>
       </w:r>
+      <w:proofErr w:type="spellEnd"/>
       <w:r>
         <w:t>:</w:t>
       </w:r>
@@ -2779,6 +3070,66 @@
         <w:t>blah blah blah blah blah blah</w:t>
       </w:r>
     </w:p>
+    <w:p>
+      <w:pPr>
+        <w:pStyle w:val="Heading2"/>
+        <w:ind w:left="720"/>
+      </w:pPr>
+      <w:r>
+        <w:rPr>
+          <w:rStyle w:val="Heading2Char"/>
+        </w:rPr>
+        <w:t>Tony</w:t>
+      </w:r>
+      <w:r>
+        <w:t>:</w:t>
+      </w:r>
+    </w:p>
+    <w:p>
+      <w:pPr>
+        <w:ind w:left="1440"/>
+      </w:pPr>
+      <w:r>
+        <w:t>Blah blah blah blah blah blah blah blah blah blah blah blah blah</w:t>
+      </w:r>
+      <w:r>
+        <w:t xml:space="preserve"> </w:t>
+      </w:r>
+      <w:r>
+        <w:t>blah blah blah blah blah blah</w:t>
+      </w:r>
+      <w:r>
+        <w:t xml:space="preserve"> </w:t>
+      </w:r>
+      <w:r>
+        <w:t>blah blah blah blah blah blah</w:t>
+      </w:r>
+      <w:r>
+        <w:t xml:space="preserve"> </w:t>
+      </w:r>
+      <w:r>
+        <w:t>blah blah blah blah blah blah</w:t>
+      </w:r>
+      <w:r>
+        <w:t xml:space="preserve"> </w:t>
+      </w:r>
+      <w:r>
+        <w:t>blah blah blah blah blah blah</w:t>
+      </w:r>
+      <w:r>
+        <w:t xml:space="preserve"> </w:t>
+      </w:r>
+      <w:r>
+        <w:t>blah blah blah blah blah blah</w:t>
+      </w:r>
+      <w:r>
+        <w:t xml:space="preserve"> </w:t>
+      </w:r>
+      <w:r>
+        <w:t>blah blah blah blah blah blah</w:t>
+      </w:r>
+    </w:p>
+    <w:p/>
     <w:p/>
     <w:sectPr>
       <w:pgSz w:w="11906" w:h="16838"/>
@@ -4475,6 +4826,7 @@
   <w:style w:type="character" w:default="1" w:styleId="DefaultParagraphFont">
     <w:name w:val="Default Paragraph Font"/>
     <w:uiPriority w:val="1"/>
+    <w:semiHidden/>
     <w:unhideWhenUsed/>
   </w:style>
   <w:style w:type="table" w:default="1" w:styleId="TableNormal">
@@ -4951,6 +5303,21 @@
 </file>
 
 <file path=customXml/item1.xml><?xml version="1.0" encoding="utf-8"?>
+<?mso-contentType ?>
+<FormTemplates xmlns="http://schemas.microsoft.com/sharepoint/v3/contenttype/forms">
+  <Display>DocumentLibraryForm</Display>
+  <Edit>DocumentLibraryForm</Edit>
+  <New>DocumentLibraryForm</New>
+</FormTemplates>
+</file>
+
+<file path=customXml/item2.xml><?xml version="1.0" encoding="utf-8"?>
+<p:properties xmlns:p="http://schemas.microsoft.com/office/2006/metadata/properties" xmlns:xsi="http://www.w3.org/2001/XMLSchema-instance" xmlns:pc="http://schemas.microsoft.com/office/infopath/2007/PartnerControls">
+  <documentManagement/>
+</p:properties>
+</file>
+
+<file path=customXml/item3.xml><?xml version="1.0" encoding="utf-8"?>
 <ct:contentTypeSchema xmlns:ct="http://schemas.microsoft.com/office/2006/metadata/contentType" xmlns:ma="http://schemas.microsoft.com/office/2006/metadata/properties/metaAttributes" ct:_="" ma:_="" ma:contentTypeName="Document" ma:contentTypeID="0x010100CFEE9B4061CA1649BE8F119CDEDA7D97" ma:contentTypeVersion="0" ma:contentTypeDescription="Create a new document." ma:contentTypeScope="" ma:versionID="3680e17d8d16156aface12930eaa9b51">
   <xsd:schema xmlns:xsd="http://www.w3.org/2001/XMLSchema" xmlns:xs="http://www.w3.org/2001/XMLSchema" xmlns:p="http://schemas.microsoft.com/office/2006/metadata/properties" targetNamespace="http://schemas.microsoft.com/office/2006/metadata/properties" ma:root="true" ma:fieldsID="2887ca9c82319b5f4f99bdf7f8e8fac6">
     <xsd:element name="properties">
@@ -5064,33 +5431,10 @@
 </ct:contentTypeSchema>
 </file>
 
-<file path=customXml/item2.xml><?xml version="1.0" encoding="utf-8"?>
-<p:properties xmlns:p="http://schemas.microsoft.com/office/2006/metadata/properties" xmlns:xsi="http://www.w3.org/2001/XMLSchema-instance" xmlns:pc="http://schemas.microsoft.com/office/infopath/2007/PartnerControls">
-  <documentManagement/>
-</p:properties>
-</file>
-
-<file path=customXml/item3.xml><?xml version="1.0" encoding="utf-8"?>
-<?mso-contentType ?>
-<FormTemplates xmlns="http://schemas.microsoft.com/sharepoint/v3/contenttype/forms">
-  <Display>DocumentLibraryForm</Display>
-  <Edit>DocumentLibraryForm</Edit>
-  <New>DocumentLibraryForm</New>
-</FormTemplates>
-</file>
-
 <file path=customXml/itemProps1.xml><?xml version="1.0" encoding="utf-8"?>
-<ds:datastoreItem xmlns:ds="http://schemas.openxmlformats.org/officeDocument/2006/customXml" ds:itemID="{15E13E0E-D0B3-41D1-AF16-8CF874D62582}">
+<ds:datastoreItem xmlns:ds="http://schemas.openxmlformats.org/officeDocument/2006/customXml" ds:itemID="{3780F795-8C97-46EC-97B1-F96FE6E5BF23}">
   <ds:schemaRefs>
-    <ds:schemaRef ds:uri="http://schemas.microsoft.com/office/2006/metadata/contentType"/>
-    <ds:schemaRef ds:uri="http://schemas.microsoft.com/office/2006/metadata/properties/metaAttributes"/>
-    <ds:schemaRef ds:uri="http://www.w3.org/2001/XMLSchema"/>
-    <ds:schemaRef ds:uri="http://schemas.microsoft.com/office/2006/metadata/properties"/>
-    <ds:schemaRef ds:uri="http://schemas.openxmlformats.org/package/2006/metadata/core-properties"/>
-    <ds:schemaRef ds:uri="http://purl.org/dc/elements/1.1/"/>
-    <ds:schemaRef ds:uri="http://purl.org/dc/terms/"/>
-    <ds:schemaRef ds:uri="http://schemas.microsoft.com/internal/obd"/>
-    <ds:schemaRef ds:uri="http://schemas.microsoft.com/office/infopath/2007/PartnerControls"/>
+    <ds:schemaRef ds:uri="http://schemas.microsoft.com/sharepoint/v3/contenttype/forms"/>
   </ds:schemaRefs>
 </ds:datastoreItem>
 </file>
@@ -5105,9 +5449,17 @@
 </file>
 
 <file path=customXml/itemProps3.xml><?xml version="1.0" encoding="utf-8"?>
-<ds:datastoreItem xmlns:ds="http://schemas.openxmlformats.org/officeDocument/2006/customXml" ds:itemID="{3780F795-8C97-46EC-97B1-F96FE6E5BF23}">
+<ds:datastoreItem xmlns:ds="http://schemas.openxmlformats.org/officeDocument/2006/customXml" ds:itemID="{15E13E0E-D0B3-41D1-AF16-8CF874D62582}">
   <ds:schemaRefs>
-    <ds:schemaRef ds:uri="http://schemas.microsoft.com/sharepoint/v3/contenttype/forms"/>
+    <ds:schemaRef ds:uri="http://schemas.microsoft.com/office/2006/metadata/contentType"/>
+    <ds:schemaRef ds:uri="http://schemas.microsoft.com/office/2006/metadata/properties/metaAttributes"/>
+    <ds:schemaRef ds:uri="http://www.w3.org/2001/XMLSchema"/>
+    <ds:schemaRef ds:uri="http://schemas.microsoft.com/office/2006/metadata/properties"/>
+    <ds:schemaRef ds:uri="http://schemas.openxmlformats.org/package/2006/metadata/core-properties"/>
+    <ds:schemaRef ds:uri="http://purl.org/dc/elements/1.1/"/>
+    <ds:schemaRef ds:uri="http://purl.org/dc/terms/"/>
+    <ds:schemaRef ds:uri="http://schemas.microsoft.com/internal/obd"/>
+    <ds:schemaRef ds:uri="http://schemas.microsoft.com/office/infopath/2007/PartnerControls"/>
   </ds:schemaRefs>
 </ds:datastoreItem>
 </file>
</xml_diff>

<commit_message>
more personal info & cut down
just putting some more personal stuff in my version of the docx, and cut down some of the stuff I didn't think needed to be there for Zane's, and sent him a message about that to see what he thinks
</commit_message>
<xml_diff>
--- a/Assignment 2.docx
+++ b/Assignment 2.docx
@@ -614,14 +614,6 @@
     </w:p>
     <w:p>
       <w:pPr>
-        <w:ind w:left="1440"/>
-      </w:pPr>
-      <w:r>
-        <w:t>You are sensitive, caring, and compassionate, and are deeply concerned with the personal growth of yourself and others. Individualistic and nonjudgmental, you believe that each person must find their own path. You enjoy spending time exploring your own ideas and values, and are gently encouraging to others to do the same. You are creative and often artistic, and enjoy finding new outlets for self-expression</w:t>
-      </w:r>
-    </w:p>
-    <w:p>
-      <w:pPr>
         <w:pStyle w:val="Heading5"/>
         <w:ind w:left="720"/>
       </w:pPr>
@@ -639,74 +631,8 @@
       <w:r>
         <w:t>68.11</w:t>
       </w:r>
-    </w:p>
-    <w:p>
-      <w:r>
-        <w:lastRenderedPageBreak/>
-        <w:tab/>
-      </w:r>
-      <w:r>
-        <w:tab/>
-      </w:r>
-      <w:r>
-        <w:rPr>
-          <w:noProof/>
-        </w:rPr>
-        <w:drawing>
-          <wp:inline distT="0" distB="0" distL="0" distR="0" wp14:anchorId="5AE5F576" wp14:editId="37539E0C">
-            <wp:extent cx="5731510" cy="5041900"/>
-            <wp:effectExtent l="0" t="0" r="2540" b="6350"/>
-            <wp:docPr id="1" name="Picture 1"/>
-            <wp:cNvGraphicFramePr>
-              <a:graphicFrameLocks xmlns:a="http://schemas.openxmlformats.org/drawingml/2006/main" noChangeAspect="1"/>
-            </wp:cNvGraphicFramePr>
-            <a:graphic xmlns:a="http://schemas.openxmlformats.org/drawingml/2006/main">
-              <a:graphicData uri="http://schemas.openxmlformats.org/drawingml/2006/picture">
-                <pic:pic xmlns:pic="http://schemas.openxmlformats.org/drawingml/2006/picture">
-                  <pic:nvPicPr>
-                    <pic:cNvPr id="0" name="Picture 1"/>
-                    <pic:cNvPicPr>
-                      <a:picLocks noChangeAspect="1" noChangeArrowheads="1"/>
-                    </pic:cNvPicPr>
-                  </pic:nvPicPr>
-                  <pic:blipFill>
-                    <a:blip r:embed="rId8">
-                      <a:extLst>
-                        <a:ext uri="{28A0092B-C50C-407E-A947-70E740481C1C}">
-                          <a14:useLocalDpi xmlns:a14="http://schemas.microsoft.com/office/drawing/2010/main" val="0"/>
-                        </a:ext>
-                      </a:extLst>
-                    </a:blip>
-                    <a:srcRect/>
-                    <a:stretch>
-                      <a:fillRect/>
-                    </a:stretch>
-                  </pic:blipFill>
-                  <pic:spPr bwMode="auto">
-                    <a:xfrm>
-                      <a:off x="0" y="0"/>
-                      <a:ext cx="5731510" cy="5041900"/>
-                    </a:xfrm>
-                    <a:prstGeom prst="rect">
-                      <a:avLst/>
-                    </a:prstGeom>
-                    <a:noFill/>
-                    <a:ln>
-                      <a:noFill/>
-                    </a:ln>
-                  </pic:spPr>
-                </pic:pic>
-              </a:graphicData>
-            </a:graphic>
-          </wp:inline>
-        </w:drawing>
-      </w:r>
-    </w:p>
-    <w:p/>
-    <w:p>
-      <w:pPr>
-        <w:ind w:left="720"/>
-      </w:pPr>
+      <w:bookmarkStart w:id="0" w:name="_GoBack"/>
+      <w:bookmarkEnd w:id="0"/>
     </w:p>
     <w:p>
       <w:pPr>
@@ -716,13 +642,9 @@
           <w:numId w:val="11"/>
         </w:numPr>
       </w:pPr>
-      <w:bookmarkStart w:id="0" w:name="_GoBack"/>
-      <w:bookmarkEnd w:id="0"/>
-      <w:proofErr w:type="spellStart"/>
-      <w:r>
-        <w:t>Chinonso</w:t>
-      </w:r>
-      <w:proofErr w:type="spellEnd"/>
+      <w:r>
+        <w:t>Bradley</w:t>
+      </w:r>
       <w:r>
         <w:t>:</w:t>
       </w:r>
@@ -790,10 +712,7 @@
         </w:numPr>
       </w:pPr>
       <w:r>
-        <w:t>Tony</w:t>
-      </w:r>
-      <w:r>
-        <w:t>:</w:t>
+        <w:t>Chinonso:</w:t>
       </w:r>
     </w:p>
     <w:p>
@@ -820,6 +739,7 @@
         <w:ind w:left="720"/>
       </w:pPr>
       <w:r>
+        <w:lastRenderedPageBreak/>
         <w:t>Test 2:</w:t>
       </w:r>
     </w:p>
@@ -838,7 +758,72 @@
         <w:ind w:left="720"/>
       </w:pPr>
       <w:r>
-        <w:lastRenderedPageBreak/>
+        <w:t>Test 3:</w:t>
+      </w:r>
+    </w:p>
+    <w:p>
+      <w:pPr>
+        <w:ind w:left="720"/>
+      </w:pPr>
+      <w:r>
+        <w:tab/>
+        <w:t>Results:</w:t>
+      </w:r>
+    </w:p>
+    <w:p>
+      <w:pPr>
+        <w:pStyle w:val="Heading3"/>
+        <w:numPr>
+          <w:ilvl w:val="0"/>
+          <w:numId w:val="11"/>
+        </w:numPr>
+      </w:pPr>
+      <w:r>
+        <w:t>Tony:</w:t>
+      </w:r>
+    </w:p>
+    <w:p>
+      <w:pPr>
+        <w:pStyle w:val="Heading5"/>
+        <w:ind w:left="720"/>
+      </w:pPr>
+      <w:r>
+        <w:t>Test 1:</w:t>
+      </w:r>
+    </w:p>
+    <w:p>
+      <w:pPr>
+        <w:ind w:left="720"/>
+      </w:pPr>
+      <w:r>
+        <w:tab/>
+        <w:t xml:space="preserve">Results: </w:t>
+      </w:r>
+    </w:p>
+    <w:p>
+      <w:pPr>
+        <w:pStyle w:val="Heading5"/>
+        <w:ind w:left="720"/>
+      </w:pPr>
+      <w:r>
+        <w:t>Test 2:</w:t>
+      </w:r>
+    </w:p>
+    <w:p>
+      <w:pPr>
+        <w:ind w:left="720"/>
+      </w:pPr>
+      <w:r>
+        <w:tab/>
+        <w:t xml:space="preserve">Results: </w:t>
+      </w:r>
+    </w:p>
+    <w:p>
+      <w:pPr>
+        <w:pStyle w:val="Heading5"/>
+        <w:ind w:left="720"/>
+      </w:pPr>
+      <w:r>
         <w:t>Test 3:</w:t>
       </w:r>
     </w:p>
@@ -873,7 +858,7 @@
       <w:r>
         <w:t xml:space="preserve"> – </w:t>
       </w:r>
-      <w:hyperlink r:id="rId9" w:history="1">
+      <w:hyperlink r:id="rId8" w:history="1">
         <w:r>
           <w:rPr>
             <w:rStyle w:val="Hyperlink"/>
@@ -906,7 +891,7 @@
       <w:r>
         <w:t xml:space="preserve"> - </w:t>
       </w:r>
-      <w:hyperlink r:id="rId10" w:history="1">
+      <w:hyperlink r:id="rId9" w:history="1">
         <w:r>
           <w:rPr>
             <w:rStyle w:val="Hyperlink"/>
@@ -972,7 +957,7 @@
       <w:r>
         <w:t xml:space="preserve"> - </w:t>
       </w:r>
-      <w:hyperlink r:id="rId11" w:history="1">
+      <w:hyperlink r:id="rId10" w:history="1">
         <w:r>
           <w:rPr>
             <w:rStyle w:val="Hyperlink"/>
@@ -1033,20 +1018,12 @@
         <w:rPr>
           <w:rStyle w:val="Heading2Char"/>
         </w:rPr>
-        <w:t xml:space="preserve">Zane Van </w:t>
-      </w:r>
-      <w:proofErr w:type="spellStart"/>
-      <w:r>
-        <w:rPr>
-          <w:rStyle w:val="Heading2Char"/>
-        </w:rPr>
-        <w:t>Gramberg</w:t>
-      </w:r>
-      <w:proofErr w:type="spellEnd"/>
+        <w:t>Zane Van Gramberg</w:t>
+      </w:r>
       <w:r>
         <w:t xml:space="preserve"> - </w:t>
       </w:r>
-      <w:hyperlink r:id="rId12" w:history="1">
+      <w:hyperlink r:id="rId11" w:history="1">
         <w:r>
           <w:rPr>
             <w:rStyle w:val="Hyperlink"/>
@@ -1086,34 +1063,78 @@
     </w:p>
     <w:p>
       <w:pPr>
-        <w:ind w:firstLine="720"/>
-      </w:pPr>
-      <w:proofErr w:type="spellStart"/>
+        <w:pStyle w:val="Heading2"/>
+        <w:ind w:left="720"/>
+      </w:pPr>
       <w:r>
         <w:rPr>
           <w:rStyle w:val="Heading2Char"/>
         </w:rPr>
-        <w:t>Chinonso</w:t>
-      </w:r>
-      <w:proofErr w:type="spellEnd"/>
+        <w:lastRenderedPageBreak/>
+        <w:t>Bradley</w:t>
+      </w:r>
+      <w:r>
+        <w:t>:</w:t>
+      </w:r>
+    </w:p>
+    <w:p>
+      <w:pPr>
+        <w:ind w:left="1440"/>
+      </w:pPr>
+      <w:r>
+        <w:t>Blah blah blah blah blah blah blah blah blah blah blah blah blah</w:t>
+      </w:r>
+      <w:r>
+        <w:t xml:space="preserve"> </w:t>
+      </w:r>
+      <w:r>
+        <w:t>blah blah blah blah blah blah</w:t>
+      </w:r>
+      <w:r>
+        <w:t xml:space="preserve"> </w:t>
+      </w:r>
+      <w:r>
+        <w:t>blah blah blah blah blah blah</w:t>
+      </w:r>
+      <w:r>
+        <w:t xml:space="preserve"> </w:t>
+      </w:r>
+      <w:r>
+        <w:t>blah blah blah blah blah blah</w:t>
+      </w:r>
+      <w:r>
+        <w:t xml:space="preserve"> </w:t>
+      </w:r>
+      <w:r>
+        <w:t>blah blah blah blah blah blah</w:t>
+      </w:r>
+      <w:r>
+        <w:t xml:space="preserve"> </w:t>
+      </w:r>
+      <w:r>
+        <w:t>blah blah blah blah blah blah</w:t>
+      </w:r>
+      <w:r>
+        <w:t xml:space="preserve"> </w:t>
+      </w:r>
+      <w:r>
+        <w:t>blah blah blah blah blah blah</w:t>
+      </w:r>
+    </w:p>
+    <w:p>
+      <w:pPr>
+        <w:ind w:firstLine="720"/>
+      </w:pPr>
       <w:r>
         <w:rPr>
           <w:rStyle w:val="Heading2Char"/>
         </w:rPr>
-        <w:t xml:space="preserve"> John </w:t>
-      </w:r>
-      <w:proofErr w:type="spellStart"/>
-      <w:r>
-        <w:rPr>
-          <w:rStyle w:val="Heading2Char"/>
-        </w:rPr>
-        <w:t>Nkpolukwu</w:t>
-      </w:r>
-      <w:proofErr w:type="spellEnd"/>
+        <w:t>Chinonso John Nkpolukwu</w:t>
+      </w:r>
       <w:r>
         <w:t xml:space="preserve"> - </w:t>
       </w:r>
-      <w:hyperlink r:id="rId13" w:history="1">
+      <w:hyperlink r:id="rId12" w:history="1">
         <w:r>
           <w:rPr>
             <w:rStyle w:val="Hyperlink"/>
@@ -1249,43 +1270,7 @@
         <w:ind w:left="1440"/>
       </w:pPr>
       <w:r>
-        <w:t>Blah blah blah blah blah blah blah blah blah blah blah blah blah</w:t>
-      </w:r>
-      <w:r>
-        <w:t xml:space="preserve"> </w:t>
-      </w:r>
-      <w:r>
-        <w:t>blah blah blah blah blah blah</w:t>
-      </w:r>
-      <w:r>
-        <w:t xml:space="preserve"> </w:t>
-      </w:r>
-      <w:r>
-        <w:t>blah blah blah blah blah blah</w:t>
-      </w:r>
-      <w:r>
-        <w:t xml:space="preserve"> </w:t>
-      </w:r>
-      <w:r>
-        <w:t>blah blah blah blah blah blah</w:t>
-      </w:r>
-      <w:r>
-        <w:t xml:space="preserve"> </w:t>
-      </w:r>
-      <w:r>
-        <w:t>blah blah blah blah blah blah</w:t>
-      </w:r>
-      <w:r>
-        <w:t xml:space="preserve"> </w:t>
-      </w:r>
-      <w:r>
-        <w:t>blah blah blah blah blah blah</w:t>
-      </w:r>
-      <w:r>
-        <w:t xml:space="preserve"> </w:t>
-      </w:r>
-      <w:r>
-        <w:t>blah blah blah blah blah blah</w:t>
+        <w:t>Inventor, writer, galactic president … but always self employed, I am not really interested in a ‘job’ anymore, unless someone really puts a huge amount on the table to tempt me.</w:t>
       </w:r>
     </w:p>
     <w:p>
@@ -1482,14 +1467,488 @@
         <w:pStyle w:val="Heading2"/>
         <w:ind w:left="720"/>
       </w:pPr>
-      <w:proofErr w:type="spellStart"/>
+      <w:r>
+        <w:rPr>
+          <w:rStyle w:val="Heading2Char"/>
+        </w:rPr>
+        <w:t>Bradley</w:t>
+      </w:r>
+      <w:r>
+        <w:t>:</w:t>
+      </w:r>
+    </w:p>
+    <w:p>
+      <w:pPr>
+        <w:ind w:left="1440"/>
+      </w:pPr>
+      <w:r>
+        <w:t>Blah blah blah blah blah blah blah blah blah blah blah blah blah</w:t>
+      </w:r>
+      <w:r>
+        <w:t xml:space="preserve"> </w:t>
+      </w:r>
+      <w:r>
+        <w:t>blah blah blah blah blah blah</w:t>
+      </w:r>
+      <w:r>
+        <w:t xml:space="preserve"> </w:t>
+      </w:r>
+      <w:r>
+        <w:t>blah blah blah blah blah blah</w:t>
+      </w:r>
+      <w:r>
+        <w:t xml:space="preserve"> </w:t>
+      </w:r>
+      <w:r>
+        <w:t>blah blah blah blah blah blah</w:t>
+      </w:r>
+      <w:r>
+        <w:t xml:space="preserve"> </w:t>
+      </w:r>
+      <w:r>
+        <w:t>blah blah blah blah blah blah</w:t>
+      </w:r>
+      <w:r>
+        <w:t xml:space="preserve"> </w:t>
+      </w:r>
+      <w:r>
+        <w:t>blah blah blah blah blah blah</w:t>
+      </w:r>
+      <w:r>
+        <w:t xml:space="preserve"> </w:t>
+      </w:r>
+      <w:r>
+        <w:t>blah blah blah blah blah blah</w:t>
+      </w:r>
+    </w:p>
+    <w:p>
+      <w:pPr>
+        <w:pStyle w:val="Heading2"/>
+        <w:ind w:left="720"/>
+      </w:pPr>
       <w:r>
         <w:rPr>
           <w:rStyle w:val="Heading2Char"/>
         </w:rPr>
         <w:t>Chinonso</w:t>
       </w:r>
-      <w:proofErr w:type="spellEnd"/>
+      <w:r>
+        <w:t>:</w:t>
+      </w:r>
+    </w:p>
+    <w:p>
+      <w:pPr>
+        <w:ind w:left="1440"/>
+      </w:pPr>
+      <w:r>
+        <w:t>Blah blah blah blah blah blah blah blah blah blah blah blah blah</w:t>
+      </w:r>
+      <w:r>
+        <w:t xml:space="preserve"> </w:t>
+      </w:r>
+      <w:r>
+        <w:t>blah blah blah blah blah blah</w:t>
+      </w:r>
+      <w:r>
+        <w:t xml:space="preserve"> </w:t>
+      </w:r>
+      <w:r>
+        <w:t>blah blah blah blah blah blah</w:t>
+      </w:r>
+      <w:r>
+        <w:t xml:space="preserve"> </w:t>
+      </w:r>
+      <w:r>
+        <w:t>blah blah blah blah blah blah</w:t>
+      </w:r>
+      <w:r>
+        <w:t xml:space="preserve"> </w:t>
+      </w:r>
+      <w:r>
+        <w:t>blah blah blah blah blah blah</w:t>
+      </w:r>
+      <w:r>
+        <w:t xml:space="preserve"> </w:t>
+      </w:r>
+      <w:r>
+        <w:t>blah blah blah blah blah blah</w:t>
+      </w:r>
+      <w:r>
+        <w:t xml:space="preserve"> </w:t>
+      </w:r>
+      <w:r>
+        <w:t>blah blah blah blah blah blah</w:t>
+      </w:r>
+    </w:p>
+    <w:p>
+      <w:pPr>
+        <w:pStyle w:val="Heading2"/>
+        <w:ind w:left="720"/>
+      </w:pPr>
+      <w:r>
+        <w:rPr>
+          <w:rStyle w:val="Heading2Char"/>
+        </w:rPr>
+        <w:lastRenderedPageBreak/>
+        <w:t>Tony</w:t>
+      </w:r>
+      <w:r>
+        <w:t>:</w:t>
+      </w:r>
+    </w:p>
+    <w:p>
+      <w:pPr>
+        <w:ind w:left="1440"/>
+      </w:pPr>
+      <w:r>
+        <w:t>Blah blah blah blah blah blah blah blah blah blah blah blah blah</w:t>
+      </w:r>
+      <w:r>
+        <w:t xml:space="preserve"> </w:t>
+      </w:r>
+      <w:r>
+        <w:t>blah blah blah blah blah blah</w:t>
+      </w:r>
+      <w:r>
+        <w:t xml:space="preserve"> </w:t>
+      </w:r>
+      <w:r>
+        <w:t>blah blah blah blah blah blah</w:t>
+      </w:r>
+      <w:r>
+        <w:t xml:space="preserve"> </w:t>
+      </w:r>
+      <w:r>
+        <w:t>blah blah blah blah blah blah</w:t>
+      </w:r>
+      <w:r>
+        <w:t xml:space="preserve"> </w:t>
+      </w:r>
+      <w:r>
+        <w:t>blah blah blah blah blah blah</w:t>
+      </w:r>
+      <w:r>
+        <w:t xml:space="preserve"> </w:t>
+      </w:r>
+      <w:r>
+        <w:t>blah blah blah blah blah blah</w:t>
+      </w:r>
+      <w:r>
+        <w:t xml:space="preserve"> </w:t>
+      </w:r>
+      <w:r>
+        <w:t>blah blah blah blah blah blah</w:t>
+      </w:r>
+    </w:p>
+    <w:p/>
+    <w:p>
+      <w:pPr>
+        <w:pStyle w:val="Heading1"/>
+      </w:pPr>
+      <w:r>
+        <w:t>Personal profile links</w:t>
+      </w:r>
+    </w:p>
+    <w:p>
+      <w:pPr>
+        <w:pStyle w:val="Heading2"/>
+        <w:ind w:left="720"/>
+      </w:pPr>
+      <w:r>
+        <w:t>Trevor:</w:t>
+      </w:r>
+    </w:p>
+    <w:bookmarkStart w:id="1" w:name="_Hlk19807401"/>
+    <w:p>
+      <w:pPr>
+        <w:ind w:left="1440"/>
+      </w:pPr>
+      <w:r>
+        <w:fldChar w:fldCharType="begin"/>
+      </w:r>
+      <w:r>
+        <w:instrText xml:space="preserve"> HYPERLINK "https://galacticprez.github.io" </w:instrText>
+      </w:r>
+      <w:r>
+        <w:fldChar w:fldCharType="separate"/>
+      </w:r>
+      <w:r>
+        <w:rPr>
+          <w:rStyle w:val="Hyperlink"/>
+        </w:rPr>
+        <w:t>galacticprez.github.io</w:t>
+      </w:r>
+      <w:bookmarkEnd w:id="1"/>
+      <w:r>
+        <w:fldChar w:fldCharType="end"/>
+      </w:r>
+    </w:p>
+    <w:p>
+      <w:pPr>
+        <w:pStyle w:val="Heading2"/>
+        <w:ind w:left="720"/>
+        <w:rPr>
+          <w:rStyle w:val="Heading2Char"/>
+        </w:rPr>
+      </w:pPr>
+      <w:r>
+        <w:rPr>
+          <w:rStyle w:val="Heading2Char"/>
+        </w:rPr>
+        <w:t>Travis</w:t>
+      </w:r>
+      <w:r>
+        <w:rPr>
+          <w:rStyle w:val="Heading2Char"/>
+        </w:rPr>
+        <w:t>:</w:t>
+      </w:r>
+    </w:p>
+    <w:p>
+      <w:pPr>
+        <w:ind w:left="1440"/>
+      </w:pPr>
+      <w:r>
+        <w:t>Blah blah blah blah blah blah blah blah blah blah blah blah blah</w:t>
+      </w:r>
+      <w:r>
+        <w:t xml:space="preserve"> </w:t>
+      </w:r>
+      <w:r>
+        <w:t>blah blah blah blah blah blah</w:t>
+      </w:r>
+      <w:r>
+        <w:t xml:space="preserve"> </w:t>
+      </w:r>
+      <w:r>
+        <w:t>blah blah blah blah blah blah</w:t>
+      </w:r>
+      <w:r>
+        <w:t xml:space="preserve"> </w:t>
+      </w:r>
+      <w:r>
+        <w:t>blah blah blah blah blah blah</w:t>
+      </w:r>
+      <w:r>
+        <w:t xml:space="preserve"> </w:t>
+      </w:r>
+      <w:r>
+        <w:t>blah blah blah blah blah blah</w:t>
+      </w:r>
+      <w:r>
+        <w:t xml:space="preserve"> </w:t>
+      </w:r>
+      <w:r>
+        <w:t>blah blah blah blah blah blah</w:t>
+      </w:r>
+      <w:r>
+        <w:t xml:space="preserve"> </w:t>
+      </w:r>
+      <w:r>
+        <w:t>blah blah blah blah blah blah</w:t>
+      </w:r>
+    </w:p>
+    <w:p>
+      <w:pPr>
+        <w:pStyle w:val="Heading2"/>
+        <w:ind w:left="720"/>
+      </w:pPr>
+      <w:r>
+        <w:rPr>
+          <w:rStyle w:val="Heading2Char"/>
+        </w:rPr>
+        <w:t>Matthew</w:t>
+      </w:r>
+      <w:r>
+        <w:t>:</w:t>
+      </w:r>
+    </w:p>
+    <w:p>
+      <w:pPr>
+        <w:ind w:left="1440"/>
+      </w:pPr>
+      <w:r>
+        <w:t>Blah blah blah blah blah blah blah blah blah blah blah blah blah</w:t>
+      </w:r>
+      <w:r>
+        <w:t xml:space="preserve"> </w:t>
+      </w:r>
+      <w:r>
+        <w:t>blah blah blah blah blah blah</w:t>
+      </w:r>
+      <w:r>
+        <w:t xml:space="preserve"> </w:t>
+      </w:r>
+      <w:r>
+        <w:t>blah blah blah blah blah blah</w:t>
+      </w:r>
+      <w:r>
+        <w:t xml:space="preserve"> </w:t>
+      </w:r>
+      <w:r>
+        <w:t>blah blah blah blah blah blah</w:t>
+      </w:r>
+      <w:r>
+        <w:t xml:space="preserve"> </w:t>
+      </w:r>
+      <w:r>
+        <w:t>blah blah blah blah blah blah</w:t>
+      </w:r>
+      <w:r>
+        <w:t xml:space="preserve"> </w:t>
+      </w:r>
+      <w:r>
+        <w:t>blah blah blah blah blah blah</w:t>
+      </w:r>
+      <w:r>
+        <w:t xml:space="preserve"> </w:t>
+      </w:r>
+      <w:r>
+        <w:t>blah blah blah blah blah blah</w:t>
+      </w:r>
+    </w:p>
+    <w:p>
+      <w:pPr>
+        <w:pStyle w:val="Heading2"/>
+        <w:ind w:left="720"/>
+        <w:rPr>
+          <w:rStyle w:val="Heading2Char"/>
+        </w:rPr>
+      </w:pPr>
+      <w:r>
+        <w:rPr>
+          <w:rStyle w:val="Heading2Char"/>
+        </w:rPr>
+        <w:t>Zane</w:t>
+      </w:r>
+      <w:r>
+        <w:rPr>
+          <w:rStyle w:val="Heading2Char"/>
+        </w:rPr>
+        <w:t>:</w:t>
+      </w:r>
+    </w:p>
+    <w:p>
+      <w:pPr>
+        <w:ind w:left="1440"/>
+      </w:pPr>
+      <w:r>
+        <w:t>Blah blah blah blah blah blah blah blah blah blah blah blah blah</w:t>
+      </w:r>
+      <w:r>
+        <w:t xml:space="preserve"> </w:t>
+      </w:r>
+      <w:r>
+        <w:t>blah blah blah blah blah blah</w:t>
+      </w:r>
+      <w:r>
+        <w:t xml:space="preserve"> </w:t>
+      </w:r>
+      <w:r>
+        <w:t>blah blah blah blah blah blah</w:t>
+      </w:r>
+      <w:r>
+        <w:t xml:space="preserve"> </w:t>
+      </w:r>
+      <w:r>
+        <w:t>blah blah blah blah blah blah</w:t>
+      </w:r>
+      <w:r>
+        <w:t xml:space="preserve"> </w:t>
+      </w:r>
+      <w:r>
+        <w:t>blah blah blah blah blah blah</w:t>
+      </w:r>
+      <w:r>
+        <w:t xml:space="preserve"> </w:t>
+      </w:r>
+      <w:r>
+        <w:t>blah blah blah blah blah blah</w:t>
+      </w:r>
+      <w:r>
+        <w:t xml:space="preserve"> </w:t>
+      </w:r>
+      <w:r>
+        <w:t>blah blah blah blah blah blah</w:t>
+      </w:r>
+    </w:p>
+    <w:p>
+      <w:pPr>
+        <w:pStyle w:val="Heading2"/>
+        <w:ind w:left="720"/>
+      </w:pPr>
+      <w:r>
+        <w:rPr>
+          <w:rStyle w:val="Heading2Char"/>
+        </w:rPr>
+        <w:t>Bradley</w:t>
+      </w:r>
+      <w:r>
+        <w:t>:</w:t>
+      </w:r>
+    </w:p>
+    <w:p>
+      <w:pPr>
+        <w:ind w:left="1440"/>
+        <w:rPr>
+          <w:rStyle w:val="Heading2Char"/>
+          <w:rFonts w:asciiTheme="minorHAnsi" w:eastAsiaTheme="minorHAnsi" w:hAnsiTheme="minorHAnsi" w:cstheme="minorBidi"/>
+          <w:color w:val="auto"/>
+          <w:sz w:val="22"/>
+          <w:szCs w:val="22"/>
+        </w:rPr>
+      </w:pPr>
+      <w:r>
+        <w:t>Blah blah blah blah blah blah blah blah blah blah blah blah blah</w:t>
+      </w:r>
+      <w:r>
+        <w:t xml:space="preserve"> </w:t>
+      </w:r>
+      <w:r>
+        <w:t>blah blah blah blah blah blah</w:t>
+      </w:r>
+      <w:r>
+        <w:t xml:space="preserve"> </w:t>
+      </w:r>
+      <w:r>
+        <w:t>blah blah blah blah blah blah</w:t>
+      </w:r>
+      <w:r>
+        <w:t xml:space="preserve"> </w:t>
+      </w:r>
+      <w:r>
+        <w:t>blah blah blah blah blah blah</w:t>
+      </w:r>
+      <w:r>
+        <w:t xml:space="preserve"> </w:t>
+      </w:r>
+      <w:r>
+        <w:t>blah blah blah blah blah blah</w:t>
+      </w:r>
+      <w:r>
+        <w:t xml:space="preserve"> </w:t>
+      </w:r>
+      <w:r>
+        <w:t>blah blah blah blah blah blah</w:t>
+      </w:r>
+      <w:r>
+        <w:t xml:space="preserve"> </w:t>
+      </w:r>
+      <w:r>
+        <w:t>blah blah blah blah blah blah</w:t>
+      </w:r>
+    </w:p>
+    <w:p>
+      <w:pPr>
+        <w:pStyle w:val="Heading2"/>
+        <w:ind w:left="720"/>
+      </w:pPr>
+      <w:r>
+        <w:rPr>
+          <w:rStyle w:val="Heading2Char"/>
+        </w:rPr>
+        <w:t>Chinonso</w:t>
+      </w:r>
       <w:r>
         <w:t>:</w:t>
       </w:r>
@@ -1598,384 +2057,12 @@
       </w:r>
     </w:p>
     <w:p/>
+    <w:p/>
     <w:p>
       <w:pPr>
         <w:pStyle w:val="Heading1"/>
       </w:pPr>
       <w:r>
-        <w:t>Personal profile links</w:t>
-      </w:r>
-    </w:p>
-    <w:p>
-      <w:pPr>
-        <w:pStyle w:val="Heading2"/>
-        <w:ind w:left="720"/>
-      </w:pPr>
-      <w:r>
-        <w:t>Trevor:</w:t>
-      </w:r>
-    </w:p>
-    <w:p>
-      <w:pPr>
-        <w:ind w:left="1440"/>
-      </w:pPr>
-      <w:r>
-        <w:t>Blah blah blah blah blah blah blah blah blah blah blah blah blah</w:t>
-      </w:r>
-      <w:r>
-        <w:t xml:space="preserve"> </w:t>
-      </w:r>
-      <w:r>
-        <w:t>blah blah blah blah blah blah</w:t>
-      </w:r>
-      <w:r>
-        <w:t xml:space="preserve"> </w:t>
-      </w:r>
-      <w:r>
-        <w:t>blah blah blah blah blah blah</w:t>
-      </w:r>
-      <w:r>
-        <w:t xml:space="preserve"> </w:t>
-      </w:r>
-      <w:r>
-        <w:t>blah blah blah blah blah blah</w:t>
-      </w:r>
-      <w:r>
-        <w:t xml:space="preserve"> </w:t>
-      </w:r>
-      <w:r>
-        <w:t>blah blah blah blah blah blah</w:t>
-      </w:r>
-      <w:r>
-        <w:t xml:space="preserve"> </w:t>
-      </w:r>
-      <w:r>
-        <w:t>blah blah blah blah blah blah</w:t>
-      </w:r>
-      <w:r>
-        <w:t xml:space="preserve"> </w:t>
-      </w:r>
-      <w:r>
-        <w:t>blah blah blah blah blah blah</w:t>
-      </w:r>
-    </w:p>
-    <w:p>
-      <w:pPr>
-        <w:pStyle w:val="Heading2"/>
-        <w:ind w:left="720"/>
-        <w:rPr>
-          <w:rStyle w:val="Heading2Char"/>
-        </w:rPr>
-      </w:pPr>
-      <w:r>
-        <w:rPr>
-          <w:rStyle w:val="Heading2Char"/>
-        </w:rPr>
-        <w:t>Travis</w:t>
-      </w:r>
-      <w:r>
-        <w:rPr>
-          <w:rStyle w:val="Heading2Char"/>
-        </w:rPr>
-        <w:t>:</w:t>
-      </w:r>
-    </w:p>
-    <w:p>
-      <w:pPr>
-        <w:ind w:left="1440"/>
-      </w:pPr>
-      <w:r>
-        <w:t>Blah blah blah blah blah blah blah blah blah blah blah blah blah</w:t>
-      </w:r>
-      <w:r>
-        <w:t xml:space="preserve"> </w:t>
-      </w:r>
-      <w:r>
-        <w:t>blah blah blah blah blah blah</w:t>
-      </w:r>
-      <w:r>
-        <w:t xml:space="preserve"> </w:t>
-      </w:r>
-      <w:r>
-        <w:t>blah blah blah blah blah blah</w:t>
-      </w:r>
-      <w:r>
-        <w:t xml:space="preserve"> </w:t>
-      </w:r>
-      <w:r>
-        <w:t>blah blah blah blah blah blah</w:t>
-      </w:r>
-      <w:r>
-        <w:t xml:space="preserve"> </w:t>
-      </w:r>
-      <w:r>
-        <w:t>blah blah blah blah blah blah</w:t>
-      </w:r>
-      <w:r>
-        <w:t xml:space="preserve"> </w:t>
-      </w:r>
-      <w:r>
-        <w:t>blah blah blah blah blah blah</w:t>
-      </w:r>
-      <w:r>
-        <w:t xml:space="preserve"> </w:t>
-      </w:r>
-      <w:r>
-        <w:t>blah blah blah blah blah blah</w:t>
-      </w:r>
-    </w:p>
-    <w:p>
-      <w:pPr>
-        <w:pStyle w:val="Heading2"/>
-        <w:ind w:left="720"/>
-      </w:pPr>
-      <w:r>
-        <w:rPr>
-          <w:rStyle w:val="Heading2Char"/>
-        </w:rPr>
-        <w:lastRenderedPageBreak/>
-        <w:t>Matthew</w:t>
-      </w:r>
-      <w:r>
-        <w:t>:</w:t>
-      </w:r>
-    </w:p>
-    <w:p>
-      <w:pPr>
-        <w:ind w:left="1440"/>
-      </w:pPr>
-      <w:r>
-        <w:t>Blah blah blah blah blah blah blah blah blah blah blah blah blah</w:t>
-      </w:r>
-      <w:r>
-        <w:t xml:space="preserve"> </w:t>
-      </w:r>
-      <w:r>
-        <w:t>blah blah blah blah blah blah</w:t>
-      </w:r>
-      <w:r>
-        <w:t xml:space="preserve"> </w:t>
-      </w:r>
-      <w:r>
-        <w:t>blah blah blah blah blah blah</w:t>
-      </w:r>
-      <w:r>
-        <w:t xml:space="preserve"> </w:t>
-      </w:r>
-      <w:r>
-        <w:t>blah blah blah blah blah blah</w:t>
-      </w:r>
-      <w:r>
-        <w:t xml:space="preserve"> </w:t>
-      </w:r>
-      <w:r>
-        <w:t>blah blah blah blah blah blah</w:t>
-      </w:r>
-      <w:r>
-        <w:t xml:space="preserve"> </w:t>
-      </w:r>
-      <w:r>
-        <w:t>blah blah blah blah blah blah</w:t>
-      </w:r>
-      <w:r>
-        <w:t xml:space="preserve"> </w:t>
-      </w:r>
-      <w:r>
-        <w:t>blah blah blah blah blah blah</w:t>
-      </w:r>
-    </w:p>
-    <w:p>
-      <w:pPr>
-        <w:pStyle w:val="Heading2"/>
-        <w:ind w:left="720"/>
-        <w:rPr>
-          <w:rStyle w:val="Heading2Char"/>
-        </w:rPr>
-      </w:pPr>
-      <w:r>
-        <w:rPr>
-          <w:rStyle w:val="Heading2Char"/>
-        </w:rPr>
-        <w:t>Zane</w:t>
-      </w:r>
-      <w:r>
-        <w:rPr>
-          <w:rStyle w:val="Heading2Char"/>
-        </w:rPr>
-        <w:t>:</w:t>
-      </w:r>
-    </w:p>
-    <w:p>
-      <w:pPr>
-        <w:ind w:left="1440"/>
-      </w:pPr>
-      <w:r>
-        <w:t>Blah blah blah blah blah blah blah blah blah blah blah blah blah</w:t>
-      </w:r>
-      <w:r>
-        <w:t xml:space="preserve"> </w:t>
-      </w:r>
-      <w:r>
-        <w:t>blah blah blah blah blah blah</w:t>
-      </w:r>
-      <w:r>
-        <w:t xml:space="preserve"> </w:t>
-      </w:r>
-      <w:r>
-        <w:t>blah blah blah blah blah blah</w:t>
-      </w:r>
-      <w:r>
-        <w:t xml:space="preserve"> </w:t>
-      </w:r>
-      <w:r>
-        <w:t>blah blah blah blah blah blah</w:t>
-      </w:r>
-      <w:r>
-        <w:t xml:space="preserve"> </w:t>
-      </w:r>
-      <w:r>
-        <w:t>blah blah blah blah blah blah</w:t>
-      </w:r>
-      <w:r>
-        <w:t xml:space="preserve"> </w:t>
-      </w:r>
-      <w:r>
-        <w:t>blah blah blah blah blah blah</w:t>
-      </w:r>
-      <w:r>
-        <w:t xml:space="preserve"> </w:t>
-      </w:r>
-      <w:r>
-        <w:t>blah blah blah blah blah blah</w:t>
-      </w:r>
-    </w:p>
-    <w:p>
-      <w:pPr>
-        <w:pStyle w:val="Heading2"/>
-        <w:ind w:left="720"/>
-      </w:pPr>
-      <w:proofErr w:type="spellStart"/>
-      <w:r>
-        <w:rPr>
-          <w:rStyle w:val="Heading2Char"/>
-        </w:rPr>
-        <w:t>Chinonso</w:t>
-      </w:r>
-      <w:proofErr w:type="spellEnd"/>
-      <w:r>
-        <w:t>:</w:t>
-      </w:r>
-    </w:p>
-    <w:p>
-      <w:pPr>
-        <w:ind w:left="1440"/>
-      </w:pPr>
-      <w:r>
-        <w:t>Blah blah blah blah blah blah blah blah blah blah blah blah blah</w:t>
-      </w:r>
-      <w:r>
-        <w:t xml:space="preserve"> </w:t>
-      </w:r>
-      <w:r>
-        <w:t>blah blah blah blah blah blah</w:t>
-      </w:r>
-      <w:r>
-        <w:t xml:space="preserve"> </w:t>
-      </w:r>
-      <w:r>
-        <w:t>blah blah blah blah blah blah</w:t>
-      </w:r>
-      <w:r>
-        <w:t xml:space="preserve"> </w:t>
-      </w:r>
-      <w:r>
-        <w:t>blah blah blah blah blah blah</w:t>
-      </w:r>
-      <w:r>
-        <w:t xml:space="preserve"> </w:t>
-      </w:r>
-      <w:r>
-        <w:t>blah blah blah blah blah blah</w:t>
-      </w:r>
-      <w:r>
-        <w:t xml:space="preserve"> </w:t>
-      </w:r>
-      <w:r>
-        <w:t>blah blah blah blah blah blah</w:t>
-      </w:r>
-      <w:r>
-        <w:t xml:space="preserve"> </w:t>
-      </w:r>
-      <w:r>
-        <w:t>blah blah blah blah blah blah</w:t>
-      </w:r>
-    </w:p>
-    <w:p>
-      <w:pPr>
-        <w:pStyle w:val="Heading2"/>
-        <w:ind w:left="720"/>
-      </w:pPr>
-      <w:r>
-        <w:rPr>
-          <w:rStyle w:val="Heading2Char"/>
-        </w:rPr>
-        <w:t>Tony</w:t>
-      </w:r>
-      <w:r>
-        <w:t>:</w:t>
-      </w:r>
-    </w:p>
-    <w:p>
-      <w:pPr>
-        <w:ind w:left="1440"/>
-      </w:pPr>
-      <w:r>
-        <w:t>Blah blah blah blah blah blah blah blah blah blah blah blah blah</w:t>
-      </w:r>
-      <w:r>
-        <w:t xml:space="preserve"> </w:t>
-      </w:r>
-      <w:r>
-        <w:t>blah blah blah blah blah blah</w:t>
-      </w:r>
-      <w:r>
-        <w:t xml:space="preserve"> </w:t>
-      </w:r>
-      <w:r>
-        <w:t>blah blah blah blah blah blah</w:t>
-      </w:r>
-      <w:r>
-        <w:t xml:space="preserve"> </w:t>
-      </w:r>
-      <w:r>
-        <w:t>blah blah blah blah blah blah</w:t>
-      </w:r>
-      <w:r>
-        <w:t xml:space="preserve"> </w:t>
-      </w:r>
-      <w:r>
-        <w:t>blah blah blah blah blah blah</w:t>
-      </w:r>
-      <w:r>
-        <w:t xml:space="preserve"> </w:t>
-      </w:r>
-      <w:r>
-        <w:t>blah blah blah blah blah blah</w:t>
-      </w:r>
-      <w:r>
-        <w:t xml:space="preserve"> </w:t>
-      </w:r>
-      <w:r>
-        <w:t>blah blah blah blah blah blah</w:t>
-      </w:r>
-    </w:p>
-    <w:p/>
-    <w:p/>
-    <w:p>
-      <w:pPr>
-        <w:pStyle w:val="Heading1"/>
-      </w:pPr>
-      <w:r>
         <w:t>Team website</w:t>
       </w:r>
     </w:p>
@@ -1983,7 +2070,7 @@
       <w:pPr>
         <w:ind w:left="720"/>
       </w:pPr>
-      <w:hyperlink r:id="rId14" w:history="1">
+      <w:hyperlink r:id="rId13" w:history="1">
         <w:r>
           <w:rPr>
             <w:rStyle w:val="Hyperlink"/>
@@ -2002,6 +2089,7 @@
         <w:pStyle w:val="Heading1"/>
       </w:pPr>
       <w:r>
+        <w:lastRenderedPageBreak/>
         <w:t>GitHub repo</w:t>
       </w:r>
     </w:p>
@@ -2009,7 +2097,7 @@
       <w:pPr>
         <w:ind w:left="720"/>
       </w:pPr>
-      <w:hyperlink r:id="rId15" w:history="1">
+      <w:hyperlink r:id="rId14" w:history="1">
         <w:r>
           <w:rPr>
             <w:rStyle w:val="Hyperlink"/>
@@ -2051,37 +2139,735 @@
         <w:t>Demand for jobs</w:t>
       </w:r>
     </w:p>
+    <w:p>
+      <w:pPr>
+        <w:pStyle w:val="Heading3"/>
+        <w:ind w:left="1080"/>
+      </w:pPr>
+      <w:r>
+        <w:t>Trevor:</w:t>
+      </w:r>
+    </w:p>
+    <w:p>
+      <w:pPr>
+        <w:pStyle w:val="ListParagraph"/>
+        <w:numPr>
+          <w:ilvl w:val="1"/>
+          <w:numId w:val="13"/>
+        </w:numPr>
+      </w:pPr>
+      <w:r>
+        <w:t>Not things there is ‘demand’ for, instead it’s blazing my own trail, whether people understand it or not.</w:t>
+      </w:r>
+    </w:p>
+    <w:p>
+      <w:pPr>
+        <w:pStyle w:val="Heading3"/>
+        <w:ind w:left="1080"/>
+      </w:pPr>
+      <w:r>
+        <w:t>Travis</w:t>
+      </w:r>
+      <w:r>
+        <w:t>:</w:t>
+      </w:r>
+    </w:p>
+    <w:p>
+      <w:pPr>
+        <w:pStyle w:val="ListParagraph"/>
+        <w:numPr>
+          <w:ilvl w:val="1"/>
+          <w:numId w:val="13"/>
+        </w:numPr>
+      </w:pPr>
+      <w:r>
+        <w:t>Blah blah blah</w:t>
+      </w:r>
+      <w:r>
+        <w:t>.</w:t>
+      </w:r>
+    </w:p>
+    <w:p>
+      <w:pPr>
+        <w:pStyle w:val="Heading3"/>
+        <w:ind w:left="1080"/>
+      </w:pPr>
+      <w:r>
+        <w:t>Matthew</w:t>
+      </w:r>
+      <w:r>
+        <w:t>:</w:t>
+      </w:r>
+    </w:p>
+    <w:p>
+      <w:pPr>
+        <w:pStyle w:val="ListParagraph"/>
+        <w:numPr>
+          <w:ilvl w:val="1"/>
+          <w:numId w:val="13"/>
+        </w:numPr>
+      </w:pPr>
+      <w:r>
+        <w:t>Blah blah blah.</w:t>
+      </w:r>
+    </w:p>
+    <w:p>
+      <w:pPr>
+        <w:pStyle w:val="Heading3"/>
+        <w:ind w:left="1080"/>
+      </w:pPr>
+      <w:r>
+        <w:t>Zane</w:t>
+      </w:r>
+      <w:r>
+        <w:t>:</w:t>
+      </w:r>
+    </w:p>
+    <w:p>
+      <w:pPr>
+        <w:pStyle w:val="ListParagraph"/>
+        <w:numPr>
+          <w:ilvl w:val="1"/>
+          <w:numId w:val="13"/>
+        </w:numPr>
+      </w:pPr>
+      <w:r>
+        <w:t>Blah blah blah.</w:t>
+      </w:r>
+    </w:p>
+    <w:p>
+      <w:pPr>
+        <w:pStyle w:val="Heading3"/>
+        <w:ind w:left="1080"/>
+      </w:pPr>
+      <w:r>
+        <w:t>Bradley</w:t>
+      </w:r>
+      <w:r>
+        <w:t>:</w:t>
+      </w:r>
+    </w:p>
+    <w:p>
+      <w:pPr>
+        <w:pStyle w:val="ListParagraph"/>
+        <w:numPr>
+          <w:ilvl w:val="1"/>
+          <w:numId w:val="13"/>
+        </w:numPr>
+      </w:pPr>
+      <w:r>
+        <w:t>Blah blah blah.</w:t>
+      </w:r>
+    </w:p>
+    <w:p>
+      <w:pPr>
+        <w:pStyle w:val="Heading3"/>
+        <w:ind w:left="1080"/>
+      </w:pPr>
+      <w:r>
+        <w:t>Chinonso</w:t>
+      </w:r>
+      <w:r>
+        <w:t>:</w:t>
+      </w:r>
+    </w:p>
+    <w:p>
+      <w:pPr>
+        <w:pStyle w:val="ListParagraph"/>
+        <w:numPr>
+          <w:ilvl w:val="1"/>
+          <w:numId w:val="13"/>
+        </w:numPr>
+      </w:pPr>
+      <w:r>
+        <w:t>Blah blah blah.</w:t>
+      </w:r>
+    </w:p>
+    <w:p>
+      <w:pPr>
+        <w:pStyle w:val="Heading3"/>
+        <w:ind w:left="1080"/>
+      </w:pPr>
+      <w:r>
+        <w:t>Tony</w:t>
+      </w:r>
+      <w:r>
+        <w:t>:</w:t>
+      </w:r>
+    </w:p>
+    <w:p>
+      <w:pPr>
+        <w:pStyle w:val="ListParagraph"/>
+        <w:numPr>
+          <w:ilvl w:val="1"/>
+          <w:numId w:val="13"/>
+        </w:numPr>
+      </w:pPr>
+      <w:r>
+        <w:t>Blah blah blah.</w:t>
+      </w:r>
+    </w:p>
+    <w:p>
+      <w:pPr>
+        <w:pStyle w:val="ListParagraph"/>
+        <w:ind w:left="1440"/>
+      </w:pPr>
+    </w:p>
+    <w:p>
+      <w:pPr>
+        <w:pStyle w:val="Heading2"/>
+        <w:ind w:left="720"/>
+      </w:pPr>
+      <w:r>
+        <w:t>Required skill sets</w:t>
+      </w:r>
+    </w:p>
+    <w:p>
+      <w:pPr>
+        <w:pStyle w:val="Heading3"/>
+        <w:ind w:left="1080"/>
+      </w:pPr>
+      <w:r>
+        <w:t>Trevor</w:t>
+      </w:r>
+      <w:r>
+        <w:t>:</w:t>
+      </w:r>
+    </w:p>
+    <w:p>
+      <w:pPr>
+        <w:pStyle w:val="ListParagraph"/>
+        <w:numPr>
+          <w:ilvl w:val="1"/>
+          <w:numId w:val="13"/>
+        </w:numPr>
+      </w:pPr>
+      <w:r>
+        <w:t>Varies, I have done over 100 jobs in my life, plus 20 years combined formal and informal tertiary level study and research ( across 4 universities, plus private institutions, TAFE, and online / library resources</w:t>
+      </w:r>
+      <w:r>
+        <w:t>.</w:t>
+      </w:r>
+    </w:p>
+    <w:p>
+      <w:pPr>
+        <w:pStyle w:val="ListParagraph"/>
+        <w:numPr>
+          <w:ilvl w:val="1"/>
+          <w:numId w:val="13"/>
+        </w:numPr>
+      </w:pPr>
+      <w:r>
+        <w:t>Becoming an inventor has no particular skill set, nor does an author, except in so far as that you need to understand your field of invention, or wordsmithing to be an author</w:t>
+      </w:r>
+      <w:r>
+        <w:t>.</w:t>
+      </w:r>
+    </w:p>
+    <w:p>
+      <w:pPr>
+        <w:pStyle w:val="Heading3"/>
+        <w:ind w:left="1080"/>
+      </w:pPr>
+      <w:r>
+        <w:t>Travis:</w:t>
+      </w:r>
+    </w:p>
+    <w:p>
+      <w:pPr>
+        <w:pStyle w:val="ListParagraph"/>
+        <w:numPr>
+          <w:ilvl w:val="1"/>
+          <w:numId w:val="13"/>
+        </w:numPr>
+      </w:pPr>
+      <w:r>
+        <w:t>Blah blah blah.</w:t>
+      </w:r>
+    </w:p>
+    <w:p>
+      <w:pPr>
+        <w:pStyle w:val="Heading3"/>
+        <w:ind w:left="1080"/>
+      </w:pPr>
+      <w:r>
+        <w:t>Matthew</w:t>
+      </w:r>
+      <w:r>
+        <w:t>:</w:t>
+      </w:r>
+    </w:p>
+    <w:p>
+      <w:pPr>
+        <w:pStyle w:val="ListParagraph"/>
+        <w:numPr>
+          <w:ilvl w:val="1"/>
+          <w:numId w:val="13"/>
+        </w:numPr>
+      </w:pPr>
+      <w:r>
+        <w:t>Blah blah blah.</w:t>
+      </w:r>
+    </w:p>
+    <w:p>
+      <w:pPr>
+        <w:pStyle w:val="Heading3"/>
+        <w:ind w:left="1080"/>
+      </w:pPr>
+      <w:r>
+        <w:lastRenderedPageBreak/>
+        <w:t>Zane</w:t>
+      </w:r>
+      <w:r>
+        <w:t>:</w:t>
+      </w:r>
+    </w:p>
+    <w:p>
+      <w:pPr>
+        <w:pStyle w:val="ListParagraph"/>
+        <w:numPr>
+          <w:ilvl w:val="1"/>
+          <w:numId w:val="13"/>
+        </w:numPr>
+      </w:pPr>
+      <w:r>
+        <w:t>Blah blah blah.</w:t>
+      </w:r>
+    </w:p>
+    <w:p>
+      <w:pPr>
+        <w:pStyle w:val="Heading3"/>
+        <w:ind w:left="1080"/>
+      </w:pPr>
+      <w:r>
+        <w:t>Bradley</w:t>
+      </w:r>
+      <w:r>
+        <w:t>:</w:t>
+      </w:r>
+    </w:p>
+    <w:p>
+      <w:pPr>
+        <w:pStyle w:val="ListParagraph"/>
+        <w:numPr>
+          <w:ilvl w:val="1"/>
+          <w:numId w:val="13"/>
+        </w:numPr>
+      </w:pPr>
+      <w:r>
+        <w:t>Blah blah blah.</w:t>
+      </w:r>
+    </w:p>
+    <w:p>
+      <w:pPr>
+        <w:pStyle w:val="Heading3"/>
+        <w:ind w:left="1080"/>
+      </w:pPr>
+      <w:r>
+        <w:t>Chinonso</w:t>
+      </w:r>
+      <w:r>
+        <w:t>:</w:t>
+      </w:r>
+    </w:p>
+    <w:p>
+      <w:pPr>
+        <w:pStyle w:val="ListParagraph"/>
+        <w:numPr>
+          <w:ilvl w:val="1"/>
+          <w:numId w:val="13"/>
+        </w:numPr>
+      </w:pPr>
+      <w:r>
+        <w:t>Blah blah blah.</w:t>
+      </w:r>
+    </w:p>
+    <w:p>
+      <w:pPr>
+        <w:pStyle w:val="Heading3"/>
+        <w:ind w:left="1080"/>
+      </w:pPr>
+      <w:r>
+        <w:t>Tony</w:t>
+      </w:r>
+      <w:r>
+        <w:t>:</w:t>
+      </w:r>
+    </w:p>
+    <w:p>
+      <w:pPr>
+        <w:pStyle w:val="ListParagraph"/>
+        <w:numPr>
+          <w:ilvl w:val="1"/>
+          <w:numId w:val="13"/>
+        </w:numPr>
+      </w:pPr>
+      <w:r>
+        <w:t>Blah blah blah.</w:t>
+      </w:r>
+    </w:p>
+    <w:p>
+      <w:pPr>
+        <w:pStyle w:val="ListParagraph"/>
+        <w:ind w:left="1440"/>
+      </w:pPr>
+    </w:p>
+    <w:p>
+      <w:pPr>
+        <w:pStyle w:val="Heading2"/>
+        <w:ind w:left="720"/>
+      </w:pPr>
+      <w:r>
+        <w:t>Skill demand ranking</w:t>
+      </w:r>
+    </w:p>
+    <w:p>
+      <w:pPr>
+        <w:pStyle w:val="Heading3"/>
+        <w:ind w:left="1080"/>
+      </w:pPr>
+      <w:r>
+        <w:t>Trevor</w:t>
+      </w:r>
+      <w:r>
+        <w:t>:</w:t>
+      </w:r>
+    </w:p>
+    <w:p>
+      <w:pPr>
+        <w:pStyle w:val="ListParagraph"/>
+        <w:numPr>
+          <w:ilvl w:val="1"/>
+          <w:numId w:val="13"/>
+        </w:numPr>
+      </w:pPr>
+      <w:r>
+        <w:t>As per previous comments, there’s no specific skill sets for what I do, except that which is contextually appropriate, and therefore no ranking either</w:t>
+      </w:r>
+      <w:r>
+        <w:t>.</w:t>
+      </w:r>
+    </w:p>
+    <w:p>
+      <w:pPr>
+        <w:pStyle w:val="Heading3"/>
+        <w:ind w:left="1080"/>
+      </w:pPr>
+      <w:r>
+        <w:t>Travis:</w:t>
+      </w:r>
+    </w:p>
+    <w:p>
+      <w:pPr>
+        <w:pStyle w:val="ListParagraph"/>
+        <w:numPr>
+          <w:ilvl w:val="1"/>
+          <w:numId w:val="13"/>
+        </w:numPr>
+      </w:pPr>
+      <w:r>
+        <w:t>Blah blah blah.</w:t>
+      </w:r>
+    </w:p>
+    <w:p>
+      <w:pPr>
+        <w:pStyle w:val="Heading3"/>
+        <w:ind w:left="1080"/>
+      </w:pPr>
+      <w:r>
+        <w:t>Matthew</w:t>
+      </w:r>
+      <w:r>
+        <w:t>:</w:t>
+      </w:r>
+    </w:p>
+    <w:p>
+      <w:pPr>
+        <w:pStyle w:val="ListParagraph"/>
+        <w:numPr>
+          <w:ilvl w:val="1"/>
+          <w:numId w:val="13"/>
+        </w:numPr>
+      </w:pPr>
+      <w:r>
+        <w:t>Blah blah blah.</w:t>
+      </w:r>
+    </w:p>
+    <w:p>
+      <w:pPr>
+        <w:pStyle w:val="Heading3"/>
+        <w:ind w:left="1080"/>
+      </w:pPr>
+      <w:r>
+        <w:t>Zane</w:t>
+      </w:r>
+      <w:r>
+        <w:t>:</w:t>
+      </w:r>
+    </w:p>
+    <w:p>
+      <w:pPr>
+        <w:pStyle w:val="ListParagraph"/>
+        <w:numPr>
+          <w:ilvl w:val="1"/>
+          <w:numId w:val="13"/>
+        </w:numPr>
+      </w:pPr>
+      <w:r>
+        <w:t>Blah blah blah.</w:t>
+      </w:r>
+    </w:p>
+    <w:p>
+      <w:pPr>
+        <w:pStyle w:val="Heading3"/>
+        <w:ind w:left="1080"/>
+      </w:pPr>
+      <w:r>
+        <w:t>Bradley</w:t>
+      </w:r>
+      <w:r>
+        <w:t>:</w:t>
+      </w:r>
+    </w:p>
+    <w:p>
+      <w:pPr>
+        <w:pStyle w:val="ListParagraph"/>
+        <w:numPr>
+          <w:ilvl w:val="1"/>
+          <w:numId w:val="13"/>
+        </w:numPr>
+      </w:pPr>
+      <w:r>
+        <w:t>Blah blah blah.</w:t>
+      </w:r>
+    </w:p>
+    <w:p>
+      <w:pPr>
+        <w:pStyle w:val="Heading3"/>
+        <w:ind w:left="1080"/>
+      </w:pPr>
+      <w:r>
+        <w:t>Chinonso</w:t>
+      </w:r>
+      <w:r>
+        <w:t>:</w:t>
+      </w:r>
+    </w:p>
+    <w:p>
+      <w:pPr>
+        <w:pStyle w:val="ListParagraph"/>
+        <w:numPr>
+          <w:ilvl w:val="1"/>
+          <w:numId w:val="13"/>
+        </w:numPr>
+      </w:pPr>
+      <w:r>
+        <w:t>Blah blah blah.</w:t>
+      </w:r>
+    </w:p>
+    <w:p>
+      <w:pPr>
+        <w:pStyle w:val="Heading3"/>
+        <w:ind w:left="1080"/>
+      </w:pPr>
+      <w:r>
+        <w:t>Tony</w:t>
+      </w:r>
+      <w:r>
+        <w:t>:</w:t>
+      </w:r>
+    </w:p>
+    <w:p>
+      <w:pPr>
+        <w:pStyle w:val="ListParagraph"/>
+        <w:numPr>
+          <w:ilvl w:val="1"/>
+          <w:numId w:val="13"/>
+        </w:numPr>
+      </w:pPr>
+      <w:r>
+        <w:t>Blah blah blah.</w:t>
+      </w:r>
+    </w:p>
     <w:p/>
     <w:p>
       <w:pPr>
-        <w:pStyle w:val="Heading2"/>
-        <w:ind w:left="720"/>
-      </w:pPr>
-      <w:r>
-        <w:t>Required skill sets</w:t>
-      </w:r>
-    </w:p>
-    <w:p/>
-    <w:p>
-      <w:pPr>
-        <w:pStyle w:val="Heading2"/>
-        <w:ind w:left="720"/>
-      </w:pPr>
-      <w:r>
-        <w:t>Skill demand ranking</w:t>
-      </w:r>
-    </w:p>
-    <w:p/>
-    <w:p>
-      <w:pPr>
         <w:pStyle w:val="Heading3"/>
-        <w:ind w:left="720"/>
       </w:pPr>
       <w:r>
         <w:tab/>
         <w:t>Top 3 ( general and specific )</w:t>
       </w:r>
     </w:p>
+    <w:p>
+      <w:pPr>
+        <w:pStyle w:val="Heading3"/>
+        <w:ind w:left="1080"/>
+      </w:pPr>
+      <w:r>
+        <w:t>Trevor</w:t>
+      </w:r>
+      <w:r>
+        <w:t>:</w:t>
+      </w:r>
+    </w:p>
+    <w:p>
+      <w:pPr>
+        <w:pStyle w:val="ListParagraph"/>
+        <w:numPr>
+          <w:ilvl w:val="1"/>
+          <w:numId w:val="13"/>
+        </w:numPr>
+      </w:pPr>
+      <w:r>
+        <w:t>I would say however that IT skills are several million in arrears globally, and mostly so in terms of cyber-security, and the skills required for invention ( ie: the higher and more leading edge the tech., the less likely the skills are easy to find )</w:t>
+      </w:r>
+      <w:r>
+        <w:t>.</w:t>
+      </w:r>
+    </w:p>
+    <w:p>
+      <w:pPr>
+        <w:pStyle w:val="Heading3"/>
+        <w:ind w:left="1080"/>
+      </w:pPr>
+      <w:r>
+        <w:t>Travis:</w:t>
+      </w:r>
+    </w:p>
+    <w:p>
+      <w:pPr>
+        <w:pStyle w:val="ListParagraph"/>
+        <w:numPr>
+          <w:ilvl w:val="1"/>
+          <w:numId w:val="13"/>
+        </w:numPr>
+      </w:pPr>
+      <w:r>
+        <w:t>Blah blah blah.</w:t>
+      </w:r>
+    </w:p>
+    <w:p>
+      <w:pPr>
+        <w:pStyle w:val="Heading3"/>
+        <w:ind w:left="1080"/>
+      </w:pPr>
+      <w:r>
+        <w:t>Matthew</w:t>
+      </w:r>
+      <w:r>
+        <w:t>:</w:t>
+      </w:r>
+    </w:p>
+    <w:p>
+      <w:pPr>
+        <w:pStyle w:val="ListParagraph"/>
+        <w:numPr>
+          <w:ilvl w:val="1"/>
+          <w:numId w:val="13"/>
+        </w:numPr>
+      </w:pPr>
+      <w:r>
+        <w:t>Blah blah blah.</w:t>
+      </w:r>
+    </w:p>
+    <w:p>
+      <w:pPr>
+        <w:pStyle w:val="Heading3"/>
+        <w:ind w:left="1080"/>
+      </w:pPr>
+      <w:r>
+        <w:t>Zane</w:t>
+      </w:r>
+      <w:r>
+        <w:t>:</w:t>
+      </w:r>
+    </w:p>
+    <w:p>
+      <w:pPr>
+        <w:pStyle w:val="ListParagraph"/>
+        <w:numPr>
+          <w:ilvl w:val="1"/>
+          <w:numId w:val="13"/>
+        </w:numPr>
+      </w:pPr>
+      <w:r>
+        <w:t>Blah blah blah.</w:t>
+      </w:r>
+    </w:p>
+    <w:p>
+      <w:pPr>
+        <w:pStyle w:val="Heading3"/>
+        <w:ind w:left="1080"/>
+      </w:pPr>
+      <w:r>
+        <w:lastRenderedPageBreak/>
+        <w:t>Bradley</w:t>
+      </w:r>
+      <w:r>
+        <w:t>:</w:t>
+      </w:r>
+    </w:p>
+    <w:p>
+      <w:pPr>
+        <w:pStyle w:val="ListParagraph"/>
+        <w:numPr>
+          <w:ilvl w:val="1"/>
+          <w:numId w:val="13"/>
+        </w:numPr>
+      </w:pPr>
+      <w:r>
+        <w:t>Blah blah blah.</w:t>
+      </w:r>
+    </w:p>
+    <w:p>
+      <w:pPr>
+        <w:pStyle w:val="Heading3"/>
+        <w:ind w:left="1080"/>
+      </w:pPr>
+      <w:r>
+        <w:t>Chinonso</w:t>
+      </w:r>
+      <w:r>
+        <w:t>:</w:t>
+      </w:r>
+    </w:p>
+    <w:p>
+      <w:pPr>
+        <w:pStyle w:val="ListParagraph"/>
+        <w:numPr>
+          <w:ilvl w:val="1"/>
+          <w:numId w:val="13"/>
+        </w:numPr>
+      </w:pPr>
+      <w:r>
+        <w:t>Blah blah blah.</w:t>
+      </w:r>
+    </w:p>
+    <w:p>
+      <w:pPr>
+        <w:pStyle w:val="Heading3"/>
+        <w:ind w:left="1080"/>
+      </w:pPr>
+      <w:r>
+        <w:t>Tony</w:t>
+      </w:r>
+      <w:r>
+        <w:t>:</w:t>
+      </w:r>
+    </w:p>
+    <w:p>
+      <w:pPr>
+        <w:pStyle w:val="ListParagraph"/>
+        <w:numPr>
+          <w:ilvl w:val="1"/>
+          <w:numId w:val="13"/>
+        </w:numPr>
+      </w:pPr>
+      <w:r>
+        <w:t>Blah blah blah.</w:t>
+      </w:r>
+    </w:p>
     <w:p/>
     <w:p>
       <w:pPr>
@@ -2089,26 +2875,200 @@
         <w:ind w:left="720"/>
       </w:pPr>
       <w:r>
+        <w:t>Reflection on ideal jobs following research</w:t>
+      </w:r>
+    </w:p>
+    <w:p>
+      <w:pPr>
+        <w:pStyle w:val="Heading3"/>
+        <w:ind w:left="1080"/>
+      </w:pPr>
+      <w:r>
+        <w:t>Trevor</w:t>
+      </w:r>
+      <w:r>
+        <w:t>:</w:t>
+      </w:r>
+    </w:p>
+    <w:p>
+      <w:pPr>
+        <w:pStyle w:val="ListParagraph"/>
+        <w:numPr>
+          <w:ilvl w:val="1"/>
+          <w:numId w:val="13"/>
+        </w:numPr>
+      </w:pPr>
+      <w:r>
+        <w:t>Well this isn’t something I really needed to do, because I have already given this an incredible amount of thought and done heaps of research over many years ( 3 decades since high school )</w:t>
+      </w:r>
+      <w:r>
+        <w:t>.</w:t>
+      </w:r>
+      <w:r>
+        <w:t xml:space="preserve"> Really what it comes down to is resources, because the more complex the thing you want to do, the more resources you need in order to do it, and this is exacerbated by the fact that no one is paying you to learn the skills or build the resources, therefore you need even more resources to support yourself through the process, because unless you’re rich, you’ve still got to pay rent etc., and you’re basically going to sell off the time you need in order to work on the project, in order to make money to support yourself, which means you might have the money, but you no longer have the time … and thus the only way around this is to have a very wealthy financial investor / sponsor, OR to make a huge ton of money yourself ( somehow ).</w:t>
+      </w:r>
+    </w:p>
+    <w:p>
+      <w:pPr>
+        <w:pStyle w:val="ListParagraph"/>
+        <w:numPr>
+          <w:ilvl w:val="1"/>
+          <w:numId w:val="13"/>
+        </w:numPr>
+      </w:pPr>
+      <w:r>
+        <w:t>So I guess what I am saying, is that my ‘ideal job’ ( if you can call it that ), isn’t for the faint hearted.</w:t>
+      </w:r>
+    </w:p>
+    <w:p>
+      <w:pPr>
+        <w:pStyle w:val="Heading3"/>
+        <w:ind w:left="1080"/>
+      </w:pPr>
+      <w:r>
+        <w:t>Travis:</w:t>
+      </w:r>
+    </w:p>
+    <w:p>
+      <w:pPr>
+        <w:pStyle w:val="ListParagraph"/>
+        <w:numPr>
+          <w:ilvl w:val="1"/>
+          <w:numId w:val="13"/>
+        </w:numPr>
+      </w:pPr>
+      <w:r>
+        <w:t>Blah blah blah.</w:t>
+      </w:r>
+    </w:p>
+    <w:p>
+      <w:pPr>
+        <w:pStyle w:val="Heading3"/>
+        <w:ind w:left="1080"/>
+      </w:pPr>
+      <w:r>
+        <w:t>Matthew</w:t>
+      </w:r>
+      <w:r>
+        <w:t>:</w:t>
+      </w:r>
+    </w:p>
+    <w:p>
+      <w:pPr>
+        <w:pStyle w:val="ListParagraph"/>
+        <w:numPr>
+          <w:ilvl w:val="1"/>
+          <w:numId w:val="13"/>
+        </w:numPr>
+      </w:pPr>
+      <w:r>
+        <w:t>Blah blah blah.</w:t>
+      </w:r>
+    </w:p>
+    <w:p>
+      <w:pPr>
+        <w:pStyle w:val="Heading3"/>
+        <w:ind w:left="1080"/>
+      </w:pPr>
+      <w:r>
+        <w:t>Zane</w:t>
+      </w:r>
+      <w:r>
+        <w:t>:</w:t>
+      </w:r>
+    </w:p>
+    <w:p>
+      <w:pPr>
+        <w:pStyle w:val="ListParagraph"/>
+        <w:numPr>
+          <w:ilvl w:val="1"/>
+          <w:numId w:val="13"/>
+        </w:numPr>
+      </w:pPr>
+      <w:r>
+        <w:t>Blah blah blah.</w:t>
+      </w:r>
+    </w:p>
+    <w:p>
+      <w:pPr>
+        <w:pStyle w:val="Heading3"/>
+        <w:ind w:left="1080"/>
+      </w:pPr>
+      <w:r>
+        <w:t>Bradley:</w:t>
+      </w:r>
+    </w:p>
+    <w:p>
+      <w:pPr>
+        <w:pStyle w:val="ListParagraph"/>
+        <w:numPr>
+          <w:ilvl w:val="1"/>
+          <w:numId w:val="13"/>
+        </w:numPr>
+      </w:pPr>
+      <w:r>
+        <w:t>Blah blah blah.</w:t>
+      </w:r>
+    </w:p>
+    <w:p>
+      <w:pPr>
+        <w:pStyle w:val="Heading3"/>
+        <w:ind w:left="1080"/>
+      </w:pPr>
+      <w:r>
+        <w:t>Chinonso:</w:t>
+      </w:r>
+    </w:p>
+    <w:p>
+      <w:pPr>
+        <w:pStyle w:val="ListParagraph"/>
+        <w:numPr>
+          <w:ilvl w:val="1"/>
+          <w:numId w:val="13"/>
+        </w:numPr>
+      </w:pPr>
+      <w:r>
+        <w:t>Blah blah blah.</w:t>
+      </w:r>
+    </w:p>
+    <w:p>
+      <w:pPr>
+        <w:pStyle w:val="Heading3"/>
+        <w:ind w:left="1080"/>
+      </w:pPr>
+      <w:r>
+        <w:t>Tony:</w:t>
+      </w:r>
+    </w:p>
+    <w:p>
+      <w:pPr>
+        <w:pStyle w:val="ListParagraph"/>
+        <w:numPr>
+          <w:ilvl w:val="1"/>
+          <w:numId w:val="13"/>
+        </w:numPr>
+      </w:pPr>
+      <w:r>
+        <w:t>Blah blah blah.</w:t>
+      </w:r>
+    </w:p>
+    <w:p/>
+    <w:p>
+      <w:pPr>
+        <w:pStyle w:val="Heading1"/>
+      </w:pPr>
+      <w:r>
+        <w:t>Interview an IT professional</w:t>
+      </w:r>
+    </w:p>
+    <w:p/>
+    <w:p>
+      <w:pPr>
+        <w:pStyle w:val="Heading2"/>
+        <w:ind w:left="720"/>
+      </w:pPr>
+      <w:r>
         <w:lastRenderedPageBreak/>
-        <w:t>Reflection on ideal jobs following research</w:t>
-      </w:r>
-    </w:p>
-    <w:p/>
-    <w:p>
-      <w:pPr>
-        <w:pStyle w:val="Heading1"/>
-      </w:pPr>
-      <w:r>
-        <w:t>Interview an IT professional</w:t>
-      </w:r>
-    </w:p>
-    <w:p/>
-    <w:p>
-      <w:pPr>
-        <w:pStyle w:val="Heading2"/>
-        <w:ind w:left="720"/>
-      </w:pPr>
-      <w:r>
         <w:t xml:space="preserve">OR </w:t>
       </w:r>
       <w:r>
@@ -2338,7 +3298,6 @@
         </w:numPr>
       </w:pPr>
       <w:r>
-        <w:lastRenderedPageBreak/>
         <w:t>What is state of the art in this tech</w:t>
       </w:r>
     </w:p>
@@ -2365,6 +3324,7 @@
         </w:numPr>
       </w:pPr>
       <w:r>
+        <w:lastRenderedPageBreak/>
         <w:t>What is coming soon</w:t>
       </w:r>
     </w:p>
@@ -2574,7 +3534,6 @@
         </w:numPr>
       </w:pPr>
       <w:r>
-        <w:lastRenderedPageBreak/>
         <w:t>Assess other members of group</w:t>
       </w:r>
     </w:p>
@@ -2606,6 +3565,7 @@
           <w:b/>
           <w:bCs/>
         </w:rPr>
+        <w:lastRenderedPageBreak/>
         <w:t>Finally:</w:t>
       </w:r>
     </w:p>
@@ -2831,7 +3791,6 @@
         <w:rPr>
           <w:rStyle w:val="Heading2Char"/>
         </w:rPr>
-        <w:lastRenderedPageBreak/>
         <w:t>Travis</w:t>
       </w:r>
       <w:r>
@@ -2956,6 +3915,7 @@
         <w:rPr>
           <w:rStyle w:val="Heading2Char"/>
         </w:rPr>
+        <w:lastRenderedPageBreak/>
         <w:t>Zane</w:t>
       </w:r>
       <w:r>
@@ -3014,14 +3974,12 @@
         <w:pStyle w:val="Heading2"/>
         <w:ind w:left="720"/>
       </w:pPr>
-      <w:proofErr w:type="spellStart"/>
       <w:r>
         <w:rPr>
           <w:rStyle w:val="Heading2Char"/>
         </w:rPr>
         <w:t>Chinonso</w:t>
       </w:r>
-      <w:proofErr w:type="spellEnd"/>
       <w:r>
         <w:t>:</w:t>
       </w:r>
@@ -3429,6 +4387,98 @@
     </w:lvl>
   </w:abstractNum>
   <w:abstractNum w:abstractNumId="3" w15:restartNumberingAfterBreak="0">
+    <w:nsid w:val="162952FE"/>
+    <w:multiLevelType w:val="hybridMultilevel"/>
+    <w:tmpl w:val="37FC2B24"/>
+    <w:lvl w:ilvl="0" w:tplc="0C090001">
+      <w:start w:val="1"/>
+      <w:numFmt w:val="bullet"/>
+      <w:lvlText w:val=""/>
+      <w:lvlJc w:val="left"/>
+      <w:pPr>
+        <w:ind w:left="720" w:hanging="360"/>
+      </w:pPr>
+      <w:rPr>
+        <w:rFonts w:ascii="Symbol" w:hAnsi="Symbol" w:hint="default"/>
+      </w:rPr>
+    </w:lvl>
+    <w:lvl w:ilvl="1" w:tplc="0C090019">
+      <w:start w:val="1"/>
+      <w:numFmt w:val="lowerLetter"/>
+      <w:lvlText w:val="%2."/>
+      <w:lvlJc w:val="left"/>
+      <w:pPr>
+        <w:ind w:left="1440" w:hanging="360"/>
+      </w:pPr>
+    </w:lvl>
+    <w:lvl w:ilvl="2" w:tplc="0C090001">
+      <w:start w:val="1"/>
+      <w:numFmt w:val="bullet"/>
+      <w:lvlText w:val=""/>
+      <w:lvlJc w:val="left"/>
+      <w:pPr>
+        <w:ind w:left="2160" w:hanging="180"/>
+      </w:pPr>
+      <w:rPr>
+        <w:rFonts w:ascii="Symbol" w:hAnsi="Symbol" w:hint="default"/>
+      </w:rPr>
+    </w:lvl>
+    <w:lvl w:ilvl="3" w:tplc="0C09000F" w:tentative="1">
+      <w:start w:val="1"/>
+      <w:numFmt w:val="decimal"/>
+      <w:lvlText w:val="%4."/>
+      <w:lvlJc w:val="left"/>
+      <w:pPr>
+        <w:ind w:left="2880" w:hanging="360"/>
+      </w:pPr>
+    </w:lvl>
+    <w:lvl w:ilvl="4" w:tplc="0C090019" w:tentative="1">
+      <w:start w:val="1"/>
+      <w:numFmt w:val="lowerLetter"/>
+      <w:lvlText w:val="%5."/>
+      <w:lvlJc w:val="left"/>
+      <w:pPr>
+        <w:ind w:left="3600" w:hanging="360"/>
+      </w:pPr>
+    </w:lvl>
+    <w:lvl w:ilvl="5" w:tplc="0C09001B" w:tentative="1">
+      <w:start w:val="1"/>
+      <w:numFmt w:val="lowerRoman"/>
+      <w:lvlText w:val="%6."/>
+      <w:lvlJc w:val="right"/>
+      <w:pPr>
+        <w:ind w:left="4320" w:hanging="180"/>
+      </w:pPr>
+    </w:lvl>
+    <w:lvl w:ilvl="6" w:tplc="0C09000F" w:tentative="1">
+      <w:start w:val="1"/>
+      <w:numFmt w:val="decimal"/>
+      <w:lvlText w:val="%7."/>
+      <w:lvlJc w:val="left"/>
+      <w:pPr>
+        <w:ind w:left="5040" w:hanging="360"/>
+      </w:pPr>
+    </w:lvl>
+    <w:lvl w:ilvl="7" w:tplc="0C090019" w:tentative="1">
+      <w:start w:val="1"/>
+      <w:numFmt w:val="lowerLetter"/>
+      <w:lvlText w:val="%8."/>
+      <w:lvlJc w:val="left"/>
+      <w:pPr>
+        <w:ind w:left="5760" w:hanging="360"/>
+      </w:pPr>
+    </w:lvl>
+    <w:lvl w:ilvl="8" w:tplc="0C09001B" w:tentative="1">
+      <w:start w:val="1"/>
+      <w:numFmt w:val="lowerRoman"/>
+      <w:lvlText w:val="%9."/>
+      <w:lvlJc w:val="right"/>
+      <w:pPr>
+        <w:ind w:left="6480" w:hanging="180"/>
+      </w:pPr>
+    </w:lvl>
+  </w:abstractNum>
+  <w:abstractNum w:abstractNumId="4" w15:restartNumberingAfterBreak="0">
     <w:nsid w:val="19DB164A"/>
     <w:multiLevelType w:val="hybridMultilevel"/>
     <w:tmpl w:val="B1BA9A74"/>
@@ -3541,7 +4591,7 @@
       </w:rPr>
     </w:lvl>
   </w:abstractNum>
-  <w:abstractNum w:abstractNumId="4" w15:restartNumberingAfterBreak="0">
+  <w:abstractNum w:abstractNumId="5" w15:restartNumberingAfterBreak="0">
     <w:nsid w:val="1A346B82"/>
     <w:multiLevelType w:val="hybridMultilevel"/>
     <w:tmpl w:val="429EF9FA"/>
@@ -3654,7 +4704,7 @@
       </w:rPr>
     </w:lvl>
   </w:abstractNum>
-  <w:abstractNum w:abstractNumId="5" w15:restartNumberingAfterBreak="0">
+  <w:abstractNum w:abstractNumId="6" w15:restartNumberingAfterBreak="0">
     <w:nsid w:val="1F2F7FC1"/>
     <w:multiLevelType w:val="hybridMultilevel"/>
     <w:tmpl w:val="D85613F0"/>
@@ -3740,10 +4790,10 @@
       </w:pPr>
     </w:lvl>
   </w:abstractNum>
-  <w:abstractNum w:abstractNumId="6" w15:restartNumberingAfterBreak="0">
+  <w:abstractNum w:abstractNumId="7" w15:restartNumberingAfterBreak="0">
     <w:nsid w:val="2CF153AA"/>
     <w:multiLevelType w:val="hybridMultilevel"/>
-    <w:tmpl w:val="C8168ECE"/>
+    <w:tmpl w:val="64CEAFCE"/>
     <w:lvl w:ilvl="0" w:tplc="0C090001">
       <w:start w:val="1"/>
       <w:numFmt w:val="bullet"/>
@@ -3756,7 +4806,7 @@
         <w:rFonts w:ascii="Symbol" w:hAnsi="Symbol" w:hint="default"/>
       </w:rPr>
     </w:lvl>
-    <w:lvl w:ilvl="1" w:tplc="0C090019" w:tentative="1">
+    <w:lvl w:ilvl="1" w:tplc="0C090019">
       <w:start w:val="1"/>
       <w:numFmt w:val="lowerLetter"/>
       <w:lvlText w:val="%2."/>
@@ -3765,7 +4815,7 @@
         <w:ind w:left="1440" w:hanging="360"/>
       </w:pPr>
     </w:lvl>
-    <w:lvl w:ilvl="2" w:tplc="0C09001B" w:tentative="1">
+    <w:lvl w:ilvl="2" w:tplc="0C09001B">
       <w:start w:val="1"/>
       <w:numFmt w:val="lowerRoman"/>
       <w:lvlText w:val="%3."/>
@@ -3829,7 +4879,7 @@
       </w:pPr>
     </w:lvl>
   </w:abstractNum>
-  <w:abstractNum w:abstractNumId="7" w15:restartNumberingAfterBreak="0">
+  <w:abstractNum w:abstractNumId="8" w15:restartNumberingAfterBreak="0">
     <w:nsid w:val="3A481E3C"/>
     <w:multiLevelType w:val="hybridMultilevel"/>
     <w:tmpl w:val="1188FC96"/>
@@ -3942,7 +4992,102 @@
       </w:rPr>
     </w:lvl>
   </w:abstractNum>
-  <w:abstractNum w:abstractNumId="8" w15:restartNumberingAfterBreak="0">
+  <w:abstractNum w:abstractNumId="9" w15:restartNumberingAfterBreak="0">
+    <w:nsid w:val="3F030510"/>
+    <w:multiLevelType w:val="hybridMultilevel"/>
+    <w:tmpl w:val="A76C597C"/>
+    <w:lvl w:ilvl="0" w:tplc="0C090001">
+      <w:start w:val="1"/>
+      <w:numFmt w:val="bullet"/>
+      <w:lvlText w:val=""/>
+      <w:lvlJc w:val="left"/>
+      <w:pPr>
+        <w:ind w:left="720" w:hanging="360"/>
+      </w:pPr>
+      <w:rPr>
+        <w:rFonts w:ascii="Symbol" w:hAnsi="Symbol" w:hint="default"/>
+      </w:rPr>
+    </w:lvl>
+    <w:lvl w:ilvl="1" w:tplc="0C090001">
+      <w:start w:val="1"/>
+      <w:numFmt w:val="bullet"/>
+      <w:lvlText w:val=""/>
+      <w:lvlJc w:val="left"/>
+      <w:pPr>
+        <w:ind w:left="1440" w:hanging="360"/>
+      </w:pPr>
+      <w:rPr>
+        <w:rFonts w:ascii="Symbol" w:hAnsi="Symbol" w:hint="default"/>
+      </w:rPr>
+    </w:lvl>
+    <w:lvl w:ilvl="2" w:tplc="0C090001">
+      <w:start w:val="1"/>
+      <w:numFmt w:val="bullet"/>
+      <w:lvlText w:val=""/>
+      <w:lvlJc w:val="left"/>
+      <w:pPr>
+        <w:ind w:left="2160" w:hanging="180"/>
+      </w:pPr>
+      <w:rPr>
+        <w:rFonts w:ascii="Symbol" w:hAnsi="Symbol" w:hint="default"/>
+      </w:rPr>
+    </w:lvl>
+    <w:lvl w:ilvl="3" w:tplc="0C09000F" w:tentative="1">
+      <w:start w:val="1"/>
+      <w:numFmt w:val="decimal"/>
+      <w:lvlText w:val="%4."/>
+      <w:lvlJc w:val="left"/>
+      <w:pPr>
+        <w:ind w:left="2880" w:hanging="360"/>
+      </w:pPr>
+    </w:lvl>
+    <w:lvl w:ilvl="4" w:tplc="0C090019" w:tentative="1">
+      <w:start w:val="1"/>
+      <w:numFmt w:val="lowerLetter"/>
+      <w:lvlText w:val="%5."/>
+      <w:lvlJc w:val="left"/>
+      <w:pPr>
+        <w:ind w:left="3600" w:hanging="360"/>
+      </w:pPr>
+    </w:lvl>
+    <w:lvl w:ilvl="5" w:tplc="0C09001B" w:tentative="1">
+      <w:start w:val="1"/>
+      <w:numFmt w:val="lowerRoman"/>
+      <w:lvlText w:val="%6."/>
+      <w:lvlJc w:val="right"/>
+      <w:pPr>
+        <w:ind w:left="4320" w:hanging="180"/>
+      </w:pPr>
+    </w:lvl>
+    <w:lvl w:ilvl="6" w:tplc="0C09000F" w:tentative="1">
+      <w:start w:val="1"/>
+      <w:numFmt w:val="decimal"/>
+      <w:lvlText w:val="%7."/>
+      <w:lvlJc w:val="left"/>
+      <w:pPr>
+        <w:ind w:left="5040" w:hanging="360"/>
+      </w:pPr>
+    </w:lvl>
+    <w:lvl w:ilvl="7" w:tplc="0C090019" w:tentative="1">
+      <w:start w:val="1"/>
+      <w:numFmt w:val="lowerLetter"/>
+      <w:lvlText w:val="%8."/>
+      <w:lvlJc w:val="left"/>
+      <w:pPr>
+        <w:ind w:left="5760" w:hanging="360"/>
+      </w:pPr>
+    </w:lvl>
+    <w:lvl w:ilvl="8" w:tplc="0C09001B" w:tentative="1">
+      <w:start w:val="1"/>
+      <w:numFmt w:val="lowerRoman"/>
+      <w:lvlText w:val="%9."/>
+      <w:lvlJc w:val="right"/>
+      <w:pPr>
+        <w:ind w:left="6480" w:hanging="180"/>
+      </w:pPr>
+    </w:lvl>
+  </w:abstractNum>
+  <w:abstractNum w:abstractNumId="10" w15:restartNumberingAfterBreak="0">
     <w:nsid w:val="587B4202"/>
     <w:multiLevelType w:val="hybridMultilevel"/>
     <w:tmpl w:val="8F786966"/>
@@ -4055,7 +5200,7 @@
       </w:rPr>
     </w:lvl>
   </w:abstractNum>
-  <w:abstractNum w:abstractNumId="9" w15:restartNumberingAfterBreak="0">
+  <w:abstractNum w:abstractNumId="11" w15:restartNumberingAfterBreak="0">
     <w:nsid w:val="5A8F7116"/>
     <w:multiLevelType w:val="hybridMultilevel"/>
     <w:tmpl w:val="81C0265C"/>
@@ -4167,7 +5312,7 @@
       </w:rPr>
     </w:lvl>
   </w:abstractNum>
-  <w:abstractNum w:abstractNumId="10" w15:restartNumberingAfterBreak="0">
+  <w:abstractNum w:abstractNumId="12" w15:restartNumberingAfterBreak="0">
     <w:nsid w:val="65A95AFB"/>
     <w:multiLevelType w:val="hybridMultilevel"/>
     <w:tmpl w:val="455AE4B0"/>
@@ -4281,16 +5426,16 @@
     </w:lvl>
   </w:abstractNum>
   <w:num w:numId="1">
-    <w:abstractNumId w:val="9"/>
+    <w:abstractNumId w:val="11"/>
   </w:num>
   <w:num w:numId="2">
     <w:abstractNumId w:val="0"/>
   </w:num>
   <w:num w:numId="3">
-    <w:abstractNumId w:val="7"/>
+    <w:abstractNumId w:val="8"/>
   </w:num>
   <w:num w:numId="4">
-    <w:abstractNumId w:val="10"/>
+    <w:abstractNumId w:val="12"/>
   </w:num>
   <w:num w:numId="5">
     <w:abstractNumId w:val="1"/>
@@ -4299,19 +5444,25 @@
     <w:abstractNumId w:val="2"/>
   </w:num>
   <w:num w:numId="7">
+    <w:abstractNumId w:val="4"/>
+  </w:num>
+  <w:num w:numId="8">
+    <w:abstractNumId w:val="10"/>
+  </w:num>
+  <w:num w:numId="9">
+    <w:abstractNumId w:val="5"/>
+  </w:num>
+  <w:num w:numId="10">
+    <w:abstractNumId w:val="6"/>
+  </w:num>
+  <w:num w:numId="11">
+    <w:abstractNumId w:val="7"/>
+  </w:num>
+  <w:num w:numId="12">
     <w:abstractNumId w:val="3"/>
   </w:num>
-  <w:num w:numId="8">
-    <w:abstractNumId w:val="8"/>
-  </w:num>
-  <w:num w:numId="9">
-    <w:abstractNumId w:val="4"/>
-  </w:num>
-  <w:num w:numId="10">
-    <w:abstractNumId w:val="5"/>
-  </w:num>
-  <w:num w:numId="11">
-    <w:abstractNumId w:val="6"/>
+  <w:num w:numId="13">
+    <w:abstractNumId w:val="9"/>
   </w:num>
 </w:numbering>
 </file>
@@ -5303,21 +6454,6 @@
 </file>
 
 <file path=customXml/item1.xml><?xml version="1.0" encoding="utf-8"?>
-<?mso-contentType ?>
-<FormTemplates xmlns="http://schemas.microsoft.com/sharepoint/v3/contenttype/forms">
-  <Display>DocumentLibraryForm</Display>
-  <Edit>DocumentLibraryForm</Edit>
-  <New>DocumentLibraryForm</New>
-</FormTemplates>
-</file>
-
-<file path=customXml/item2.xml><?xml version="1.0" encoding="utf-8"?>
-<p:properties xmlns:p="http://schemas.microsoft.com/office/2006/metadata/properties" xmlns:xsi="http://www.w3.org/2001/XMLSchema-instance" xmlns:pc="http://schemas.microsoft.com/office/infopath/2007/PartnerControls">
-  <documentManagement/>
-</p:properties>
-</file>
-
-<file path=customXml/item3.xml><?xml version="1.0" encoding="utf-8"?>
 <ct:contentTypeSchema xmlns:ct="http://schemas.microsoft.com/office/2006/metadata/contentType" xmlns:ma="http://schemas.microsoft.com/office/2006/metadata/properties/metaAttributes" ct:_="" ma:_="" ma:contentTypeName="Document" ma:contentTypeID="0x010100CFEE9B4061CA1649BE8F119CDEDA7D97" ma:contentTypeVersion="0" ma:contentTypeDescription="Create a new document." ma:contentTypeScope="" ma:versionID="3680e17d8d16156aface12930eaa9b51">
   <xsd:schema xmlns:xsd="http://www.w3.org/2001/XMLSchema" xmlns:xs="http://www.w3.org/2001/XMLSchema" xmlns:p="http://schemas.microsoft.com/office/2006/metadata/properties" targetNamespace="http://schemas.microsoft.com/office/2006/metadata/properties" ma:root="true" ma:fieldsID="2887ca9c82319b5f4f99bdf7f8e8fac6">
     <xsd:element name="properties">
@@ -5431,10 +6567,33 @@
 </ct:contentTypeSchema>
 </file>
 
+<file path=customXml/item2.xml><?xml version="1.0" encoding="utf-8"?>
+<p:properties xmlns:p="http://schemas.microsoft.com/office/2006/metadata/properties" xmlns:xsi="http://www.w3.org/2001/XMLSchema-instance" xmlns:pc="http://schemas.microsoft.com/office/infopath/2007/PartnerControls">
+  <documentManagement/>
+</p:properties>
+</file>
+
+<file path=customXml/item3.xml><?xml version="1.0" encoding="utf-8"?>
+<?mso-contentType ?>
+<FormTemplates xmlns="http://schemas.microsoft.com/sharepoint/v3/contenttype/forms">
+  <Display>DocumentLibraryForm</Display>
+  <Edit>DocumentLibraryForm</Edit>
+  <New>DocumentLibraryForm</New>
+</FormTemplates>
+</file>
+
 <file path=customXml/itemProps1.xml><?xml version="1.0" encoding="utf-8"?>
-<ds:datastoreItem xmlns:ds="http://schemas.openxmlformats.org/officeDocument/2006/customXml" ds:itemID="{3780F795-8C97-46EC-97B1-F96FE6E5BF23}">
+<ds:datastoreItem xmlns:ds="http://schemas.openxmlformats.org/officeDocument/2006/customXml" ds:itemID="{15E13E0E-D0B3-41D1-AF16-8CF874D62582}">
   <ds:schemaRefs>
-    <ds:schemaRef ds:uri="http://schemas.microsoft.com/sharepoint/v3/contenttype/forms"/>
+    <ds:schemaRef ds:uri="http://schemas.microsoft.com/office/2006/metadata/contentType"/>
+    <ds:schemaRef ds:uri="http://schemas.microsoft.com/office/2006/metadata/properties/metaAttributes"/>
+    <ds:schemaRef ds:uri="http://www.w3.org/2001/XMLSchema"/>
+    <ds:schemaRef ds:uri="http://schemas.microsoft.com/office/2006/metadata/properties"/>
+    <ds:schemaRef ds:uri="http://schemas.openxmlformats.org/package/2006/metadata/core-properties"/>
+    <ds:schemaRef ds:uri="http://purl.org/dc/elements/1.1/"/>
+    <ds:schemaRef ds:uri="http://purl.org/dc/terms/"/>
+    <ds:schemaRef ds:uri="http://schemas.microsoft.com/internal/obd"/>
+    <ds:schemaRef ds:uri="http://schemas.microsoft.com/office/infopath/2007/PartnerControls"/>
   </ds:schemaRefs>
 </ds:datastoreItem>
 </file>
@@ -5449,17 +6608,9 @@
 </file>
 
 <file path=customXml/itemProps3.xml><?xml version="1.0" encoding="utf-8"?>
-<ds:datastoreItem xmlns:ds="http://schemas.openxmlformats.org/officeDocument/2006/customXml" ds:itemID="{15E13E0E-D0B3-41D1-AF16-8CF874D62582}">
+<ds:datastoreItem xmlns:ds="http://schemas.openxmlformats.org/officeDocument/2006/customXml" ds:itemID="{3780F795-8C97-46EC-97B1-F96FE6E5BF23}">
   <ds:schemaRefs>
-    <ds:schemaRef ds:uri="http://schemas.microsoft.com/office/2006/metadata/contentType"/>
-    <ds:schemaRef ds:uri="http://schemas.microsoft.com/office/2006/metadata/properties/metaAttributes"/>
-    <ds:schemaRef ds:uri="http://www.w3.org/2001/XMLSchema"/>
-    <ds:schemaRef ds:uri="http://schemas.microsoft.com/office/2006/metadata/properties"/>
-    <ds:schemaRef ds:uri="http://schemas.openxmlformats.org/package/2006/metadata/core-properties"/>
-    <ds:schemaRef ds:uri="http://purl.org/dc/elements/1.1/"/>
-    <ds:schemaRef ds:uri="http://purl.org/dc/terms/"/>
-    <ds:schemaRef ds:uri="http://schemas.microsoft.com/internal/obd"/>
-    <ds:schemaRef ds:uri="http://schemas.microsoft.com/office/infopath/2007/PartnerControls"/>
+    <ds:schemaRef ds:uri="http://schemas.microsoft.com/sharepoint/v3/contenttype/forms"/>
   </ds:schemaRefs>
 </ds:datastoreItem>
 </file>
</xml_diff>